<commit_message>
UPNA-008 - Permitir el uso de certificados de empleado público
</commit_message>
<xml_diff>
--- a/documentacion/UPNA/Catálogo de commits - UPNA.docx
+++ b/documentacion/UPNA/Catálogo de commits - UPNA.docx
@@ -65,6 +65,8 @@
         </w:rPr>
         <w:fldChar w:fldCharType="separate"/>
       </w:r>
+      <w:bookmarkStart w:id="0" w:name="_GoBack"/>
+      <w:bookmarkEnd w:id="0"/>
       <w:r>
         <w:rPr>
           <w:noProof/>
@@ -105,7 +107,7 @@
         <w:rPr>
           <w:noProof/>
         </w:rPr>
-        <w:instrText xml:space="preserve"> PAGEREF _Toc10196212 \h </w:instrText>
+        <w:instrText xml:space="preserve"> PAGEREF _Toc11312987 \h </w:instrText>
       </w:r>
       <w:r>
         <w:rPr>
@@ -188,7 +190,7 @@
         <w:rPr>
           <w:noProof/>
         </w:rPr>
-        <w:instrText xml:space="preserve"> PAGEREF _Toc10196213 \h </w:instrText>
+        <w:instrText xml:space="preserve"> PAGEREF _Toc11312988 \h </w:instrText>
       </w:r>
       <w:r>
         <w:rPr>
@@ -269,7 +271,7 @@
         <w:rPr>
           <w:noProof/>
         </w:rPr>
-        <w:instrText xml:space="preserve"> PAGEREF _Toc10196214 \h </w:instrText>
+        <w:instrText xml:space="preserve"> PAGEREF _Toc11312989 \h </w:instrText>
       </w:r>
       <w:r>
         <w:rPr>
@@ -350,7 +352,7 @@
         <w:rPr>
           <w:noProof/>
         </w:rPr>
-        <w:instrText xml:space="preserve"> PAGEREF _Toc10196215 \h </w:instrText>
+        <w:instrText xml:space="preserve"> PAGEREF _Toc11312990 \h </w:instrText>
       </w:r>
       <w:r>
         <w:rPr>
@@ -431,7 +433,7 @@
         <w:rPr>
           <w:noProof/>
         </w:rPr>
-        <w:instrText xml:space="preserve"> PAGEREF _Toc10196216 \h </w:instrText>
+        <w:instrText xml:space="preserve"> PAGEREF _Toc11312991 \h </w:instrText>
       </w:r>
       <w:r>
         <w:rPr>
@@ -449,6 +451,411 @@
           <w:noProof/>
         </w:rPr>
         <w:t>2</w:t>
+      </w:r>
+      <w:r>
+        <w:rPr>
+          <w:noProof/>
+        </w:rPr>
+        <w:fldChar w:fldCharType="end"/>
+      </w:r>
+    </w:p>
+    <w:p>
+      <w:pPr>
+        <w:pStyle w:val="TDC2"/>
+        <w:tabs>
+          <w:tab w:val="left" w:pos="720"/>
+          <w:tab w:val="right" w:leader="dot" w:pos="8494"/>
+        </w:tabs>
+        <w:rPr>
+          <w:rFonts w:asciiTheme="minorHAnsi" w:eastAsiaTheme="minorEastAsia" w:hAnsiTheme="minorHAnsi" w:cstheme="minorBidi"/>
+          <w:smallCaps w:val="0"/>
+          <w:noProof/>
+          <w:sz w:val="22"/>
+          <w:szCs w:val="22"/>
+          <w:lang w:val="en-US"/>
+        </w:rPr>
+      </w:pPr>
+      <w:r>
+        <w:rPr>
+          <w:noProof/>
+        </w:rPr>
+        <w:t>2.4</w:t>
+      </w:r>
+      <w:r>
+        <w:rPr>
+          <w:rFonts w:asciiTheme="minorHAnsi" w:eastAsiaTheme="minorEastAsia" w:hAnsiTheme="minorHAnsi" w:cstheme="minorBidi"/>
+          <w:smallCaps w:val="0"/>
+          <w:noProof/>
+          <w:sz w:val="22"/>
+          <w:szCs w:val="22"/>
+          <w:lang w:val="en-US"/>
+        </w:rPr>
+        <w:tab/>
+      </w:r>
+      <w:r>
+        <w:rPr>
+          <w:noProof/>
+        </w:rPr>
+        <w:t>UPNA-004 – Adaptación de sintaxis de Oracle</w:t>
+      </w:r>
+      <w:r>
+        <w:rPr>
+          <w:noProof/>
+        </w:rPr>
+        <w:tab/>
+      </w:r>
+      <w:r>
+        <w:rPr>
+          <w:noProof/>
+        </w:rPr>
+        <w:fldChar w:fldCharType="begin"/>
+      </w:r>
+      <w:r>
+        <w:rPr>
+          <w:noProof/>
+        </w:rPr>
+        <w:instrText xml:space="preserve"> PAGEREF _Toc11312992 \h </w:instrText>
+      </w:r>
+      <w:r>
+        <w:rPr>
+          <w:noProof/>
+        </w:rPr>
+      </w:r>
+      <w:r>
+        <w:rPr>
+          <w:noProof/>
+        </w:rPr>
+        <w:fldChar w:fldCharType="separate"/>
+      </w:r>
+      <w:r>
+        <w:rPr>
+          <w:noProof/>
+        </w:rPr>
+        <w:t>2</w:t>
+      </w:r>
+      <w:r>
+        <w:rPr>
+          <w:noProof/>
+        </w:rPr>
+        <w:fldChar w:fldCharType="end"/>
+      </w:r>
+    </w:p>
+    <w:p>
+      <w:pPr>
+        <w:pStyle w:val="TDC2"/>
+        <w:tabs>
+          <w:tab w:val="left" w:pos="720"/>
+          <w:tab w:val="right" w:leader="dot" w:pos="8494"/>
+        </w:tabs>
+        <w:rPr>
+          <w:rFonts w:asciiTheme="minorHAnsi" w:eastAsiaTheme="minorEastAsia" w:hAnsiTheme="minorHAnsi" w:cstheme="minorBidi"/>
+          <w:smallCaps w:val="0"/>
+          <w:noProof/>
+          <w:sz w:val="22"/>
+          <w:szCs w:val="22"/>
+          <w:lang w:val="en-US"/>
+        </w:rPr>
+      </w:pPr>
+      <w:r>
+        <w:rPr>
+          <w:noProof/>
+        </w:rPr>
+        <w:t>2.5</w:t>
+      </w:r>
+      <w:r>
+        <w:rPr>
+          <w:rFonts w:asciiTheme="minorHAnsi" w:eastAsiaTheme="minorEastAsia" w:hAnsiTheme="minorHAnsi" w:cstheme="minorBidi"/>
+          <w:smallCaps w:val="0"/>
+          <w:noProof/>
+          <w:sz w:val="22"/>
+          <w:szCs w:val="22"/>
+          <w:lang w:val="en-US"/>
+        </w:rPr>
+        <w:tab/>
+      </w:r>
+      <w:r>
+        <w:rPr>
+          <w:noProof/>
+        </w:rPr>
+        <w:t>UPNA-005 – Definir versión de maven-source-plugin</w:t>
+      </w:r>
+      <w:r>
+        <w:rPr>
+          <w:noProof/>
+        </w:rPr>
+        <w:tab/>
+      </w:r>
+      <w:r>
+        <w:rPr>
+          <w:noProof/>
+        </w:rPr>
+        <w:fldChar w:fldCharType="begin"/>
+      </w:r>
+      <w:r>
+        <w:rPr>
+          <w:noProof/>
+        </w:rPr>
+        <w:instrText xml:space="preserve"> PAGEREF _Toc11312993 \h </w:instrText>
+      </w:r>
+      <w:r>
+        <w:rPr>
+          <w:noProof/>
+        </w:rPr>
+      </w:r>
+      <w:r>
+        <w:rPr>
+          <w:noProof/>
+        </w:rPr>
+        <w:fldChar w:fldCharType="separate"/>
+      </w:r>
+      <w:r>
+        <w:rPr>
+          <w:noProof/>
+        </w:rPr>
+        <w:t>3</w:t>
+      </w:r>
+      <w:r>
+        <w:rPr>
+          <w:noProof/>
+        </w:rPr>
+        <w:fldChar w:fldCharType="end"/>
+      </w:r>
+    </w:p>
+    <w:p>
+      <w:pPr>
+        <w:pStyle w:val="TDC2"/>
+        <w:tabs>
+          <w:tab w:val="left" w:pos="720"/>
+          <w:tab w:val="right" w:leader="dot" w:pos="8494"/>
+        </w:tabs>
+        <w:rPr>
+          <w:rFonts w:asciiTheme="minorHAnsi" w:eastAsiaTheme="minorEastAsia" w:hAnsiTheme="minorHAnsi" w:cstheme="minorBidi"/>
+          <w:smallCaps w:val="0"/>
+          <w:noProof/>
+          <w:sz w:val="22"/>
+          <w:szCs w:val="22"/>
+          <w:lang w:val="en-US"/>
+        </w:rPr>
+      </w:pPr>
+      <w:r>
+        <w:rPr>
+          <w:noProof/>
+        </w:rPr>
+        <w:t>2.6</w:t>
+      </w:r>
+      <w:r>
+        <w:rPr>
+          <w:rFonts w:asciiTheme="minorHAnsi" w:eastAsiaTheme="minorEastAsia" w:hAnsiTheme="minorHAnsi" w:cstheme="minorBidi"/>
+          <w:smallCaps w:val="0"/>
+          <w:noProof/>
+          <w:sz w:val="22"/>
+          <w:szCs w:val="22"/>
+          <w:lang w:val="en-US"/>
+        </w:rPr>
+        <w:tab/>
+      </w:r>
+      <w:r>
+        <w:rPr>
+          <w:noProof/>
+        </w:rPr>
+        <w:t>UPNA-006 – Configurar el nombre del identificador de aplicación con @firma</w:t>
+      </w:r>
+      <w:r>
+        <w:rPr>
+          <w:noProof/>
+        </w:rPr>
+        <w:tab/>
+      </w:r>
+      <w:r>
+        <w:rPr>
+          <w:noProof/>
+        </w:rPr>
+        <w:fldChar w:fldCharType="begin"/>
+      </w:r>
+      <w:r>
+        <w:rPr>
+          <w:noProof/>
+        </w:rPr>
+        <w:instrText xml:space="preserve"> PAGEREF _Toc11312994 \h </w:instrText>
+      </w:r>
+      <w:r>
+        <w:rPr>
+          <w:noProof/>
+        </w:rPr>
+      </w:r>
+      <w:r>
+        <w:rPr>
+          <w:noProof/>
+        </w:rPr>
+        <w:fldChar w:fldCharType="separate"/>
+      </w:r>
+      <w:r>
+        <w:rPr>
+          <w:noProof/>
+        </w:rPr>
+        <w:t>3</w:t>
+      </w:r>
+      <w:r>
+        <w:rPr>
+          <w:noProof/>
+        </w:rPr>
+        <w:fldChar w:fldCharType="end"/>
+      </w:r>
+    </w:p>
+    <w:p>
+      <w:pPr>
+        <w:pStyle w:val="TDC2"/>
+        <w:tabs>
+          <w:tab w:val="left" w:pos="720"/>
+          <w:tab w:val="right" w:leader="dot" w:pos="8494"/>
+        </w:tabs>
+        <w:rPr>
+          <w:rFonts w:asciiTheme="minorHAnsi" w:eastAsiaTheme="minorEastAsia" w:hAnsiTheme="minorHAnsi" w:cstheme="minorBidi"/>
+          <w:smallCaps w:val="0"/>
+          <w:noProof/>
+          <w:sz w:val="22"/>
+          <w:szCs w:val="22"/>
+          <w:lang w:val="en-US"/>
+        </w:rPr>
+      </w:pPr>
+      <w:r>
+        <w:rPr>
+          <w:noProof/>
+        </w:rPr>
+        <w:t>2.7</w:t>
+      </w:r>
+      <w:r>
+        <w:rPr>
+          <w:rFonts w:asciiTheme="minorHAnsi" w:eastAsiaTheme="minorEastAsia" w:hAnsiTheme="minorHAnsi" w:cstheme="minorBidi"/>
+          <w:smallCaps w:val="0"/>
+          <w:noProof/>
+          <w:sz w:val="22"/>
+          <w:szCs w:val="22"/>
+          <w:lang w:val="en-US"/>
+        </w:rPr>
+        <w:tab/>
+      </w:r>
+      <w:r>
+        <w:rPr>
+          <w:noProof/>
+        </w:rPr>
+        <w:t>UPNA-007 – Corrección para bug en Oracle</w:t>
+      </w:r>
+      <w:r>
+        <w:rPr>
+          <w:noProof/>
+        </w:rPr>
+        <w:tab/>
+      </w:r>
+      <w:r>
+        <w:rPr>
+          <w:noProof/>
+        </w:rPr>
+        <w:fldChar w:fldCharType="begin"/>
+      </w:r>
+      <w:r>
+        <w:rPr>
+          <w:noProof/>
+        </w:rPr>
+        <w:instrText xml:space="preserve"> PAGEREF _Toc11312995 \h </w:instrText>
+      </w:r>
+      <w:r>
+        <w:rPr>
+          <w:noProof/>
+        </w:rPr>
+      </w:r>
+      <w:r>
+        <w:rPr>
+          <w:noProof/>
+        </w:rPr>
+        <w:fldChar w:fldCharType="separate"/>
+      </w:r>
+      <w:r>
+        <w:rPr>
+          <w:noProof/>
+        </w:rPr>
+        <w:t>3</w:t>
+      </w:r>
+      <w:r>
+        <w:rPr>
+          <w:noProof/>
+        </w:rPr>
+        <w:fldChar w:fldCharType="end"/>
+      </w:r>
+    </w:p>
+    <w:p>
+      <w:pPr>
+        <w:pStyle w:val="TDC2"/>
+        <w:tabs>
+          <w:tab w:val="left" w:pos="720"/>
+          <w:tab w:val="right" w:leader="dot" w:pos="8494"/>
+        </w:tabs>
+        <w:rPr>
+          <w:rFonts w:asciiTheme="minorHAnsi" w:eastAsiaTheme="minorEastAsia" w:hAnsiTheme="minorHAnsi" w:cstheme="minorBidi"/>
+          <w:smallCaps w:val="0"/>
+          <w:noProof/>
+          <w:sz w:val="22"/>
+          <w:szCs w:val="22"/>
+          <w:lang w:val="en-US"/>
+        </w:rPr>
+      </w:pPr>
+      <w:r>
+        <w:rPr>
+          <w:noProof/>
+        </w:rPr>
+        <w:t>2.8</w:t>
+      </w:r>
+      <w:r>
+        <w:rPr>
+          <w:rFonts w:asciiTheme="minorHAnsi" w:eastAsiaTheme="minorEastAsia" w:hAnsiTheme="minorHAnsi" w:cstheme="minorBidi"/>
+          <w:smallCaps w:val="0"/>
+          <w:noProof/>
+          <w:sz w:val="22"/>
+          <w:szCs w:val="22"/>
+          <w:lang w:val="en-US"/>
+        </w:rPr>
+        <w:tab/>
+      </w:r>
+      <w:r>
+        <w:rPr>
+          <w:noProof/>
+        </w:rPr>
+        <w:t>UPNA-008 – Permitir el uso de certificados de empleado público</w:t>
+      </w:r>
+      <w:r>
+        <w:rPr>
+          <w:noProof/>
+        </w:rPr>
+        <w:tab/>
+      </w:r>
+      <w:r>
+        <w:rPr>
+          <w:noProof/>
+        </w:rPr>
+        <w:fldChar w:fldCharType="begin"/>
+      </w:r>
+      <w:r>
+        <w:rPr>
+          <w:noProof/>
+        </w:rPr>
+        <w:instrText xml:space="preserve"> PAGEREF _Toc11312996 \h </w:instrText>
+      </w:r>
+      <w:r>
+        <w:rPr>
+          <w:noProof/>
+        </w:rPr>
+      </w:r>
+      <w:r>
+        <w:rPr>
+          <w:noProof/>
+        </w:rPr>
+        <w:fldChar w:fldCharType="separate"/>
+      </w:r>
+      <w:r>
+        <w:rPr>
+          <w:noProof/>
+        </w:rPr>
+        <w:t>3</w:t>
       </w:r>
       <w:r>
         <w:rPr>
@@ -585,8 +992,6 @@
             <w:r>
               <w:t>UPNA</w:t>
             </w:r>
-            <w:bookmarkStart w:id="0" w:name="_GoBack"/>
-            <w:bookmarkEnd w:id="0"/>
           </w:p>
         </w:tc>
         <w:tc>
@@ -788,7 +1193,7 @@
       <w:r>
         <w:br w:type="page"/>
       </w:r>
-      <w:bookmarkStart w:id="1" w:name="_Toc10196212"/>
+      <w:bookmarkStart w:id="1" w:name="_Toc11312987"/>
       <w:r>
         <w:lastRenderedPageBreak/>
         <w:t>Introducción</w:t>
@@ -832,7 +1237,7 @@
         <w:pStyle w:val="Ttulo1"/>
         <w:ind w:left="432" w:hanging="432"/>
       </w:pPr>
-      <w:bookmarkStart w:id="2" w:name="_Toc10196213"/>
+      <w:bookmarkStart w:id="2" w:name="_Toc11312988"/>
       <w:r>
         <w:t xml:space="preserve">Relación de </w:t>
       </w:r>
@@ -852,7 +1257,7 @@
       <w:pPr>
         <w:pStyle w:val="Ttulo2"/>
       </w:pPr>
-      <w:bookmarkStart w:id="3" w:name="_Toc10196214"/>
+      <w:bookmarkStart w:id="3" w:name="_Toc11312989"/>
       <w:r>
         <w:t>UPNA-</w:t>
       </w:r>
@@ -1150,7 +1555,7 @@
       <w:pPr>
         <w:pStyle w:val="Ttulo2"/>
       </w:pPr>
-      <w:bookmarkStart w:id="4" w:name="_Toc10196215"/>
+      <w:bookmarkStart w:id="4" w:name="_Toc11312990"/>
       <w:r>
         <w:t>UPNA-</w:t>
       </w:r>
@@ -1313,7 +1718,7 @@
       <w:pPr>
         <w:pStyle w:val="Ttulo2"/>
       </w:pPr>
-      <w:bookmarkStart w:id="5" w:name="_Toc10196216"/>
+      <w:bookmarkStart w:id="5" w:name="_Toc11312991"/>
       <w:r>
         <w:t>UPNA-003 – Nuevo conector Alfresco vía CMIS</w:t>
       </w:r>
@@ -1482,8 +1887,305 @@
     </w:p>
     <w:p>
       <w:pPr>
+        <w:pStyle w:val="Ttulo2"/>
+      </w:pPr>
+      <w:bookmarkStart w:id="6" w:name="_Toc11312992"/>
+      <w:r>
+        <w:t>UPNA-004 – Adaptación de sintaxis de Oracle</w:t>
+      </w:r>
+      <w:bookmarkEnd w:id="6"/>
+    </w:p>
+    <w:p>
+      <w:pPr>
         <w:pStyle w:val="NormalTexto"/>
-      </w:pPr>
+        <w:rPr>
+          <w:lang w:val="es-ES"/>
+        </w:rPr>
+      </w:pPr>
+      <w:r>
+        <w:rPr>
+          <w:lang w:val="es-ES"/>
+        </w:rPr>
+        <w:t>Se adapta el script a la sintaxis de Oracle.</w:t>
+      </w:r>
+    </w:p>
+    <w:p>
+      <w:pPr>
+        <w:pStyle w:val="Ttulo2"/>
+      </w:pPr>
+      <w:bookmarkStart w:id="7" w:name="_Toc11312993"/>
+      <w:r>
+        <w:lastRenderedPageBreak/>
+        <w:t>UPNA-005 – Definir versión de m</w:t>
+      </w:r>
+      <w:r>
+        <w:t>aven-source-plugin</w:t>
+      </w:r>
+      <w:bookmarkEnd w:id="7"/>
+    </w:p>
+    <w:p>
+      <w:pPr>
+        <w:pStyle w:val="NormalTexto"/>
+      </w:pPr>
+      <w:r>
+        <w:t xml:space="preserve">En </w:t>
+      </w:r>
+      <w:proofErr w:type="spellStart"/>
+      <w:r>
+        <w:t>github</w:t>
+      </w:r>
+      <w:proofErr w:type="spellEnd"/>
+      <w:r>
+        <w:t xml:space="preserve"> se liberó la versión 3.1.0 de </w:t>
+      </w:r>
+      <w:proofErr w:type="spellStart"/>
+      <w:r>
+        <w:t>maven-source-plugin</w:t>
+      </w:r>
+      <w:proofErr w:type="spellEnd"/>
+      <w:r>
+        <w:t xml:space="preserve">, produciendo errores en la compilación de dos proyectos </w:t>
+      </w:r>
+      <w:proofErr w:type="spellStart"/>
+      <w:r>
+        <w:t>maven</w:t>
+      </w:r>
+      <w:proofErr w:type="spellEnd"/>
+      <w:r>
+        <w:t xml:space="preserve"> que no tenían definida la versión a descargar.</w:t>
+      </w:r>
+    </w:p>
+    <w:p>
+      <w:pPr>
+        <w:pStyle w:val="NormalTexto"/>
+      </w:pPr>
+      <w:r>
+        <w:t xml:space="preserve">Estos proyectos, al no definir la versión, descargan la versión más reciente de </w:t>
+      </w:r>
+      <w:proofErr w:type="spellStart"/>
+      <w:r>
+        <w:t>github</w:t>
+      </w:r>
+      <w:proofErr w:type="spellEnd"/>
+      <w:r>
+        <w:t xml:space="preserve">, en este caso la 3.1.0, que da problemas con la versión del </w:t>
+      </w:r>
+      <w:proofErr w:type="spellStart"/>
+      <w:r>
+        <w:t>jdk</w:t>
+      </w:r>
+      <w:proofErr w:type="spellEnd"/>
+      <w:r>
+        <w:t xml:space="preserve"> con respecto a las anteriores entregas de </w:t>
+      </w:r>
+      <w:proofErr w:type="spellStart"/>
+      <w:r>
+        <w:t>maven-source-plugin</w:t>
+      </w:r>
+      <w:proofErr w:type="spellEnd"/>
+      <w:r>
+        <w:t>.</w:t>
+      </w:r>
+    </w:p>
+    <w:p>
+      <w:pPr>
+        <w:pStyle w:val="NormalTexto"/>
+      </w:pPr>
+    </w:p>
+    <w:p>
+      <w:pPr>
+        <w:pStyle w:val="Ttulo2"/>
+      </w:pPr>
+      <w:bookmarkStart w:id="8" w:name="_Toc11312994"/>
+      <w:r>
+        <w:t>UPNA-006 – Configurar el nombre de</w:t>
+      </w:r>
+      <w:r>
+        <w:t xml:space="preserve">l identificador de </w:t>
+      </w:r>
+      <w:r>
+        <w:t xml:space="preserve">aplicación </w:t>
+      </w:r>
+      <w:r>
+        <w:t>con</w:t>
+      </w:r>
+      <w:r>
+        <w:t xml:space="preserve"> @firma</w:t>
+      </w:r>
+      <w:bookmarkEnd w:id="8"/>
+    </w:p>
+    <w:p>
+      <w:pPr>
+        <w:pStyle w:val="NormalTexto"/>
+        <w:rPr>
+          <w:lang w:val="es-ES"/>
+        </w:rPr>
+      </w:pPr>
+      <w:r>
+        <w:rPr>
+          <w:lang w:val="es-ES"/>
+        </w:rPr>
+        <w:t>Se permite configurar el identificador de la aplicación facilitado</w:t>
+      </w:r>
+      <w:r>
+        <w:rPr>
+          <w:lang w:val="es-ES"/>
+        </w:rPr>
+        <w:t xml:space="preserve"> en el alta</w:t>
+      </w:r>
+      <w:r>
+        <w:rPr>
+          <w:lang w:val="es-ES"/>
+        </w:rPr>
+        <w:t xml:space="preserve"> para las conexiones de @firma.</w:t>
+      </w:r>
+    </w:p>
+    <w:p>
+      <w:pPr>
+        <w:pStyle w:val="NormalTexto"/>
+        <w:rPr>
+          <w:lang w:val="es-ES"/>
+        </w:rPr>
+      </w:pPr>
+      <w:r>
+        <w:rPr>
+          <w:lang w:val="es-ES"/>
+        </w:rPr>
+        <w:t xml:space="preserve">Estaba incrustado en el código, y ahora pasa a estar definido en el fichero </w:t>
+      </w:r>
+      <w:r>
+        <w:rPr>
+          <w:lang w:val="es-ES"/>
+        </w:rPr>
+        <w:t>afirma5ServiceInvoker.properties</w:t>
+      </w:r>
+      <w:r>
+        <w:rPr>
+          <w:lang w:val="es-ES"/>
+        </w:rPr>
+        <w:t xml:space="preserve"> de </w:t>
+      </w:r>
+      <w:proofErr w:type="spellStart"/>
+      <w:r>
+        <w:rPr>
+          <w:lang w:val="es-ES"/>
+        </w:rPr>
+        <w:t>SIGEM_Tramitacion_Modules</w:t>
+      </w:r>
+      <w:proofErr w:type="spellEnd"/>
+      <w:r>
+        <w:rPr>
+          <w:lang w:val="es-ES"/>
+        </w:rPr>
+        <w:t>.</w:t>
+      </w:r>
+    </w:p>
+    <w:p>
+      <w:pPr>
+        <w:pStyle w:val="NormalTexto"/>
+        <w:rPr>
+          <w:lang w:val="es-ES"/>
+        </w:rPr>
+      </w:pPr>
+      <w:r>
+        <w:rPr>
+          <w:lang w:val="es-ES"/>
+        </w:rPr>
+        <w:t>Si no se encuentra el valor, se mantiene el valor por defecto definido en el código.</w:t>
+      </w:r>
+    </w:p>
+    <w:p>
+      <w:pPr>
+        <w:pStyle w:val="NormalTexto"/>
+        <w:rPr>
+          <w:lang w:val="es-ES"/>
+        </w:rPr>
+      </w:pPr>
+    </w:p>
+    <w:p>
+      <w:pPr>
+        <w:pStyle w:val="Ttulo2"/>
+      </w:pPr>
+      <w:bookmarkStart w:id="9" w:name="_Toc11312995"/>
+      <w:r>
+        <w:t xml:space="preserve">UPNA-007 – </w:t>
+      </w:r>
+      <w:r>
+        <w:t>Corrección para bug en Oracle</w:t>
+      </w:r>
+      <w:bookmarkEnd w:id="9"/>
+    </w:p>
+    <w:p>
+      <w:pPr>
+        <w:pStyle w:val="NormalTexto"/>
+      </w:pPr>
+      <w:r>
+        <w:t xml:space="preserve">Las consultas finalizadas con </w:t>
+      </w:r>
+      <w:proofErr w:type="spellStart"/>
+      <w:r>
+        <w:t>caracter</w:t>
+      </w:r>
+      <w:proofErr w:type="spellEnd"/>
+      <w:r>
+        <w:t xml:space="preserve"> “;” dan problemas en Oracle. Se elimina de la consulta.</w:t>
+      </w:r>
+    </w:p>
+    <w:p>
+      <w:pPr>
+        <w:pStyle w:val="NormalTexto"/>
+      </w:pPr>
+    </w:p>
+    <w:p>
+      <w:pPr>
+        <w:pStyle w:val="Ttulo2"/>
+      </w:pPr>
+      <w:bookmarkStart w:id="10" w:name="_Toc11312996"/>
+      <w:r>
+        <w:t xml:space="preserve">UPNA-008 – </w:t>
+      </w:r>
+      <w:r>
+        <w:t>Permitir el uso de certificados de empleado público</w:t>
+      </w:r>
+      <w:bookmarkEnd w:id="10"/>
+    </w:p>
+    <w:p>
+      <w:pPr>
+        <w:pStyle w:val="NormalTexto"/>
+      </w:pPr>
+      <w:r>
+        <w:t>No se gestionaba bien el uso de certificados de empleado público.</w:t>
+      </w:r>
+    </w:p>
+    <w:p>
+      <w:pPr>
+        <w:pStyle w:val="NormalTexto"/>
+      </w:pPr>
+      <w:r>
+        <w:t>Al acceder a los datos personales del certificado, la codificación de los campos no era la correcta.</w:t>
+      </w:r>
+    </w:p>
+    <w:p>
+      <w:pPr>
+        <w:pStyle w:val="NormalTexto"/>
+      </w:pPr>
+      <w:r>
+        <w:t xml:space="preserve">Se crea la clase </w:t>
+      </w:r>
+      <w:r>
+        <w:t>FMNTEmpleadoPublicoCertificateParser.java</w:t>
+      </w:r>
+      <w:r>
+        <w:t xml:space="preserve"> con la codificación de los campos de este tipo de certificados.</w:t>
+      </w:r>
+    </w:p>
+    <w:p>
+      <w:pPr>
+        <w:pStyle w:val="NormalTexto"/>
+      </w:pPr>
+      <w:r>
+        <w:t>Se adapta el comportamiento de SIGEM para que tenga en cuenta estos certificados.</w:t>
+      </w:r>
     </w:p>
     <w:sectPr>
       <w:headerReference w:type="even" r:id="rId9"/>
@@ -1725,7 +2427,7 @@
         <w:snapToGrid w:val="0"/>
         <w:lang w:eastAsia="es-ES"/>
       </w:rPr>
-      <w:t>2</w:t>
+      <w:t>3</w:t>
     </w:r>
     <w:r>
       <w:rPr>
@@ -5335,7 +6037,7 @@
 </file>
 
 <file path=customXml/itemProps1.xml><?xml version="1.0" encoding="utf-8"?>
-<ds:datastoreItem xmlns:ds="http://schemas.openxmlformats.org/officeDocument/2006/customXml" ds:itemID="{B0FF2F05-741A-4456-95CA-7C88F94D00FA}">
+<ds:datastoreItem xmlns:ds="http://schemas.openxmlformats.org/officeDocument/2006/customXml" ds:itemID="{5B7BA694-E54F-4E0C-986D-027DBFD53CB6}">
   <ds:schemaRefs>
     <ds:schemaRef ds:uri="http://schemas.openxmlformats.org/officeDocument/2006/bibliography"/>
   </ds:schemaRefs>

</xml_diff>

<commit_message>
UPNA-009 - Actualizaciones de scripts SQL para Oracle
</commit_message>
<xml_diff>
--- a/documentacion/UPNA/Catálogo de commits - UPNA.docx
+++ b/documentacion/UPNA/Catálogo de commits - UPNA.docx
@@ -1,6 +1,6 @@
 
 <file path=word/document.xml><?xml version="1.0" encoding="utf-8"?>
-<w:document xmlns:wpc="http://schemas.microsoft.com/office/word/2010/wordprocessingCanvas" xmlns:mc="http://schemas.openxmlformats.org/markup-compatibility/2006" xmlns:o="urn:schemas-microsoft-com:office:office" xmlns:r="http://schemas.openxmlformats.org/officeDocument/2006/relationships" xmlns:m="http://schemas.openxmlformats.org/officeDocument/2006/math" xmlns:v="urn:schemas-microsoft-com:vml" xmlns:wp14="http://schemas.microsoft.com/office/word/2010/wordprocessingDrawing" xmlns:wp="http://schemas.openxmlformats.org/drawingml/2006/wordprocessingDrawing" xmlns:w10="urn:schemas-microsoft-com:office:word" xmlns:w="http://schemas.openxmlformats.org/wordprocessingml/2006/main" xmlns:w14="http://schemas.microsoft.com/office/word/2010/wordml" xmlns:wpg="http://schemas.microsoft.com/office/word/2010/wordprocessingGroup" xmlns:wpi="http://schemas.microsoft.com/office/word/2010/wordprocessingInk" xmlns:wne="http://schemas.microsoft.com/office/word/2006/wordml" xmlns:wps="http://schemas.microsoft.com/office/word/2010/wordprocessingShape" mc:Ignorable="w14 wp14">
+<w:document xmlns:wpc="http://schemas.microsoft.com/office/word/2010/wordprocessingCanvas" xmlns:cx="http://schemas.microsoft.com/office/drawing/2014/chartex" xmlns:mc="http://schemas.openxmlformats.org/markup-compatibility/2006" xmlns:o="urn:schemas-microsoft-com:office:office" xmlns:r="http://schemas.openxmlformats.org/officeDocument/2006/relationships" xmlns:m="http://schemas.openxmlformats.org/officeDocument/2006/math" xmlns:v="urn:schemas-microsoft-com:vml" xmlns:wp14="http://schemas.microsoft.com/office/word/2010/wordprocessingDrawing" xmlns:wp="http://schemas.openxmlformats.org/drawingml/2006/wordprocessingDrawing" xmlns:w10="urn:schemas-microsoft-com:office:word" xmlns:w="http://schemas.openxmlformats.org/wordprocessingml/2006/main" xmlns:w14="http://schemas.microsoft.com/office/word/2010/wordml" xmlns:w15="http://schemas.microsoft.com/office/word/2012/wordml" xmlns:w16se="http://schemas.microsoft.com/office/word/2015/wordml/symex" xmlns:wpg="http://schemas.microsoft.com/office/word/2010/wordprocessingGroup" xmlns:wpi="http://schemas.microsoft.com/office/word/2010/wordprocessingInk" xmlns:wne="http://schemas.microsoft.com/office/word/2006/wordml" xmlns:wps="http://schemas.microsoft.com/office/word/2010/wordprocessingShape" mc:Ignorable="w14 w15 w16se wp14">
   <w:body>
     <w:p>
       <w:pPr>
@@ -8,16 +8,11 @@
         <w:jc w:val="center"/>
       </w:pPr>
       <w:r>
-        <w:t xml:space="preserve">Catálogo de </w:t>
-      </w:r>
-      <w:proofErr w:type="spellStart"/>
-      <w:r>
-        <w:t>c</w:t>
+        <w:t>Catálogo de c</w:t>
       </w:r>
       <w:r>
         <w:t>ommits</w:t>
       </w:r>
-      <w:proofErr w:type="spellEnd"/>
       <w:r>
         <w:t xml:space="preserve"> UPNA</w:t>
       </w:r>
@@ -41,7 +36,7 @@
           <w:noProof/>
           <w:sz w:val="22"/>
           <w:szCs w:val="22"/>
-          <w:lang w:val="en-US"/>
+          <w:lang w:eastAsia="es-ES"/>
         </w:rPr>
       </w:pPr>
       <w:r>
@@ -81,7 +76,7 @@
           <w:noProof/>
           <w:sz w:val="22"/>
           <w:szCs w:val="22"/>
-          <w:lang w:val="en-US"/>
+          <w:lang w:eastAsia="es-ES"/>
         </w:rPr>
         <w:tab/>
       </w:r>
@@ -107,7 +102,7 @@
         <w:rPr>
           <w:noProof/>
         </w:rPr>
-        <w:instrText xml:space="preserve"> PAGEREF _Toc11312987 \h </w:instrText>
+        <w:instrText xml:space="preserve"> PAGEREF _Toc21510908 \h </w:instrText>
       </w:r>
       <w:r>
         <w:rPr>
@@ -147,7 +142,7 @@
           <w:noProof/>
           <w:sz w:val="22"/>
           <w:szCs w:val="22"/>
-          <w:lang w:val="en-US"/>
+          <w:lang w:eastAsia="es-ES"/>
         </w:rPr>
       </w:pPr>
       <w:r>
@@ -164,7 +159,7 @@
           <w:noProof/>
           <w:sz w:val="22"/>
           <w:szCs w:val="22"/>
-          <w:lang w:val="en-US"/>
+          <w:lang w:eastAsia="es-ES"/>
         </w:rPr>
         <w:tab/>
       </w:r>
@@ -190,7 +185,7 @@
         <w:rPr>
           <w:noProof/>
         </w:rPr>
-        <w:instrText xml:space="preserve"> PAGEREF _Toc11312988 \h </w:instrText>
+        <w:instrText xml:space="preserve"> PAGEREF _Toc21510909 \h </w:instrText>
       </w:r>
       <w:r>
         <w:rPr>
@@ -229,7 +224,7 @@
           <w:noProof/>
           <w:sz w:val="22"/>
           <w:szCs w:val="22"/>
-          <w:lang w:val="en-US"/>
+          <w:lang w:eastAsia="es-ES"/>
         </w:rPr>
       </w:pPr>
       <w:r>
@@ -245,7 +240,7 @@
           <w:noProof/>
           <w:sz w:val="22"/>
           <w:szCs w:val="22"/>
-          <w:lang w:val="en-US"/>
+          <w:lang w:eastAsia="es-ES"/>
         </w:rPr>
         <w:tab/>
       </w:r>
@@ -271,7 +266,7 @@
         <w:rPr>
           <w:noProof/>
         </w:rPr>
-        <w:instrText xml:space="preserve"> PAGEREF _Toc11312989 \h </w:instrText>
+        <w:instrText xml:space="preserve"> PAGEREF _Toc21510910 \h </w:instrText>
       </w:r>
       <w:r>
         <w:rPr>
@@ -310,7 +305,7 @@
           <w:noProof/>
           <w:sz w:val="22"/>
           <w:szCs w:val="22"/>
-          <w:lang w:val="en-US"/>
+          <w:lang w:eastAsia="es-ES"/>
         </w:rPr>
       </w:pPr>
       <w:r>
@@ -326,7 +321,7 @@
           <w:noProof/>
           <w:sz w:val="22"/>
           <w:szCs w:val="22"/>
-          <w:lang w:val="en-US"/>
+          <w:lang w:eastAsia="es-ES"/>
         </w:rPr>
         <w:tab/>
       </w:r>
@@ -352,7 +347,7 @@
         <w:rPr>
           <w:noProof/>
         </w:rPr>
-        <w:instrText xml:space="preserve"> PAGEREF _Toc11312990 \h </w:instrText>
+        <w:instrText xml:space="preserve"> PAGEREF _Toc21510911 \h </w:instrText>
       </w:r>
       <w:r>
         <w:rPr>
@@ -391,7 +386,7 @@
           <w:noProof/>
           <w:sz w:val="22"/>
           <w:szCs w:val="22"/>
-          <w:lang w:val="en-US"/>
+          <w:lang w:eastAsia="es-ES"/>
         </w:rPr>
       </w:pPr>
       <w:r>
@@ -407,7 +402,7 @@
           <w:noProof/>
           <w:sz w:val="22"/>
           <w:szCs w:val="22"/>
-          <w:lang w:val="en-US"/>
+          <w:lang w:eastAsia="es-ES"/>
         </w:rPr>
         <w:tab/>
       </w:r>
@@ -433,7 +428,7 @@
         <w:rPr>
           <w:noProof/>
         </w:rPr>
-        <w:instrText xml:space="preserve"> PAGEREF _Toc11312991 \h </w:instrText>
+        <w:instrText xml:space="preserve"> PAGEREF _Toc21510912 \h </w:instrText>
       </w:r>
       <w:r>
         <w:rPr>
@@ -472,7 +467,7 @@
           <w:noProof/>
           <w:sz w:val="22"/>
           <w:szCs w:val="22"/>
-          <w:lang w:val="en-US"/>
+          <w:lang w:eastAsia="es-ES"/>
         </w:rPr>
       </w:pPr>
       <w:r>
@@ -488,7 +483,7 @@
           <w:noProof/>
           <w:sz w:val="22"/>
           <w:szCs w:val="22"/>
-          <w:lang w:val="en-US"/>
+          <w:lang w:eastAsia="es-ES"/>
         </w:rPr>
         <w:tab/>
       </w:r>
@@ -514,7 +509,7 @@
         <w:rPr>
           <w:noProof/>
         </w:rPr>
-        <w:instrText xml:space="preserve"> PAGEREF _Toc11312992 \h </w:instrText>
+        <w:instrText xml:space="preserve"> PAGEREF _Toc21510913 \h </w:instrText>
       </w:r>
       <w:r>
         <w:rPr>
@@ -553,7 +548,7 @@
           <w:noProof/>
           <w:sz w:val="22"/>
           <w:szCs w:val="22"/>
-          <w:lang w:val="en-US"/>
+          <w:lang w:eastAsia="es-ES"/>
         </w:rPr>
       </w:pPr>
       <w:r>
@@ -569,7 +564,7 @@
           <w:noProof/>
           <w:sz w:val="22"/>
           <w:szCs w:val="22"/>
-          <w:lang w:val="en-US"/>
+          <w:lang w:eastAsia="es-ES"/>
         </w:rPr>
         <w:tab/>
       </w:r>
@@ -595,7 +590,7 @@
         <w:rPr>
           <w:noProof/>
         </w:rPr>
-        <w:instrText xml:space="preserve"> PAGEREF _Toc11312993 \h </w:instrText>
+        <w:instrText xml:space="preserve"> PAGEREF _Toc21510914 \h </w:instrText>
       </w:r>
       <w:r>
         <w:rPr>
@@ -634,7 +629,7 @@
           <w:noProof/>
           <w:sz w:val="22"/>
           <w:szCs w:val="22"/>
-          <w:lang w:val="en-US"/>
+          <w:lang w:eastAsia="es-ES"/>
         </w:rPr>
       </w:pPr>
       <w:r>
@@ -650,7 +645,7 @@
           <w:noProof/>
           <w:sz w:val="22"/>
           <w:szCs w:val="22"/>
-          <w:lang w:val="en-US"/>
+          <w:lang w:eastAsia="es-ES"/>
         </w:rPr>
         <w:tab/>
       </w:r>
@@ -676,7 +671,7 @@
         <w:rPr>
           <w:noProof/>
         </w:rPr>
-        <w:instrText xml:space="preserve"> PAGEREF _Toc11312994 \h </w:instrText>
+        <w:instrText xml:space="preserve"> PAGEREF _Toc21510915 \h </w:instrText>
       </w:r>
       <w:r>
         <w:rPr>
@@ -715,7 +710,7 @@
           <w:noProof/>
           <w:sz w:val="22"/>
           <w:szCs w:val="22"/>
-          <w:lang w:val="en-US"/>
+          <w:lang w:eastAsia="es-ES"/>
         </w:rPr>
       </w:pPr>
       <w:r>
@@ -731,7 +726,7 @@
           <w:noProof/>
           <w:sz w:val="22"/>
           <w:szCs w:val="22"/>
-          <w:lang w:val="en-US"/>
+          <w:lang w:eastAsia="es-ES"/>
         </w:rPr>
         <w:tab/>
       </w:r>
@@ -757,7 +752,7 @@
         <w:rPr>
           <w:noProof/>
         </w:rPr>
-        <w:instrText xml:space="preserve"> PAGEREF _Toc11312995 \h </w:instrText>
+        <w:instrText xml:space="preserve"> PAGEREF _Toc21510916 \h </w:instrText>
       </w:r>
       <w:r>
         <w:rPr>
@@ -796,7 +791,7 @@
           <w:noProof/>
           <w:sz w:val="22"/>
           <w:szCs w:val="22"/>
-          <w:lang w:val="en-US"/>
+          <w:lang w:eastAsia="es-ES"/>
         </w:rPr>
       </w:pPr>
       <w:r>
@@ -812,7 +807,7 @@
           <w:noProof/>
           <w:sz w:val="22"/>
           <w:szCs w:val="22"/>
-          <w:lang w:val="en-US"/>
+          <w:lang w:eastAsia="es-ES"/>
         </w:rPr>
         <w:tab/>
       </w:r>
@@ -838,7 +833,88 @@
         <w:rPr>
           <w:noProof/>
         </w:rPr>
-        <w:instrText xml:space="preserve"> PAGEREF _Toc11312996 \h </w:instrText>
+        <w:instrText xml:space="preserve"> PAGEREF _Toc21510917 \h </w:instrText>
+      </w:r>
+      <w:r>
+        <w:rPr>
+          <w:noProof/>
+        </w:rPr>
+      </w:r>
+      <w:r>
+        <w:rPr>
+          <w:noProof/>
+        </w:rPr>
+        <w:fldChar w:fldCharType="separate"/>
+      </w:r>
+      <w:r>
+        <w:rPr>
+          <w:noProof/>
+        </w:rPr>
+        <w:t>3</w:t>
+      </w:r>
+      <w:r>
+        <w:rPr>
+          <w:noProof/>
+        </w:rPr>
+        <w:fldChar w:fldCharType="end"/>
+      </w:r>
+    </w:p>
+    <w:p>
+      <w:pPr>
+        <w:pStyle w:val="TDC2"/>
+        <w:tabs>
+          <w:tab w:val="left" w:pos="720"/>
+          <w:tab w:val="right" w:leader="dot" w:pos="8494"/>
+        </w:tabs>
+        <w:rPr>
+          <w:rFonts w:asciiTheme="minorHAnsi" w:eastAsiaTheme="minorEastAsia" w:hAnsiTheme="minorHAnsi" w:cstheme="minorBidi"/>
+          <w:smallCaps w:val="0"/>
+          <w:noProof/>
+          <w:sz w:val="22"/>
+          <w:szCs w:val="22"/>
+          <w:lang w:eastAsia="es-ES"/>
+        </w:rPr>
+      </w:pPr>
+      <w:r>
+        <w:rPr>
+          <w:noProof/>
+        </w:rPr>
+        <w:t>2.9</w:t>
+      </w:r>
+      <w:r>
+        <w:rPr>
+          <w:rFonts w:asciiTheme="minorHAnsi" w:eastAsiaTheme="minorEastAsia" w:hAnsiTheme="minorHAnsi" w:cstheme="minorBidi"/>
+          <w:smallCaps w:val="0"/>
+          <w:noProof/>
+          <w:sz w:val="22"/>
+          <w:szCs w:val="22"/>
+          <w:lang w:eastAsia="es-ES"/>
+        </w:rPr>
+        <w:tab/>
+      </w:r>
+      <w:r>
+        <w:rPr>
+          <w:noProof/>
+        </w:rPr>
+        <w:t>UPNA-009 – Actualizaciones de scripts SQL para Oracle</w:t>
+      </w:r>
+      <w:r>
+        <w:rPr>
+          <w:noProof/>
+        </w:rPr>
+        <w:tab/>
+      </w:r>
+      <w:r>
+        <w:rPr>
+          <w:noProof/>
+        </w:rPr>
+        <w:fldChar w:fldCharType="begin"/>
+      </w:r>
+      <w:r>
+        <w:rPr>
+          <w:noProof/>
+        </w:rPr>
+        <w:instrText xml:space="preserve"> PAGEREF _Toc21510918 \h </w:instrText>
       </w:r>
       <w:r>
         <w:rPr>
@@ -1193,7 +1269,7 @@
       <w:r>
         <w:br w:type="page"/>
       </w:r>
-      <w:bookmarkStart w:id="1" w:name="_Toc11312987"/>
+      <w:bookmarkStart w:id="1" w:name="_Toc21510908"/>
       <w:r>
         <w:lastRenderedPageBreak/>
         <w:t>Introducción</w:t>
@@ -1213,13 +1289,8 @@
         <w:t>El objetivo de este documento es e</w:t>
       </w:r>
       <w:r>
-        <w:t xml:space="preserve">l de recoger y ampliar la información de los </w:t>
-      </w:r>
-      <w:proofErr w:type="spellStart"/>
-      <w:r>
-        <w:t>commits</w:t>
-      </w:r>
-      <w:proofErr w:type="spellEnd"/>
+        <w:t>l de recoger y ampliar la información de los commits</w:t>
+      </w:r>
       <w:r>
         <w:t xml:space="preserve"> de la Universidad Pública de Navarra</w:t>
       </w:r>
@@ -1237,16 +1308,11 @@
         <w:pStyle w:val="Ttulo1"/>
         <w:ind w:left="432" w:hanging="432"/>
       </w:pPr>
-      <w:bookmarkStart w:id="2" w:name="_Toc11312988"/>
-      <w:r>
-        <w:t xml:space="preserve">Relación de </w:t>
-      </w:r>
-      <w:proofErr w:type="spellStart"/>
-      <w:r>
-        <w:t>commits</w:t>
+      <w:bookmarkStart w:id="2" w:name="_Toc21510909"/>
+      <w:r>
+        <w:t>Relación de commits</w:t>
       </w:r>
       <w:bookmarkEnd w:id="2"/>
-      <w:proofErr w:type="spellEnd"/>
     </w:p>
     <w:p>
       <w:pPr>
@@ -1257,7 +1323,7 @@
       <w:pPr>
         <w:pStyle w:val="Ttulo2"/>
       </w:pPr>
-      <w:bookmarkStart w:id="3" w:name="_Toc11312989"/>
+      <w:bookmarkStart w:id="3" w:name="_Toc21510910"/>
       <w:r>
         <w:t>UPNA-</w:t>
       </w:r>
@@ -1303,21 +1369,7 @@
         <w:rPr>
           <w:lang w:val="es-ES"/>
         </w:rPr>
-        <w:t xml:space="preserve">En el arranque del servidor web se registran múltiples trazas de errores en los </w:t>
-      </w:r>
-      <w:proofErr w:type="spellStart"/>
-      <w:r>
-        <w:rPr>
-          <w:lang w:val="es-ES"/>
-        </w:rPr>
-        <w:t>logs</w:t>
-      </w:r>
-      <w:proofErr w:type="spellEnd"/>
-      <w:r>
-        <w:rPr>
-          <w:lang w:val="es-ES"/>
-        </w:rPr>
-        <w:t xml:space="preserve"> debidos</w:t>
+        <w:t>En el arranque del servidor web se registran múltiples trazas de errores en los logs debidos</w:t>
       </w:r>
       <w:r>
         <w:rPr>
@@ -1484,63 +1536,7 @@
         <w:rPr>
           <w:lang w:val="es-ES"/>
         </w:rPr>
-        <w:t xml:space="preserve">n junto con un fichero pom.xml para que si no están en el repositorio local de </w:t>
-      </w:r>
-      <w:proofErr w:type="spellStart"/>
-      <w:r>
-        <w:rPr>
-          <w:lang w:val="es-ES"/>
-        </w:rPr>
-        <w:t>maven</w:t>
-      </w:r>
-      <w:proofErr w:type="spellEnd"/>
-      <w:r>
-        <w:rPr>
-          <w:lang w:val="es-ES"/>
-        </w:rPr>
-        <w:t xml:space="preserve"> se introduzcan al compilar con el perfil </w:t>
-      </w:r>
-      <w:proofErr w:type="spellStart"/>
-      <w:r>
-        <w:rPr>
-          <w:lang w:val="es-ES"/>
-        </w:rPr>
-        <w:t>init</w:t>
-      </w:r>
-      <w:proofErr w:type="spellEnd"/>
-      <w:r>
-        <w:rPr>
-          <w:lang w:val="es-ES"/>
-        </w:rPr>
-        <w:t xml:space="preserve"> (si ya existen en el repositorio local se pueden sustituir manualmente o borrar y ejecutar </w:t>
-      </w:r>
-      <w:proofErr w:type="spellStart"/>
-      <w:r>
-        <w:rPr>
-          <w:lang w:val="es-ES"/>
-        </w:rPr>
-        <w:t>maven</w:t>
-      </w:r>
-      <w:proofErr w:type="spellEnd"/>
-      <w:r>
-        <w:rPr>
-          <w:lang w:val="es-ES"/>
-        </w:rPr>
-        <w:t xml:space="preserve"> con el perfil </w:t>
-      </w:r>
-      <w:proofErr w:type="spellStart"/>
-      <w:r>
-        <w:rPr>
-          <w:lang w:val="es-ES"/>
-        </w:rPr>
-        <w:t>init</w:t>
-      </w:r>
-      <w:proofErr w:type="spellEnd"/>
-      <w:r>
-        <w:rPr>
-          <w:lang w:val="es-ES"/>
-        </w:rPr>
-        <w:t xml:space="preserve"> como parámetro).</w:t>
+        <w:t>n junto con un fichero pom.xml para que si no están en el repositorio local de maven se introduzcan al compilar con el perfil init (si ya existen en el repositorio local se pueden sustituir manualmente o borrar y ejecutar maven con el perfil init como parámetro).</w:t>
       </w:r>
     </w:p>
     <w:p>
@@ -1555,7 +1551,7 @@
       <w:pPr>
         <w:pStyle w:val="Ttulo2"/>
       </w:pPr>
-      <w:bookmarkStart w:id="4" w:name="_Toc11312990"/>
+      <w:bookmarkStart w:id="4" w:name="_Toc21510911"/>
       <w:r>
         <w:t>UPNA-</w:t>
       </w:r>
@@ -1718,7 +1714,7 @@
       <w:pPr>
         <w:pStyle w:val="Ttulo2"/>
       </w:pPr>
-      <w:bookmarkStart w:id="5" w:name="_Toc11312991"/>
+      <w:bookmarkStart w:id="5" w:name="_Toc21510912"/>
       <w:r>
         <w:t>UPNA-003 – Nuevo conector Alfresco vía CMIS</w:t>
       </w:r>
@@ -1756,35 +1752,7 @@
         <w:rPr>
           <w:lang w:val="es-ES"/>
         </w:rPr>
-        <w:t xml:space="preserve">El conector de </w:t>
-      </w:r>
-      <w:proofErr w:type="spellStart"/>
-      <w:r>
-        <w:rPr>
-          <w:lang w:val="es-ES"/>
-        </w:rPr>
-        <w:t>Alfresco</w:t>
-      </w:r>
-      <w:proofErr w:type="spellEnd"/>
-      <w:r>
-        <w:rPr>
-          <w:lang w:val="es-ES"/>
-        </w:rPr>
-        <w:t xml:space="preserve"> de SIGEM no es compatible con versiones superiores a </w:t>
-      </w:r>
-      <w:proofErr w:type="spellStart"/>
-      <w:r>
-        <w:rPr>
-          <w:lang w:val="es-ES"/>
-        </w:rPr>
-        <w:t>Alfresco</w:t>
-      </w:r>
-      <w:proofErr w:type="spellEnd"/>
-      <w:r>
-        <w:rPr>
-          <w:lang w:val="es-ES"/>
-        </w:rPr>
-        <w:t xml:space="preserve"> V5.</w:t>
+        <w:t>El conector de Alfresco de SIGEM no es compatible con versiones superiores a Alfresco V5.</w:t>
       </w:r>
     </w:p>
     <w:p>
@@ -1804,21 +1772,7 @@
         <w:rPr>
           <w:lang w:val="es-ES"/>
         </w:rPr>
-        <w:t xml:space="preserve">el protocolo CMIS para la conexión con </w:t>
-      </w:r>
-      <w:proofErr w:type="spellStart"/>
-      <w:r>
-        <w:rPr>
-          <w:lang w:val="es-ES"/>
-        </w:rPr>
-        <w:t>Alfresco</w:t>
-      </w:r>
-      <w:proofErr w:type="spellEnd"/>
-      <w:r>
-        <w:rPr>
-          <w:lang w:val="es-ES"/>
-        </w:rPr>
-        <w:t xml:space="preserve"> V5.</w:t>
+        <w:t>el protocolo CMIS para la conexión con Alfresco V5.</w:t>
       </w:r>
     </w:p>
     <w:p>
@@ -1889,7 +1843,7 @@
       <w:pPr>
         <w:pStyle w:val="Ttulo2"/>
       </w:pPr>
-      <w:bookmarkStart w:id="6" w:name="_Toc11312992"/>
+      <w:bookmarkStart w:id="6" w:name="_Toc21510913"/>
       <w:r>
         <w:t>UPNA-004 – Adaptación de sintaxis de Oracle</w:t>
       </w:r>
@@ -1913,7 +1867,7 @@
       <w:pPr>
         <w:pStyle w:val="Ttulo2"/>
       </w:pPr>
-      <w:bookmarkStart w:id="7" w:name="_Toc11312993"/>
+      <w:bookmarkStart w:id="7" w:name="_Toc21510914"/>
       <w:r>
         <w:lastRenderedPageBreak/>
         <w:t>UPNA-005 – Definir versión de m</w:t>
@@ -1928,31 +1882,13 @@
         <w:pStyle w:val="NormalTexto"/>
       </w:pPr>
       <w:r>
-        <w:t xml:space="preserve">En </w:t>
-      </w:r>
-      <w:proofErr w:type="spellStart"/>
-      <w:r>
-        <w:t>github</w:t>
-      </w:r>
-      <w:proofErr w:type="spellEnd"/>
-      <w:r>
-        <w:t xml:space="preserve"> se liberó la versión 3.1.0 de </w:t>
-      </w:r>
-      <w:proofErr w:type="spellStart"/>
+        <w:t xml:space="preserve">En github se liberó la versión 3.1.0 de </w:t>
+      </w:r>
       <w:r>
         <w:t>maven-source-plugin</w:t>
       </w:r>
-      <w:proofErr w:type="spellEnd"/>
-      <w:r>
-        <w:t xml:space="preserve">, produciendo errores en la compilación de dos proyectos </w:t>
-      </w:r>
-      <w:proofErr w:type="spellStart"/>
-      <w:r>
-        <w:t>maven</w:t>
-      </w:r>
-      <w:proofErr w:type="spellEnd"/>
-      <w:r>
-        <w:t xml:space="preserve"> que no tenían definida la versión a descargar.</w:t>
+      <w:r>
+        <w:t>, produciendo errores en la compilación de dos proyectos maven que no tenían definida la versión a descargar.</w:t>
       </w:r>
     </w:p>
     <w:p>
@@ -1960,31 +1896,7 @@
         <w:pStyle w:val="NormalTexto"/>
       </w:pPr>
       <w:r>
-        <w:t xml:space="preserve">Estos proyectos, al no definir la versión, descargan la versión más reciente de </w:t>
-      </w:r>
-      <w:proofErr w:type="spellStart"/>
-      <w:r>
-        <w:t>github</w:t>
-      </w:r>
-      <w:proofErr w:type="spellEnd"/>
-      <w:r>
-        <w:t xml:space="preserve">, en este caso la 3.1.0, que da problemas con la versión del </w:t>
-      </w:r>
-      <w:proofErr w:type="spellStart"/>
-      <w:r>
-        <w:t>jdk</w:t>
-      </w:r>
-      <w:proofErr w:type="spellEnd"/>
-      <w:r>
-        <w:t xml:space="preserve"> con respecto a las anteriores entregas de </w:t>
-      </w:r>
-      <w:proofErr w:type="spellStart"/>
-      <w:r>
-        <w:t>maven-source-plugin</w:t>
-      </w:r>
-      <w:proofErr w:type="spellEnd"/>
-      <w:r>
-        <w:t>.</w:t>
+        <w:t>Estos proyectos, al no definir la versión, descargan la versión más reciente de github, en este caso la 3.1.0, que da problemas con la versión del jdk con respecto a las anteriores entregas de maven-source-plugin.</w:t>
       </w:r>
     </w:p>
     <w:p>
@@ -1996,7 +1908,7 @@
       <w:pPr>
         <w:pStyle w:val="Ttulo2"/>
       </w:pPr>
-      <w:bookmarkStart w:id="8" w:name="_Toc11312994"/>
+      <w:bookmarkStart w:id="8" w:name="_Toc21510915"/>
       <w:r>
         <w:t>UPNA-006 – Configurar el nombre de</w:t>
       </w:r>
@@ -2063,21 +1975,7 @@
         <w:rPr>
           <w:lang w:val="es-ES"/>
         </w:rPr>
-        <w:t xml:space="preserve"> de </w:t>
-      </w:r>
-      <w:proofErr w:type="spellStart"/>
-      <w:r>
-        <w:rPr>
-          <w:lang w:val="es-ES"/>
-        </w:rPr>
-        <w:t>SIGEM_Tramitacion_Modules</w:t>
-      </w:r>
-      <w:proofErr w:type="spellEnd"/>
-      <w:r>
-        <w:rPr>
-          <w:lang w:val="es-ES"/>
-        </w:rPr>
-        <w:t>.</w:t>
+        <w:t xml:space="preserve"> de SIGEM_Tramitacion_Modules.</w:t>
       </w:r>
     </w:p>
     <w:p>
@@ -2106,7 +2004,7 @@
       <w:pPr>
         <w:pStyle w:val="Ttulo2"/>
       </w:pPr>
-      <w:bookmarkStart w:id="9" w:name="_Toc11312995"/>
+      <w:bookmarkStart w:id="9" w:name="_Toc21510916"/>
       <w:r>
         <w:t xml:space="preserve">UPNA-007 – </w:t>
       </w:r>
@@ -2120,15 +2018,7 @@
         <w:pStyle w:val="NormalTexto"/>
       </w:pPr>
       <w:r>
-        <w:t xml:space="preserve">Las consultas finalizadas con </w:t>
-      </w:r>
-      <w:proofErr w:type="spellStart"/>
-      <w:r>
-        <w:t>caracter</w:t>
-      </w:r>
-      <w:proofErr w:type="spellEnd"/>
-      <w:r>
-        <w:t xml:space="preserve"> “;” dan problemas en Oracle. Se elimina de la consulta.</w:t>
+        <w:t>Las consultas finalizadas con caracter “;” dan problemas en Oracle. Se elimina de la consulta.</w:t>
       </w:r>
     </w:p>
     <w:p>
@@ -2140,7 +2030,7 @@
       <w:pPr>
         <w:pStyle w:val="Ttulo2"/>
       </w:pPr>
-      <w:bookmarkStart w:id="10" w:name="_Toc11312996"/>
+      <w:bookmarkStart w:id="10" w:name="_Toc21510917"/>
       <w:r>
         <w:t xml:space="preserve">UPNA-008 – </w:t>
       </w:r>
@@ -2187,13 +2077,58 @@
         <w:t>Se adapta el comportamiento de SIGEM para que tenga en cuenta estos certificados.</w:t>
       </w:r>
     </w:p>
+    <w:p>
+      <w:pPr>
+        <w:pStyle w:val="NormalTexto"/>
+      </w:pPr>
+    </w:p>
+    <w:p>
+      <w:pPr>
+        <w:pStyle w:val="Ttulo2"/>
+      </w:pPr>
+      <w:bookmarkStart w:id="11" w:name="_Toc21510918"/>
+      <w:r>
+        <w:t>UPNA-00</w:t>
+      </w:r>
+      <w:r>
+        <w:t>9</w:t>
+      </w:r>
+      <w:r>
+        <w:t xml:space="preserve"> – </w:t>
+      </w:r>
+      <w:r>
+        <w:t>Actualizaciones de scripts SQL para Oracle</w:t>
+      </w:r>
+      <w:bookmarkEnd w:id="11"/>
+    </w:p>
+    <w:p>
+      <w:pPr>
+        <w:pStyle w:val="NormalTexto"/>
+      </w:pPr>
+      <w:r>
+        <w:t>Se actualizan los scripts de migración a SIGEM-QUIJOTE5 de Oracle de la sintaxis de PostgreSQL a Oracle.</w:t>
+      </w:r>
+    </w:p>
+    <w:p>
+      <w:pPr>
+        <w:pStyle w:val="NormalTexto"/>
+      </w:pPr>
+      <w:r>
+        <w:t>Además, se añaden unos scripts para el paso de SIGEM V3.0 a V3.0.1 (los scripts de PostgreSQL están con sintaxis de Oracle).</w:t>
+      </w:r>
+    </w:p>
+    <w:p>
+      <w:pPr>
+        <w:pStyle w:val="NormalTexto"/>
+      </w:pPr>
+    </w:p>
     <w:sectPr>
-      <w:headerReference w:type="even" r:id="rId9"/>
-      <w:headerReference w:type="default" r:id="rId10"/>
-      <w:footerReference w:type="even" r:id="rId11"/>
-      <w:footerReference w:type="default" r:id="rId12"/>
-      <w:headerReference w:type="first" r:id="rId13"/>
-      <w:footerReference w:type="first" r:id="rId14"/>
+      <w:headerReference w:type="even" r:id="rId8"/>
+      <w:headerReference w:type="default" r:id="rId9"/>
+      <w:footerReference w:type="even" r:id="rId10"/>
+      <w:footerReference w:type="default" r:id="rId11"/>
+      <w:headerReference w:type="first" r:id="rId12"/>
+      <w:footerReference w:type="first" r:id="rId13"/>
       <w:pgSz w:w="11906" w:h="16838"/>
       <w:pgMar w:top="1417" w:right="1701" w:bottom="1417" w:left="1701" w:header="708" w:footer="708" w:gutter="0"/>
       <w:cols w:space="708"/>
@@ -2204,7 +2139,7 @@
 </file>
 
 <file path=word/endnotes.xml><?xml version="1.0" encoding="utf-8"?>
-<w:endnotes xmlns:wpc="http://schemas.microsoft.com/office/word/2010/wordprocessingCanvas" xmlns:mc="http://schemas.openxmlformats.org/markup-compatibility/2006" xmlns:o="urn:schemas-microsoft-com:office:office" xmlns:r="http://schemas.openxmlformats.org/officeDocument/2006/relationships" xmlns:m="http://schemas.openxmlformats.org/officeDocument/2006/math" xmlns:v="urn:schemas-microsoft-com:vml" xmlns:wp14="http://schemas.microsoft.com/office/word/2010/wordprocessingDrawing" xmlns:wp="http://schemas.openxmlformats.org/drawingml/2006/wordprocessingDrawing" xmlns:w10="urn:schemas-microsoft-com:office:word" xmlns:w="http://schemas.openxmlformats.org/wordprocessingml/2006/main" xmlns:w14="http://schemas.microsoft.com/office/word/2010/wordml" xmlns:wpg="http://schemas.microsoft.com/office/word/2010/wordprocessingGroup" xmlns:wpi="http://schemas.microsoft.com/office/word/2010/wordprocessingInk" xmlns:wne="http://schemas.microsoft.com/office/word/2006/wordml" xmlns:wps="http://schemas.microsoft.com/office/word/2010/wordprocessingShape" mc:Ignorable="w14 wp14">
+<w:endnotes xmlns:wpc="http://schemas.microsoft.com/office/word/2010/wordprocessingCanvas" xmlns:cx="http://schemas.microsoft.com/office/drawing/2014/chartex" xmlns:mc="http://schemas.openxmlformats.org/markup-compatibility/2006" xmlns:o="urn:schemas-microsoft-com:office:office" xmlns:r="http://schemas.openxmlformats.org/officeDocument/2006/relationships" xmlns:m="http://schemas.openxmlformats.org/officeDocument/2006/math" xmlns:v="urn:schemas-microsoft-com:vml" xmlns:wp14="http://schemas.microsoft.com/office/word/2010/wordprocessingDrawing" xmlns:wp="http://schemas.openxmlformats.org/drawingml/2006/wordprocessingDrawing" xmlns:w10="urn:schemas-microsoft-com:office:word" xmlns:w="http://schemas.openxmlformats.org/wordprocessingml/2006/main" xmlns:w14="http://schemas.microsoft.com/office/word/2010/wordml" xmlns:w15="http://schemas.microsoft.com/office/word/2012/wordml" xmlns:w16se="http://schemas.microsoft.com/office/word/2015/wordml/symex" xmlns:wpg="http://schemas.microsoft.com/office/word/2010/wordprocessingGroup" xmlns:wpi="http://schemas.microsoft.com/office/word/2010/wordprocessingInk" xmlns:wne="http://schemas.microsoft.com/office/word/2006/wordml" xmlns:wps="http://schemas.microsoft.com/office/word/2010/wordprocessingShape" mc:Ignorable="w14 w15 w16se wp14">
   <w:endnote w:type="separator" w:id="-1">
     <w:p>
       <w:r>
@@ -2223,7 +2158,7 @@
 </file>
 
 <file path=word/footer1.xml><?xml version="1.0" encoding="utf-8"?>
-<w:ftr xmlns:wpc="http://schemas.microsoft.com/office/word/2010/wordprocessingCanvas" xmlns:mc="http://schemas.openxmlformats.org/markup-compatibility/2006" xmlns:o="urn:schemas-microsoft-com:office:office" xmlns:r="http://schemas.openxmlformats.org/officeDocument/2006/relationships" xmlns:m="http://schemas.openxmlformats.org/officeDocument/2006/math" xmlns:v="urn:schemas-microsoft-com:vml" xmlns:wp14="http://schemas.microsoft.com/office/word/2010/wordprocessingDrawing" xmlns:wp="http://schemas.openxmlformats.org/drawingml/2006/wordprocessingDrawing" xmlns:w10="urn:schemas-microsoft-com:office:word" xmlns:w="http://schemas.openxmlformats.org/wordprocessingml/2006/main" xmlns:w14="http://schemas.microsoft.com/office/word/2010/wordml" xmlns:wpg="http://schemas.microsoft.com/office/word/2010/wordprocessingGroup" xmlns:wpi="http://schemas.microsoft.com/office/word/2010/wordprocessingInk" xmlns:wne="http://schemas.microsoft.com/office/word/2006/wordml" xmlns:wps="http://schemas.microsoft.com/office/word/2010/wordprocessingShape" mc:Ignorable="w14 wp14">
+<w:ftr xmlns:wpc="http://schemas.microsoft.com/office/word/2010/wordprocessingCanvas" xmlns:cx="http://schemas.microsoft.com/office/drawing/2014/chartex" xmlns:mc="http://schemas.openxmlformats.org/markup-compatibility/2006" xmlns:o="urn:schemas-microsoft-com:office:office" xmlns:r="http://schemas.openxmlformats.org/officeDocument/2006/relationships" xmlns:m="http://schemas.openxmlformats.org/officeDocument/2006/math" xmlns:v="urn:schemas-microsoft-com:vml" xmlns:wp14="http://schemas.microsoft.com/office/word/2010/wordprocessingDrawing" xmlns:wp="http://schemas.openxmlformats.org/drawingml/2006/wordprocessingDrawing" xmlns:w10="urn:schemas-microsoft-com:office:word" xmlns:w="http://schemas.openxmlformats.org/wordprocessingml/2006/main" xmlns:w14="http://schemas.microsoft.com/office/word/2010/wordml" xmlns:w15="http://schemas.microsoft.com/office/word/2012/wordml" xmlns:w16se="http://schemas.microsoft.com/office/word/2015/wordml/symex" xmlns:wpg="http://schemas.microsoft.com/office/word/2010/wordprocessingGroup" xmlns:wpi="http://schemas.microsoft.com/office/word/2010/wordprocessingInk" xmlns:wne="http://schemas.microsoft.com/office/word/2006/wordml" xmlns:wps="http://schemas.microsoft.com/office/word/2010/wordprocessingShape" mc:Ignorable="w14 w15 w16se wp14">
   <w:p>
     <w:pPr>
       <w:pStyle w:val="Piedepgina"/>
@@ -2233,7 +2168,7 @@
 </file>
 
 <file path=word/footer2.xml><?xml version="1.0" encoding="utf-8"?>
-<w:ftr xmlns:wpc="http://schemas.microsoft.com/office/word/2010/wordprocessingCanvas" xmlns:mc="http://schemas.openxmlformats.org/markup-compatibility/2006" xmlns:o="urn:schemas-microsoft-com:office:office" xmlns:r="http://schemas.openxmlformats.org/officeDocument/2006/relationships" xmlns:m="http://schemas.openxmlformats.org/officeDocument/2006/math" xmlns:v="urn:schemas-microsoft-com:vml" xmlns:wp14="http://schemas.microsoft.com/office/word/2010/wordprocessingDrawing" xmlns:wp="http://schemas.openxmlformats.org/drawingml/2006/wordprocessingDrawing" xmlns:w10="urn:schemas-microsoft-com:office:word" xmlns:w="http://schemas.openxmlformats.org/wordprocessingml/2006/main" xmlns:w14="http://schemas.microsoft.com/office/word/2010/wordml" xmlns:wpg="http://schemas.microsoft.com/office/word/2010/wordprocessingGroup" xmlns:wpi="http://schemas.microsoft.com/office/word/2010/wordprocessingInk" xmlns:wne="http://schemas.microsoft.com/office/word/2006/wordml" xmlns:wps="http://schemas.microsoft.com/office/word/2010/wordprocessingShape" mc:Ignorable="w14 wp14">
+<w:ftr xmlns:wpc="http://schemas.microsoft.com/office/word/2010/wordprocessingCanvas" xmlns:cx="http://schemas.microsoft.com/office/drawing/2014/chartex" xmlns:mc="http://schemas.openxmlformats.org/markup-compatibility/2006" xmlns:o="urn:schemas-microsoft-com:office:office" xmlns:r="http://schemas.openxmlformats.org/officeDocument/2006/relationships" xmlns:m="http://schemas.openxmlformats.org/officeDocument/2006/math" xmlns:v="urn:schemas-microsoft-com:vml" xmlns:wp14="http://schemas.microsoft.com/office/word/2010/wordprocessingDrawing" xmlns:wp="http://schemas.openxmlformats.org/drawingml/2006/wordprocessingDrawing" xmlns:w10="urn:schemas-microsoft-com:office:word" xmlns:w="http://schemas.openxmlformats.org/wordprocessingml/2006/main" xmlns:w14="http://schemas.microsoft.com/office/word/2010/wordml" xmlns:w15="http://schemas.microsoft.com/office/word/2012/wordml" xmlns:w16se="http://schemas.microsoft.com/office/word/2015/wordml/symex" xmlns:wpg="http://schemas.microsoft.com/office/word/2010/wordprocessingGroup" xmlns:wpi="http://schemas.microsoft.com/office/word/2010/wordprocessingInk" xmlns:wne="http://schemas.microsoft.com/office/word/2006/wordml" xmlns:wps="http://schemas.microsoft.com/office/word/2010/wordprocessingShape" mc:Ignorable="w14 w15 w16se wp14">
   <w:p>
     <w:pPr>
       <w:pStyle w:val="Piedepgina"/>
@@ -2256,7 +2191,7 @@
 </file>
 
 <file path=word/footer3.xml><?xml version="1.0" encoding="utf-8"?>
-<w:ftr xmlns:wpc="http://schemas.microsoft.com/office/word/2010/wordprocessingCanvas" xmlns:mc="http://schemas.openxmlformats.org/markup-compatibility/2006" xmlns:o="urn:schemas-microsoft-com:office:office" xmlns:r="http://schemas.openxmlformats.org/officeDocument/2006/relationships" xmlns:m="http://schemas.openxmlformats.org/officeDocument/2006/math" xmlns:v="urn:schemas-microsoft-com:vml" xmlns:wp14="http://schemas.microsoft.com/office/word/2010/wordprocessingDrawing" xmlns:wp="http://schemas.openxmlformats.org/drawingml/2006/wordprocessingDrawing" xmlns:w10="urn:schemas-microsoft-com:office:word" xmlns:w="http://schemas.openxmlformats.org/wordprocessingml/2006/main" xmlns:w14="http://schemas.microsoft.com/office/word/2010/wordml" xmlns:wpg="http://schemas.microsoft.com/office/word/2010/wordprocessingGroup" xmlns:wpi="http://schemas.microsoft.com/office/word/2010/wordprocessingInk" xmlns:wne="http://schemas.microsoft.com/office/word/2006/wordml" xmlns:wps="http://schemas.microsoft.com/office/word/2010/wordprocessingShape" mc:Ignorable="w14 wp14">
+<w:ftr xmlns:wpc="http://schemas.microsoft.com/office/word/2010/wordprocessingCanvas" xmlns:cx="http://schemas.microsoft.com/office/drawing/2014/chartex" xmlns:mc="http://schemas.openxmlformats.org/markup-compatibility/2006" xmlns:o="urn:schemas-microsoft-com:office:office" xmlns:r="http://schemas.openxmlformats.org/officeDocument/2006/relationships" xmlns:m="http://schemas.openxmlformats.org/officeDocument/2006/math" xmlns:v="urn:schemas-microsoft-com:vml" xmlns:wp14="http://schemas.microsoft.com/office/word/2010/wordprocessingDrawing" xmlns:wp="http://schemas.openxmlformats.org/drawingml/2006/wordprocessingDrawing" xmlns:w10="urn:schemas-microsoft-com:office:word" xmlns:w="http://schemas.openxmlformats.org/wordprocessingml/2006/main" xmlns:w14="http://schemas.microsoft.com/office/word/2010/wordml" xmlns:w15="http://schemas.microsoft.com/office/word/2012/wordml" xmlns:w16se="http://schemas.microsoft.com/office/word/2015/wordml/symex" xmlns:wpg="http://schemas.microsoft.com/office/word/2010/wordprocessingGroup" xmlns:wpi="http://schemas.microsoft.com/office/word/2010/wordprocessingInk" xmlns:wne="http://schemas.microsoft.com/office/word/2006/wordml" xmlns:wps="http://schemas.microsoft.com/office/word/2010/wordprocessingShape" mc:Ignorable="w14 w15 w16se wp14">
   <w:p>
     <w:pPr>
       <w:pStyle w:val="Piedepgina"/>
@@ -2266,7 +2201,7 @@
 </file>
 
 <file path=word/footnotes.xml><?xml version="1.0" encoding="utf-8"?>
-<w:footnotes xmlns:wpc="http://schemas.microsoft.com/office/word/2010/wordprocessingCanvas" xmlns:mc="http://schemas.openxmlformats.org/markup-compatibility/2006" xmlns:o="urn:schemas-microsoft-com:office:office" xmlns:r="http://schemas.openxmlformats.org/officeDocument/2006/relationships" xmlns:m="http://schemas.openxmlformats.org/officeDocument/2006/math" xmlns:v="urn:schemas-microsoft-com:vml" xmlns:wp14="http://schemas.microsoft.com/office/word/2010/wordprocessingDrawing" xmlns:wp="http://schemas.openxmlformats.org/drawingml/2006/wordprocessingDrawing" xmlns:w10="urn:schemas-microsoft-com:office:word" xmlns:w="http://schemas.openxmlformats.org/wordprocessingml/2006/main" xmlns:w14="http://schemas.microsoft.com/office/word/2010/wordml" xmlns:wpg="http://schemas.microsoft.com/office/word/2010/wordprocessingGroup" xmlns:wpi="http://schemas.microsoft.com/office/word/2010/wordprocessingInk" xmlns:wne="http://schemas.microsoft.com/office/word/2006/wordml" xmlns:wps="http://schemas.microsoft.com/office/word/2010/wordprocessingShape" mc:Ignorable="w14 wp14">
+<w:footnotes xmlns:wpc="http://schemas.microsoft.com/office/word/2010/wordprocessingCanvas" xmlns:cx="http://schemas.microsoft.com/office/drawing/2014/chartex" xmlns:mc="http://schemas.openxmlformats.org/markup-compatibility/2006" xmlns:o="urn:schemas-microsoft-com:office:office" xmlns:r="http://schemas.openxmlformats.org/officeDocument/2006/relationships" xmlns:m="http://schemas.openxmlformats.org/officeDocument/2006/math" xmlns:v="urn:schemas-microsoft-com:vml" xmlns:wp14="http://schemas.microsoft.com/office/word/2010/wordprocessingDrawing" xmlns:wp="http://schemas.openxmlformats.org/drawingml/2006/wordprocessingDrawing" xmlns:w10="urn:schemas-microsoft-com:office:word" xmlns:w="http://schemas.openxmlformats.org/wordprocessingml/2006/main" xmlns:w14="http://schemas.microsoft.com/office/word/2010/wordml" xmlns:w15="http://schemas.microsoft.com/office/word/2012/wordml" xmlns:w16se="http://schemas.microsoft.com/office/word/2015/wordml/symex" xmlns:wpg="http://schemas.microsoft.com/office/word/2010/wordprocessingGroup" xmlns:wpi="http://schemas.microsoft.com/office/word/2010/wordprocessingInk" xmlns:wne="http://schemas.microsoft.com/office/word/2006/wordml" xmlns:wps="http://schemas.microsoft.com/office/word/2010/wordprocessingShape" mc:Ignorable="w14 w15 w16se wp14">
   <w:footnote w:type="separator" w:id="-1">
     <w:p>
       <w:r>
@@ -2285,7 +2220,7 @@
 </file>
 
 <file path=word/header1.xml><?xml version="1.0" encoding="utf-8"?>
-<w:hdr xmlns:wpc="http://schemas.microsoft.com/office/word/2010/wordprocessingCanvas" xmlns:mc="http://schemas.openxmlformats.org/markup-compatibility/2006" xmlns:o="urn:schemas-microsoft-com:office:office" xmlns:r="http://schemas.openxmlformats.org/officeDocument/2006/relationships" xmlns:m="http://schemas.openxmlformats.org/officeDocument/2006/math" xmlns:v="urn:schemas-microsoft-com:vml" xmlns:wp14="http://schemas.microsoft.com/office/word/2010/wordprocessingDrawing" xmlns:wp="http://schemas.openxmlformats.org/drawingml/2006/wordprocessingDrawing" xmlns:w10="urn:schemas-microsoft-com:office:word" xmlns:w="http://schemas.openxmlformats.org/wordprocessingml/2006/main" xmlns:w14="http://schemas.microsoft.com/office/word/2010/wordml" xmlns:wpg="http://schemas.microsoft.com/office/word/2010/wordprocessingGroup" xmlns:wpi="http://schemas.microsoft.com/office/word/2010/wordprocessingInk" xmlns:wne="http://schemas.microsoft.com/office/word/2006/wordml" xmlns:wps="http://schemas.microsoft.com/office/word/2010/wordprocessingShape" mc:Ignorable="w14 wp14">
+<w:hdr xmlns:wpc="http://schemas.microsoft.com/office/word/2010/wordprocessingCanvas" xmlns:cx="http://schemas.microsoft.com/office/drawing/2014/chartex" xmlns:mc="http://schemas.openxmlformats.org/markup-compatibility/2006" xmlns:o="urn:schemas-microsoft-com:office:office" xmlns:r="http://schemas.openxmlformats.org/officeDocument/2006/relationships" xmlns:m="http://schemas.openxmlformats.org/officeDocument/2006/math" xmlns:v="urn:schemas-microsoft-com:vml" xmlns:wp14="http://schemas.microsoft.com/office/word/2010/wordprocessingDrawing" xmlns:wp="http://schemas.openxmlformats.org/drawingml/2006/wordprocessingDrawing" xmlns:w10="urn:schemas-microsoft-com:office:word" xmlns:w="http://schemas.openxmlformats.org/wordprocessingml/2006/main" xmlns:w14="http://schemas.microsoft.com/office/word/2010/wordml" xmlns:w15="http://schemas.microsoft.com/office/word/2012/wordml" xmlns:w16se="http://schemas.microsoft.com/office/word/2015/wordml/symex" xmlns:wpg="http://schemas.microsoft.com/office/word/2010/wordprocessingGroup" xmlns:wpi="http://schemas.microsoft.com/office/word/2010/wordprocessingInk" xmlns:wne="http://schemas.microsoft.com/office/word/2006/wordml" xmlns:wps="http://schemas.microsoft.com/office/word/2010/wordprocessingShape" mc:Ignorable="w14 w15 w16se wp14">
   <w:p>
     <w:pPr>
       <w:pStyle w:val="Encabezado"/>
@@ -2323,10 +2258,113 @@
 </file>
 
 <file path=word/header2.xml><?xml version="1.0" encoding="utf-8"?>
-<w:hdr xmlns:wpc="http://schemas.microsoft.com/office/word/2010/wordprocessingCanvas" xmlns:mc="http://schemas.openxmlformats.org/markup-compatibility/2006" xmlns:o="urn:schemas-microsoft-com:office:office" xmlns:r="http://schemas.openxmlformats.org/officeDocument/2006/relationships" xmlns:m="http://schemas.openxmlformats.org/officeDocument/2006/math" xmlns:v="urn:schemas-microsoft-com:vml" xmlns:wp14="http://schemas.microsoft.com/office/word/2010/wordprocessingDrawing" xmlns:wp="http://schemas.openxmlformats.org/drawingml/2006/wordprocessingDrawing" xmlns:w10="urn:schemas-microsoft-com:office:word" xmlns:w="http://schemas.openxmlformats.org/wordprocessingml/2006/main" xmlns:w14="http://schemas.microsoft.com/office/word/2010/wordml" xmlns:wpg="http://schemas.microsoft.com/office/word/2010/wordprocessingGroup" xmlns:wpi="http://schemas.microsoft.com/office/word/2010/wordprocessingInk" xmlns:wne="http://schemas.microsoft.com/office/word/2006/wordml" xmlns:wps="http://schemas.microsoft.com/office/word/2010/wordprocessingShape" mc:Ignorable="w14 wp14">
+<w:hdr xmlns:wpc="http://schemas.microsoft.com/office/word/2010/wordprocessingCanvas" xmlns:cx="http://schemas.microsoft.com/office/drawing/2014/chartex" xmlns:mc="http://schemas.openxmlformats.org/markup-compatibility/2006" xmlns:o="urn:schemas-microsoft-com:office:office" xmlns:r="http://schemas.openxmlformats.org/officeDocument/2006/relationships" xmlns:m="http://schemas.openxmlformats.org/officeDocument/2006/math" xmlns:v="urn:schemas-microsoft-com:vml" xmlns:wp14="http://schemas.microsoft.com/office/word/2010/wordprocessingDrawing" xmlns:wp="http://schemas.openxmlformats.org/drawingml/2006/wordprocessingDrawing" xmlns:w10="urn:schemas-microsoft-com:office:word" xmlns:w="http://schemas.openxmlformats.org/wordprocessingml/2006/main" xmlns:w14="http://schemas.microsoft.com/office/word/2010/wordml" xmlns:w15="http://schemas.microsoft.com/office/word/2012/wordml" xmlns:w16se="http://schemas.microsoft.com/office/word/2015/wordml/symex" xmlns:wpg="http://schemas.microsoft.com/office/word/2010/wordprocessingGroup" xmlns:wpi="http://schemas.microsoft.com/office/word/2010/wordprocessingInk" xmlns:wne="http://schemas.microsoft.com/office/word/2006/wordml" xmlns:wps="http://schemas.microsoft.com/office/word/2010/wordprocessingShape" mc:Ignorable="w14 w15 w16se wp14">
   <w:p>
     <w:pPr>
       <w:pStyle w:val="Encabezado"/>
+    </w:pPr>
+    <w:fldSimple w:instr=" TITLE  \* MERGEFORMAT ">
+      <w:r>
+        <w:t>Catálogo de commits - UPNA</w:t>
+      </w:r>
+    </w:fldSimple>
+    <w:r>
+      <w:t xml:space="preserve">                                                                 </w:t>
+    </w:r>
+    <w:r>
+      <w:tab/>
+    </w:r>
+    <w:r>
+      <w:rPr>
+        <w:snapToGrid w:val="0"/>
+        <w:lang w:eastAsia="es-ES"/>
+      </w:rPr>
+      <w:fldChar w:fldCharType="begin"/>
+    </w:r>
+    <w:r>
+      <w:rPr>
+        <w:snapToGrid w:val="0"/>
+        <w:lang w:eastAsia="es-ES"/>
+      </w:rPr>
+      <w:instrText xml:space="preserve"> PAGE </w:instrText>
+    </w:r>
+    <w:r>
+      <w:rPr>
+        <w:snapToGrid w:val="0"/>
+        <w:lang w:eastAsia="es-ES"/>
+      </w:rPr>
+      <w:fldChar w:fldCharType="separate"/>
+    </w:r>
+    <w:r>
+      <w:rPr>
+        <w:noProof/>
+        <w:snapToGrid w:val="0"/>
+        <w:lang w:eastAsia="es-ES"/>
+      </w:rPr>
+      <w:t>1</w:t>
+    </w:r>
+    <w:r>
+      <w:rPr>
+        <w:snapToGrid w:val="0"/>
+        <w:lang w:eastAsia="es-ES"/>
+      </w:rPr>
+      <w:fldChar w:fldCharType="end"/>
+    </w:r>
+    <w:r>
+      <w:rPr>
+        <w:snapToGrid w:val="0"/>
+        <w:lang w:eastAsia="es-ES"/>
+      </w:rPr>
+      <w:t xml:space="preserve"> de </w:t>
+    </w:r>
+    <w:r>
+      <w:rPr>
+        <w:snapToGrid w:val="0"/>
+        <w:lang w:eastAsia="es-ES"/>
+      </w:rPr>
+      <w:fldChar w:fldCharType="begin"/>
+    </w:r>
+    <w:r>
+      <w:rPr>
+        <w:snapToGrid w:val="0"/>
+        <w:lang w:eastAsia="es-ES"/>
+      </w:rPr>
+      <w:instrText xml:space="preserve"> NUMPAGES </w:instrText>
+    </w:r>
+    <w:r>
+      <w:rPr>
+        <w:snapToGrid w:val="0"/>
+        <w:lang w:eastAsia="es-ES"/>
+      </w:rPr>
+      <w:fldChar w:fldCharType="separate"/>
+    </w:r>
+    <w:r>
+      <w:rPr>
+        <w:noProof/>
+        <w:snapToGrid w:val="0"/>
+        <w:lang w:eastAsia="es-ES"/>
+      </w:rPr>
+      <w:t>3</w:t>
+    </w:r>
+    <w:r>
+      <w:rPr>
+        <w:snapToGrid w:val="0"/>
+        <w:lang w:eastAsia="es-ES"/>
+      </w:rPr>
+      <w:fldChar w:fldCharType="end"/>
+    </w:r>
+  </w:p>
+</w:hdr>
+</file>
+
+<file path=word/header3.xml><?xml version="1.0" encoding="utf-8"?>
+<w:hdr xmlns:wpc="http://schemas.microsoft.com/office/word/2010/wordprocessingCanvas" xmlns:cx="http://schemas.microsoft.com/office/drawing/2014/chartex" xmlns:mc="http://schemas.openxmlformats.org/markup-compatibility/2006" xmlns:o="urn:schemas-microsoft-com:office:office" xmlns:r="http://schemas.openxmlformats.org/officeDocument/2006/relationships" xmlns:m="http://schemas.openxmlformats.org/officeDocument/2006/math" xmlns:v="urn:schemas-microsoft-com:vml" xmlns:wp14="http://schemas.microsoft.com/office/word/2010/wordprocessingDrawing" xmlns:wp="http://schemas.openxmlformats.org/drawingml/2006/wordprocessingDrawing" xmlns:w10="urn:schemas-microsoft-com:office:word" xmlns:w="http://schemas.openxmlformats.org/wordprocessingml/2006/main" xmlns:w14="http://schemas.microsoft.com/office/word/2010/wordml" xmlns:w15="http://schemas.microsoft.com/office/word/2012/wordml" xmlns:w16se="http://schemas.microsoft.com/office/word/2015/wordml/symex" xmlns:wpg="http://schemas.microsoft.com/office/word/2010/wordprocessingGroup" xmlns:wpi="http://schemas.microsoft.com/office/word/2010/wordprocessingInk" xmlns:wne="http://schemas.microsoft.com/office/word/2006/wordml" xmlns:wps="http://schemas.microsoft.com/office/word/2010/wordprocessingShape" mc:Ignorable="w14 w15 w16se wp14">
+  <w:p>
+    <w:pPr>
+      <w:pStyle w:val="Encabezado"/>
+      <w:tabs>
+        <w:tab w:val="clear" w:pos="4252"/>
+      </w:tabs>
     </w:pPr>
     <w:r>
       <w:fldChar w:fldCharType="begin"/>
@@ -2338,122 +2376,11 @@
       <w:fldChar w:fldCharType="separate"/>
     </w:r>
     <w:r>
-      <w:t xml:space="preserve">Catálogo de </w:t>
-    </w:r>
-    <w:proofErr w:type="spellStart"/>
-    <w:r>
-      <w:t>commits</w:t>
-    </w:r>
-    <w:proofErr w:type="spellEnd"/>
-    <w:r>
-      <w:t xml:space="preserve"> - UPNA</w:t>
+      <w:t>Guía de procesos de apoyo informático a ACCESO</w:t>
     </w:r>
     <w:r>
       <w:fldChar w:fldCharType="end"/>
     </w:r>
-    <w:r>
-      <w:t xml:space="preserve">                                                                 </w:t>
-    </w:r>
-    <w:r>
-      <w:tab/>
-    </w:r>
-    <w:r>
-      <w:rPr>
-        <w:snapToGrid w:val="0"/>
-        <w:lang w:eastAsia="es-ES"/>
-      </w:rPr>
-      <w:fldChar w:fldCharType="begin"/>
-    </w:r>
-    <w:r>
-      <w:rPr>
-        <w:snapToGrid w:val="0"/>
-        <w:lang w:eastAsia="es-ES"/>
-      </w:rPr>
-      <w:instrText xml:space="preserve"> PAGE </w:instrText>
-    </w:r>
-    <w:r>
-      <w:rPr>
-        <w:snapToGrid w:val="0"/>
-        <w:lang w:eastAsia="es-ES"/>
-      </w:rPr>
-      <w:fldChar w:fldCharType="separate"/>
-    </w:r>
-    <w:r>
-      <w:rPr>
-        <w:noProof/>
-        <w:snapToGrid w:val="0"/>
-        <w:lang w:eastAsia="es-ES"/>
-      </w:rPr>
-      <w:t>1</w:t>
-    </w:r>
-    <w:r>
-      <w:rPr>
-        <w:snapToGrid w:val="0"/>
-        <w:lang w:eastAsia="es-ES"/>
-      </w:rPr>
-      <w:fldChar w:fldCharType="end"/>
-    </w:r>
-    <w:r>
-      <w:rPr>
-        <w:snapToGrid w:val="0"/>
-        <w:lang w:eastAsia="es-ES"/>
-      </w:rPr>
-      <w:t xml:space="preserve"> de </w:t>
-    </w:r>
-    <w:r>
-      <w:rPr>
-        <w:snapToGrid w:val="0"/>
-        <w:lang w:eastAsia="es-ES"/>
-      </w:rPr>
-      <w:fldChar w:fldCharType="begin"/>
-    </w:r>
-    <w:r>
-      <w:rPr>
-        <w:snapToGrid w:val="0"/>
-        <w:lang w:eastAsia="es-ES"/>
-      </w:rPr>
-      <w:instrText xml:space="preserve"> NUMPAGES </w:instrText>
-    </w:r>
-    <w:r>
-      <w:rPr>
-        <w:snapToGrid w:val="0"/>
-        <w:lang w:eastAsia="es-ES"/>
-      </w:rPr>
-      <w:fldChar w:fldCharType="separate"/>
-    </w:r>
-    <w:r>
-      <w:rPr>
-        <w:noProof/>
-        <w:snapToGrid w:val="0"/>
-        <w:lang w:eastAsia="es-ES"/>
-      </w:rPr>
-      <w:t>3</w:t>
-    </w:r>
-    <w:r>
-      <w:rPr>
-        <w:snapToGrid w:val="0"/>
-        <w:lang w:eastAsia="es-ES"/>
-      </w:rPr>
-      <w:fldChar w:fldCharType="end"/>
-    </w:r>
-  </w:p>
-</w:hdr>
-</file>
-
-<file path=word/header3.xml><?xml version="1.0" encoding="utf-8"?>
-<w:hdr xmlns:wpc="http://schemas.microsoft.com/office/word/2010/wordprocessingCanvas" xmlns:mc="http://schemas.openxmlformats.org/markup-compatibility/2006" xmlns:o="urn:schemas-microsoft-com:office:office" xmlns:r="http://schemas.openxmlformats.org/officeDocument/2006/relationships" xmlns:m="http://schemas.openxmlformats.org/officeDocument/2006/math" xmlns:v="urn:schemas-microsoft-com:vml" xmlns:wp14="http://schemas.microsoft.com/office/word/2010/wordprocessingDrawing" xmlns:wp="http://schemas.openxmlformats.org/drawingml/2006/wordprocessingDrawing" xmlns:w10="urn:schemas-microsoft-com:office:word" xmlns:w="http://schemas.openxmlformats.org/wordprocessingml/2006/main" xmlns:w14="http://schemas.microsoft.com/office/word/2010/wordml" xmlns:wpg="http://schemas.microsoft.com/office/word/2010/wordprocessingGroup" xmlns:wpi="http://schemas.microsoft.com/office/word/2010/wordprocessingInk" xmlns:wne="http://schemas.microsoft.com/office/word/2006/wordml" xmlns:wps="http://schemas.microsoft.com/office/word/2010/wordprocessingShape" mc:Ignorable="w14 wp14">
-  <w:p>
-    <w:pPr>
-      <w:pStyle w:val="Encabezado"/>
-      <w:tabs>
-        <w:tab w:val="clear" w:pos="4252"/>
-      </w:tabs>
-    </w:pPr>
-    <w:fldSimple w:instr=" TITLE  \* MERGEFORMAT ">
-      <w:r>
-        <w:t>Guía de procesos de apoyo informático a ACCESO</w:t>
-      </w:r>
-    </w:fldSimple>
     <w:r>
       <w:tab/>
     </w:r>
@@ -2462,8 +2389,8 @@
 </file>
 
 <file path=word/numbering.xml><?xml version="1.0" encoding="utf-8"?>
-<w:numbering xmlns:wpc="http://schemas.microsoft.com/office/word/2010/wordprocessingCanvas" xmlns:mc="http://schemas.openxmlformats.org/markup-compatibility/2006" xmlns:o="urn:schemas-microsoft-com:office:office" xmlns:r="http://schemas.openxmlformats.org/officeDocument/2006/relationships" xmlns:m="http://schemas.openxmlformats.org/officeDocument/2006/math" xmlns:v="urn:schemas-microsoft-com:vml" xmlns:wp14="http://schemas.microsoft.com/office/word/2010/wordprocessingDrawing" xmlns:wp="http://schemas.openxmlformats.org/drawingml/2006/wordprocessingDrawing" xmlns:w10="urn:schemas-microsoft-com:office:word" xmlns:w="http://schemas.openxmlformats.org/wordprocessingml/2006/main" xmlns:w14="http://schemas.microsoft.com/office/word/2010/wordml" xmlns:wpg="http://schemas.microsoft.com/office/word/2010/wordprocessingGroup" xmlns:wpi="http://schemas.microsoft.com/office/word/2010/wordprocessingInk" xmlns:wne="http://schemas.microsoft.com/office/word/2006/wordml" xmlns:wps="http://schemas.microsoft.com/office/word/2010/wordprocessingShape" mc:Ignorable="w14 wp14">
-  <w:abstractNum w:abstractNumId="0">
+<w:numbering xmlns:wpc="http://schemas.microsoft.com/office/word/2010/wordprocessingCanvas" xmlns:cx="http://schemas.microsoft.com/office/drawing/2014/chartex" xmlns:mc="http://schemas.openxmlformats.org/markup-compatibility/2006" xmlns:o="urn:schemas-microsoft-com:office:office" xmlns:r="http://schemas.openxmlformats.org/officeDocument/2006/relationships" xmlns:m="http://schemas.openxmlformats.org/officeDocument/2006/math" xmlns:v="urn:schemas-microsoft-com:vml" xmlns:wp14="http://schemas.microsoft.com/office/word/2010/wordprocessingDrawing" xmlns:wp="http://schemas.openxmlformats.org/drawingml/2006/wordprocessingDrawing" xmlns:w10="urn:schemas-microsoft-com:office:word" xmlns:w="http://schemas.openxmlformats.org/wordprocessingml/2006/main" xmlns:w14="http://schemas.microsoft.com/office/word/2010/wordml" xmlns:w15="http://schemas.microsoft.com/office/word/2012/wordml" xmlns:w16se="http://schemas.microsoft.com/office/word/2015/wordml/symex" xmlns:wpg="http://schemas.microsoft.com/office/word/2010/wordprocessingGroup" xmlns:wpi="http://schemas.microsoft.com/office/word/2010/wordprocessingInk" xmlns:wne="http://schemas.microsoft.com/office/word/2006/wordml" xmlns:wps="http://schemas.microsoft.com/office/word/2010/wordprocessingShape" mc:Ignorable="w14 w15 w16se wp14">
+  <w:abstractNum w:abstractNumId="0" w15:restartNumberingAfterBreak="0">
     <w:nsid w:val="00000002"/>
     <w:multiLevelType w:val="multilevel"/>
     <w:tmpl w:val="00000002"/>
@@ -2604,7 +2531,7 @@
       </w:rPr>
     </w:lvl>
   </w:abstractNum>
-  <w:abstractNum w:abstractNumId="1">
+  <w:abstractNum w:abstractNumId="1" w15:restartNumberingAfterBreak="0">
     <w:nsid w:val="00000008"/>
     <w:multiLevelType w:val="multilevel"/>
     <w:tmpl w:val="00000008"/>
@@ -2745,7 +2672,7 @@
       </w:rPr>
     </w:lvl>
   </w:abstractNum>
-  <w:abstractNum w:abstractNumId="2">
+  <w:abstractNum w:abstractNumId="2" w15:restartNumberingAfterBreak="0">
     <w:nsid w:val="00000009"/>
     <w:multiLevelType w:val="multilevel"/>
     <w:tmpl w:val="00000009"/>
@@ -2886,7 +2813,7 @@
       </w:rPr>
     </w:lvl>
   </w:abstractNum>
-  <w:abstractNum w:abstractNumId="3">
+  <w:abstractNum w:abstractNumId="3" w15:restartNumberingAfterBreak="0">
     <w:nsid w:val="15603490"/>
     <w:multiLevelType w:val="hybridMultilevel"/>
     <w:tmpl w:val="BAEEC20C"/>
@@ -2998,7 +2925,7 @@
       </w:rPr>
     </w:lvl>
   </w:abstractNum>
-  <w:abstractNum w:abstractNumId="4">
+  <w:abstractNum w:abstractNumId="4" w15:restartNumberingAfterBreak="0">
     <w:nsid w:val="1EED1099"/>
     <w:multiLevelType w:val="hybridMultilevel"/>
     <w:tmpl w:val="D232605E"/>
@@ -3084,7 +3011,7 @@
       </w:pPr>
     </w:lvl>
   </w:abstractNum>
-  <w:abstractNum w:abstractNumId="5">
+  <w:abstractNum w:abstractNumId="5" w15:restartNumberingAfterBreak="0">
     <w:nsid w:val="3C2D44B8"/>
     <w:multiLevelType w:val="hybridMultilevel"/>
     <w:tmpl w:val="F7B43A3E"/>
@@ -3173,7 +3100,7 @@
       </w:pPr>
     </w:lvl>
   </w:abstractNum>
-  <w:abstractNum w:abstractNumId="6">
+  <w:abstractNum w:abstractNumId="6" w15:restartNumberingAfterBreak="0">
     <w:nsid w:val="4868724A"/>
     <w:multiLevelType w:val="hybridMultilevel"/>
     <w:tmpl w:val="DC20729E"/>
@@ -3286,7 +3213,7 @@
       </w:rPr>
     </w:lvl>
   </w:abstractNum>
-  <w:abstractNum w:abstractNumId="7">
+  <w:abstractNum w:abstractNumId="7" w15:restartNumberingAfterBreak="0">
     <w:nsid w:val="4F857548"/>
     <w:multiLevelType w:val="hybridMultilevel"/>
     <w:tmpl w:val="2F64798A"/>
@@ -3399,7 +3326,7 @@
       </w:rPr>
     </w:lvl>
   </w:abstractNum>
-  <w:abstractNum w:abstractNumId="8">
+  <w:abstractNum w:abstractNumId="8" w15:restartNumberingAfterBreak="0">
     <w:nsid w:val="51E62CC8"/>
     <w:multiLevelType w:val="hybridMultilevel"/>
     <w:tmpl w:val="5DAC16D0"/>
@@ -3511,7 +3438,7 @@
       </w:rPr>
     </w:lvl>
   </w:abstractNum>
-  <w:abstractNum w:abstractNumId="9">
+  <w:abstractNum w:abstractNumId="9" w15:restartNumberingAfterBreak="0">
     <w:nsid w:val="61E97D2F"/>
     <w:multiLevelType w:val="hybridMultilevel"/>
     <w:tmpl w:val="EA322F0A"/>
@@ -3625,7 +3552,7 @@
       </w:rPr>
     </w:lvl>
   </w:abstractNum>
-  <w:abstractNum w:abstractNumId="10">
+  <w:abstractNum w:abstractNumId="10" w15:restartNumberingAfterBreak="0">
     <w:nsid w:val="62A40906"/>
     <w:multiLevelType w:val="hybridMultilevel"/>
     <w:tmpl w:val="C536240E"/>
@@ -3714,7 +3641,7 @@
       </w:pPr>
     </w:lvl>
   </w:abstractNum>
-  <w:abstractNum w:abstractNumId="11">
+  <w:abstractNum w:abstractNumId="11" w15:restartNumberingAfterBreak="0">
     <w:nsid w:val="6C001CCA"/>
     <w:multiLevelType w:val="hybridMultilevel"/>
     <w:tmpl w:val="0F325098"/>
@@ -3826,7 +3753,7 @@
       </w:rPr>
     </w:lvl>
   </w:abstractNum>
-  <w:abstractNum w:abstractNumId="12">
+  <w:abstractNum w:abstractNumId="12" w15:restartNumberingAfterBreak="0">
     <w:nsid w:val="6D34386C"/>
     <w:multiLevelType w:val="hybridMultilevel"/>
     <w:tmpl w:val="DFF43522"/>
@@ -3938,7 +3865,7 @@
       </w:rPr>
     </w:lvl>
   </w:abstractNum>
-  <w:abstractNum w:abstractNumId="13">
+  <w:abstractNum w:abstractNumId="13" w15:restartNumberingAfterBreak="0">
     <w:nsid w:val="6E8F285F"/>
     <w:multiLevelType w:val="multilevel"/>
     <w:tmpl w:val="03FC21FA"/>
@@ -4110,7 +4037,7 @@
 </file>
 
 <file path=word/styles.xml><?xml version="1.0" encoding="utf-8"?>
-<w:styles xmlns:mc="http://schemas.openxmlformats.org/markup-compatibility/2006" xmlns:r="http://schemas.openxmlformats.org/officeDocument/2006/relationships" xmlns:w="http://schemas.openxmlformats.org/wordprocessingml/2006/main" xmlns:w14="http://schemas.microsoft.com/office/word/2010/wordml" mc:Ignorable="w14">
+<w:styles xmlns:mc="http://schemas.openxmlformats.org/markup-compatibility/2006" xmlns:r="http://schemas.openxmlformats.org/officeDocument/2006/relationships" xmlns:w="http://schemas.openxmlformats.org/wordprocessingml/2006/main" xmlns:w14="http://schemas.microsoft.com/office/word/2010/wordml" xmlns:w15="http://schemas.microsoft.com/office/word/2012/wordml" xmlns:w16se="http://schemas.microsoft.com/office/word/2015/wordml/symex" mc:Ignorable="w14 w15 w16se">
   <w:docDefaults>
     <w:rPrDefault>
       <w:rPr>
@@ -4120,7 +4047,7 @@
     </w:rPrDefault>
     <w:pPrDefault/>
   </w:docDefaults>
-  <w:latentStyles w:defLockedState="0" w:defUIPriority="0" w:defSemiHidden="0" w:defUnhideWhenUsed="0" w:defQFormat="0" w:count="267">
+  <w:latentStyles w:defLockedState="0" w:defUIPriority="0" w:defSemiHidden="0" w:defUnhideWhenUsed="0" w:defQFormat="0" w:count="371">
     <w:lsdException w:name="Normal" w:qFormat="1"/>
     <w:lsdException w:name="heading 1" w:qFormat="1"/>
     <w:lsdException w:name="heading 2" w:qFormat="1"/>
@@ -4128,18 +4055,148 @@
     <w:lsdException w:name="heading 4" w:qFormat="1"/>
     <w:lsdException w:name="heading 5" w:qFormat="1"/>
     <w:lsdException w:name="heading 6" w:qFormat="1"/>
-    <w:lsdException w:name="heading 7" w:qFormat="1"/>
-    <w:lsdException w:name="heading 8" w:qFormat="1"/>
-    <w:lsdException w:name="heading 9" w:qFormat="1"/>
-    <w:lsdException w:name="toc 1" w:uiPriority="39"/>
-    <w:lsdException w:name="toc 2" w:uiPriority="39"/>
-    <w:lsdException w:name="toc 3" w:uiPriority="39"/>
+    <w:lsdException w:name="heading 7" w:semiHidden="1" w:unhideWhenUsed="1" w:qFormat="1"/>
+    <w:lsdException w:name="heading 8" w:semiHidden="1" w:unhideWhenUsed="1" w:qFormat="1"/>
+    <w:lsdException w:name="heading 9" w:semiHidden="1" w:unhideWhenUsed="1" w:qFormat="1"/>
+    <w:lsdException w:name="index 1" w:semiHidden="1" w:unhideWhenUsed="1"/>
+    <w:lsdException w:name="index 2" w:semiHidden="1" w:unhideWhenUsed="1"/>
+    <w:lsdException w:name="index 3" w:semiHidden="1" w:unhideWhenUsed="1"/>
+    <w:lsdException w:name="index 4" w:semiHidden="1" w:unhideWhenUsed="1"/>
+    <w:lsdException w:name="index 5" w:semiHidden="1" w:unhideWhenUsed="1"/>
+    <w:lsdException w:name="index 6" w:semiHidden="1" w:unhideWhenUsed="1"/>
+    <w:lsdException w:name="index 7" w:semiHidden="1" w:unhideWhenUsed="1"/>
+    <w:lsdException w:name="index 8" w:semiHidden="1" w:unhideWhenUsed="1"/>
+    <w:lsdException w:name="index 9" w:semiHidden="1" w:unhideWhenUsed="1"/>
+    <w:lsdException w:name="toc 1" w:semiHidden="1" w:uiPriority="39" w:unhideWhenUsed="1"/>
+    <w:lsdException w:name="toc 2" w:semiHidden="1" w:uiPriority="39" w:unhideWhenUsed="1"/>
+    <w:lsdException w:name="toc 3" w:semiHidden="1" w:uiPriority="39" w:unhideWhenUsed="1"/>
+    <w:lsdException w:name="toc 4" w:semiHidden="1" w:unhideWhenUsed="1"/>
+    <w:lsdException w:name="toc 5" w:semiHidden="1" w:unhideWhenUsed="1"/>
+    <w:lsdException w:name="toc 6" w:semiHidden="1" w:unhideWhenUsed="1"/>
+    <w:lsdException w:name="toc 7" w:semiHidden="1" w:unhideWhenUsed="1"/>
+    <w:lsdException w:name="toc 8" w:semiHidden="1" w:unhideWhenUsed="1"/>
+    <w:lsdException w:name="toc 9" w:semiHidden="1" w:unhideWhenUsed="1"/>
+    <w:lsdException w:name="Normal Indent" w:semiHidden="1" w:unhideWhenUsed="1"/>
+    <w:lsdException w:name="footnote text" w:semiHidden="1" w:unhideWhenUsed="1"/>
+    <w:lsdException w:name="annotation text" w:semiHidden="1" w:unhideWhenUsed="1"/>
+    <w:lsdException w:name="header" w:semiHidden="1" w:unhideWhenUsed="1"/>
+    <w:lsdException w:name="footer" w:semiHidden="1" w:unhideWhenUsed="1"/>
+    <w:lsdException w:name="index heading" w:semiHidden="1" w:unhideWhenUsed="1"/>
     <w:lsdException w:name="caption" w:semiHidden="1" w:unhideWhenUsed="1" w:qFormat="1"/>
+    <w:lsdException w:name="table of figures" w:semiHidden="1" w:unhideWhenUsed="1"/>
+    <w:lsdException w:name="envelope address" w:semiHidden="1" w:unhideWhenUsed="1"/>
+    <w:lsdException w:name="envelope return" w:semiHidden="1" w:unhideWhenUsed="1"/>
+    <w:lsdException w:name="footnote reference" w:semiHidden="1" w:unhideWhenUsed="1"/>
+    <w:lsdException w:name="annotation reference" w:semiHidden="1" w:unhideWhenUsed="1"/>
+    <w:lsdException w:name="line number" w:semiHidden="1" w:unhideWhenUsed="1"/>
+    <w:lsdException w:name="page number" w:semiHidden="1" w:unhideWhenUsed="1"/>
+    <w:lsdException w:name="endnote reference" w:semiHidden="1" w:unhideWhenUsed="1"/>
+    <w:lsdException w:name="endnote text" w:semiHidden="1" w:unhideWhenUsed="1"/>
+    <w:lsdException w:name="table of authorities" w:semiHidden="1" w:unhideWhenUsed="1"/>
+    <w:lsdException w:name="macro" w:semiHidden="1" w:unhideWhenUsed="1"/>
+    <w:lsdException w:name="toa heading" w:semiHidden="1" w:unhideWhenUsed="1"/>
+    <w:lsdException w:name="List" w:semiHidden="1" w:unhideWhenUsed="1"/>
+    <w:lsdException w:name="List Bullet" w:semiHidden="1" w:unhideWhenUsed="1"/>
+    <w:lsdException w:name="List 2" w:semiHidden="1" w:unhideWhenUsed="1"/>
+    <w:lsdException w:name="List 3" w:semiHidden="1" w:unhideWhenUsed="1"/>
+    <w:lsdException w:name="List Bullet 2" w:semiHidden="1" w:unhideWhenUsed="1"/>
+    <w:lsdException w:name="List Bullet 3" w:semiHidden="1" w:unhideWhenUsed="1"/>
+    <w:lsdException w:name="List Bullet 4" w:semiHidden="1" w:unhideWhenUsed="1"/>
+    <w:lsdException w:name="List Bullet 5" w:semiHidden="1" w:unhideWhenUsed="1"/>
+    <w:lsdException w:name="List Number 2" w:semiHidden="1" w:unhideWhenUsed="1"/>
+    <w:lsdException w:name="List Number 3" w:semiHidden="1" w:unhideWhenUsed="1"/>
+    <w:lsdException w:name="List Number 4" w:semiHidden="1" w:unhideWhenUsed="1"/>
+    <w:lsdException w:name="List Number 5" w:semiHidden="1" w:unhideWhenUsed="1"/>
     <w:lsdException w:name="Title" w:qFormat="1"/>
+    <w:lsdException w:name="Closing" w:semiHidden="1" w:unhideWhenUsed="1"/>
+    <w:lsdException w:name="Signature" w:semiHidden="1" w:unhideWhenUsed="1"/>
+    <w:lsdException w:name="Default Paragraph Font" w:semiHidden="1" w:unhideWhenUsed="1"/>
+    <w:lsdException w:name="Body Text" w:semiHidden="1" w:unhideWhenUsed="1"/>
+    <w:lsdException w:name="Body Text Indent" w:semiHidden="1" w:unhideWhenUsed="1"/>
+    <w:lsdException w:name="List Continue" w:semiHidden="1" w:unhideWhenUsed="1"/>
+    <w:lsdException w:name="List Continue 2" w:semiHidden="1" w:unhideWhenUsed="1"/>
+    <w:lsdException w:name="List Continue 3" w:semiHidden="1" w:unhideWhenUsed="1"/>
+    <w:lsdException w:name="List Continue 4" w:semiHidden="1" w:unhideWhenUsed="1"/>
+    <w:lsdException w:name="List Continue 5" w:semiHidden="1" w:unhideWhenUsed="1"/>
+    <w:lsdException w:name="Message Header" w:semiHidden="1" w:unhideWhenUsed="1"/>
     <w:lsdException w:name="Subtitle" w:qFormat="1"/>
+    <w:lsdException w:name="Body Text First Indent 2" w:semiHidden="1" w:unhideWhenUsed="1"/>
+    <w:lsdException w:name="Note Heading" w:semiHidden="1" w:unhideWhenUsed="1"/>
+    <w:lsdException w:name="Body Text 2" w:semiHidden="1" w:unhideWhenUsed="1"/>
+    <w:lsdException w:name="Body Text 3" w:semiHidden="1" w:unhideWhenUsed="1"/>
+    <w:lsdException w:name="Body Text Indent 2" w:semiHidden="1" w:unhideWhenUsed="1"/>
+    <w:lsdException w:name="Body Text Indent 3" w:semiHidden="1" w:unhideWhenUsed="1"/>
+    <w:lsdException w:name="Block Text" w:semiHidden="1" w:unhideWhenUsed="1"/>
+    <w:lsdException w:name="Hyperlink" w:semiHidden="1" w:unhideWhenUsed="1"/>
+    <w:lsdException w:name="FollowedHyperlink" w:semiHidden="1" w:unhideWhenUsed="1"/>
     <w:lsdException w:name="Strong" w:qFormat="1"/>
     <w:lsdException w:name="Emphasis" w:qFormat="1"/>
-    <w:lsdException w:name="HTML Preformatted" w:uiPriority="99"/>
+    <w:lsdException w:name="Document Map" w:semiHidden="1" w:unhideWhenUsed="1"/>
+    <w:lsdException w:name="Plain Text" w:semiHidden="1" w:unhideWhenUsed="1"/>
+    <w:lsdException w:name="E-mail Signature" w:semiHidden="1" w:unhideWhenUsed="1"/>
+    <w:lsdException w:name="HTML Top of Form" w:semiHidden="1" w:unhideWhenUsed="1"/>
+    <w:lsdException w:name="HTML Bottom of Form" w:semiHidden="1" w:unhideWhenUsed="1"/>
+    <w:lsdException w:name="Normal (Web)" w:semiHidden="1" w:unhideWhenUsed="1"/>
+    <w:lsdException w:name="HTML Acronym" w:semiHidden="1" w:unhideWhenUsed="1"/>
+    <w:lsdException w:name="HTML Address" w:semiHidden="1" w:unhideWhenUsed="1"/>
+    <w:lsdException w:name="HTML Cite" w:semiHidden="1" w:unhideWhenUsed="1"/>
+    <w:lsdException w:name="HTML Code" w:semiHidden="1" w:unhideWhenUsed="1"/>
+    <w:lsdException w:name="HTML Definition" w:semiHidden="1" w:unhideWhenUsed="1"/>
+    <w:lsdException w:name="HTML Keyboard" w:semiHidden="1" w:unhideWhenUsed="1"/>
+    <w:lsdException w:name="HTML Preformatted" w:semiHidden="1" w:uiPriority="99" w:unhideWhenUsed="1"/>
+    <w:lsdException w:name="HTML Sample" w:semiHidden="1" w:unhideWhenUsed="1"/>
+    <w:lsdException w:name="HTML Typewriter" w:semiHidden="1" w:unhideWhenUsed="1"/>
+    <w:lsdException w:name="HTML Variable" w:semiHidden="1" w:unhideWhenUsed="1"/>
+    <w:lsdException w:name="Normal Table" w:semiHidden="1" w:unhideWhenUsed="1"/>
+    <w:lsdException w:name="annotation subject" w:semiHidden="1" w:unhideWhenUsed="1"/>
+    <w:lsdException w:name="No List" w:semiHidden="1" w:unhideWhenUsed="1"/>
+    <w:lsdException w:name="Outline List 1" w:semiHidden="1" w:unhideWhenUsed="1"/>
+    <w:lsdException w:name="Outline List 2" w:semiHidden="1" w:unhideWhenUsed="1"/>
+    <w:lsdException w:name="Outline List 3" w:semiHidden="1" w:unhideWhenUsed="1"/>
+    <w:lsdException w:name="Table Simple 1" w:semiHidden="1" w:unhideWhenUsed="1"/>
+    <w:lsdException w:name="Table Simple 2" w:semiHidden="1" w:unhideWhenUsed="1"/>
+    <w:lsdException w:name="Table Simple 3" w:semiHidden="1" w:unhideWhenUsed="1"/>
+    <w:lsdException w:name="Table Classic 1" w:semiHidden="1" w:unhideWhenUsed="1"/>
+    <w:lsdException w:name="Table Classic 2" w:semiHidden="1" w:unhideWhenUsed="1"/>
+    <w:lsdException w:name="Table Classic 3" w:semiHidden="1" w:unhideWhenUsed="1"/>
+    <w:lsdException w:name="Table Classic 4" w:semiHidden="1" w:unhideWhenUsed="1"/>
+    <w:lsdException w:name="Table Colorful 1" w:semiHidden="1" w:unhideWhenUsed="1"/>
+    <w:lsdException w:name="Table Colorful 2" w:semiHidden="1" w:unhideWhenUsed="1"/>
+    <w:lsdException w:name="Table Colorful 3" w:semiHidden="1" w:unhideWhenUsed="1"/>
+    <w:lsdException w:name="Table Columns 1" w:semiHidden="1" w:unhideWhenUsed="1"/>
+    <w:lsdException w:name="Table Columns 2" w:semiHidden="1" w:unhideWhenUsed="1"/>
+    <w:lsdException w:name="Table Columns 3" w:semiHidden="1" w:unhideWhenUsed="1"/>
+    <w:lsdException w:name="Table Columns 4" w:semiHidden="1" w:unhideWhenUsed="1"/>
+    <w:lsdException w:name="Table Columns 5" w:semiHidden="1" w:unhideWhenUsed="1"/>
+    <w:lsdException w:name="Table Grid 1" w:semiHidden="1" w:unhideWhenUsed="1"/>
+    <w:lsdException w:name="Table Grid 2" w:semiHidden="1" w:unhideWhenUsed="1"/>
+    <w:lsdException w:name="Table Grid 3" w:semiHidden="1" w:unhideWhenUsed="1"/>
+    <w:lsdException w:name="Table Grid 4" w:semiHidden="1" w:unhideWhenUsed="1"/>
+    <w:lsdException w:name="Table Grid 5" w:semiHidden="1" w:unhideWhenUsed="1"/>
+    <w:lsdException w:name="Table Grid 6" w:semiHidden="1" w:unhideWhenUsed="1"/>
+    <w:lsdException w:name="Table Grid 7" w:semiHidden="1" w:unhideWhenUsed="1"/>
+    <w:lsdException w:name="Table Grid 8" w:semiHidden="1" w:unhideWhenUsed="1"/>
+    <w:lsdException w:name="Table List 1" w:semiHidden="1" w:unhideWhenUsed="1"/>
+    <w:lsdException w:name="Table List 2" w:semiHidden="1" w:unhideWhenUsed="1"/>
+    <w:lsdException w:name="Table List 3" w:semiHidden="1" w:unhideWhenUsed="1"/>
+    <w:lsdException w:name="Table List 4" w:semiHidden="1" w:unhideWhenUsed="1"/>
+    <w:lsdException w:name="Table List 5" w:semiHidden="1" w:unhideWhenUsed="1"/>
+    <w:lsdException w:name="Table List 6" w:semiHidden="1" w:unhideWhenUsed="1"/>
+    <w:lsdException w:name="Table List 7" w:semiHidden="1" w:unhideWhenUsed="1"/>
+    <w:lsdException w:name="Table List 8" w:semiHidden="1" w:unhideWhenUsed="1"/>
+    <w:lsdException w:name="Table 3D effects 1" w:semiHidden="1" w:unhideWhenUsed="1"/>
+    <w:lsdException w:name="Table 3D effects 2" w:semiHidden="1" w:unhideWhenUsed="1"/>
+    <w:lsdException w:name="Table 3D effects 3" w:semiHidden="1" w:unhideWhenUsed="1"/>
+    <w:lsdException w:name="Table Contemporary" w:semiHidden="1" w:unhideWhenUsed="1"/>
+    <w:lsdException w:name="Table Elegant" w:semiHidden="1" w:unhideWhenUsed="1"/>
+    <w:lsdException w:name="Table Professional" w:semiHidden="1" w:unhideWhenUsed="1"/>
+    <w:lsdException w:name="Table Subtle 1" w:semiHidden="1" w:unhideWhenUsed="1"/>
+    <w:lsdException w:name="Table Subtle 2" w:semiHidden="1" w:unhideWhenUsed="1"/>
+    <w:lsdException w:name="Table Web 1" w:semiHidden="1" w:unhideWhenUsed="1"/>
+    <w:lsdException w:name="Table Web 2" w:semiHidden="1" w:unhideWhenUsed="1"/>
+    <w:lsdException w:name="Table Web 3" w:semiHidden="1" w:unhideWhenUsed="1"/>
+    <w:lsdException w:name="Balloon Text" w:semiHidden="1" w:unhideWhenUsed="1"/>
+    <w:lsdException w:name="Table Theme" w:semiHidden="1" w:unhideWhenUsed="1"/>
     <w:lsdException w:name="Placeholder Text" w:semiHidden="1" w:uiPriority="99"/>
     <w:lsdException w:name="No Spacing" w:uiPriority="1" w:qFormat="1"/>
     <w:lsdException w:name="Light Shading" w:uiPriority="60"/>
@@ -4251,6 +4308,110 @@
     <w:lsdException w:name="Book Title" w:uiPriority="33" w:qFormat="1"/>
     <w:lsdException w:name="Bibliography" w:semiHidden="1" w:uiPriority="37" w:unhideWhenUsed="1"/>
     <w:lsdException w:name="TOC Heading" w:semiHidden="1" w:uiPriority="39" w:unhideWhenUsed="1" w:qFormat="1"/>
+    <w:lsdException w:name="Plain Table 1" w:uiPriority="41"/>
+    <w:lsdException w:name="Plain Table 2" w:uiPriority="42"/>
+    <w:lsdException w:name="Plain Table 3" w:uiPriority="43"/>
+    <w:lsdException w:name="Plain Table 4" w:uiPriority="44"/>
+    <w:lsdException w:name="Plain Table 5" w:uiPriority="45"/>
+    <w:lsdException w:name="Grid Table Light" w:uiPriority="40"/>
+    <w:lsdException w:name="Grid Table 1 Light" w:uiPriority="46"/>
+    <w:lsdException w:name="Grid Table 2" w:uiPriority="47"/>
+    <w:lsdException w:name="Grid Table 3" w:uiPriority="48"/>
+    <w:lsdException w:name="Grid Table 4" w:uiPriority="49"/>
+    <w:lsdException w:name="Grid Table 5 Dark" w:uiPriority="50"/>
+    <w:lsdException w:name="Grid Table 6 Colorful" w:uiPriority="51"/>
+    <w:lsdException w:name="Grid Table 7 Colorful" w:uiPriority="52"/>
+    <w:lsdException w:name="Grid Table 1 Light Accent 1" w:uiPriority="46"/>
+    <w:lsdException w:name="Grid Table 2 Accent 1" w:uiPriority="47"/>
+    <w:lsdException w:name="Grid Table 3 Accent 1" w:uiPriority="48"/>
+    <w:lsdException w:name="Grid Table 4 Accent 1" w:uiPriority="49"/>
+    <w:lsdException w:name="Grid Table 5 Dark Accent 1" w:uiPriority="50"/>
+    <w:lsdException w:name="Grid Table 6 Colorful Accent 1" w:uiPriority="51"/>
+    <w:lsdException w:name="Grid Table 7 Colorful Accent 1" w:uiPriority="52"/>
+    <w:lsdException w:name="Grid Table 1 Light Accent 2" w:uiPriority="46"/>
+    <w:lsdException w:name="Grid Table 2 Accent 2" w:uiPriority="47"/>
+    <w:lsdException w:name="Grid Table 3 Accent 2" w:uiPriority="48"/>
+    <w:lsdException w:name="Grid Table 4 Accent 2" w:uiPriority="49"/>
+    <w:lsdException w:name="Grid Table 5 Dark Accent 2" w:uiPriority="50"/>
+    <w:lsdException w:name="Grid Table 6 Colorful Accent 2" w:uiPriority="51"/>
+    <w:lsdException w:name="Grid Table 7 Colorful Accent 2" w:uiPriority="52"/>
+    <w:lsdException w:name="Grid Table 1 Light Accent 3" w:uiPriority="46"/>
+    <w:lsdException w:name="Grid Table 2 Accent 3" w:uiPriority="47"/>
+    <w:lsdException w:name="Grid Table 3 Accent 3" w:uiPriority="48"/>
+    <w:lsdException w:name="Grid Table 4 Accent 3" w:uiPriority="49"/>
+    <w:lsdException w:name="Grid Table 5 Dark Accent 3" w:uiPriority="50"/>
+    <w:lsdException w:name="Grid Table 6 Colorful Accent 3" w:uiPriority="51"/>
+    <w:lsdException w:name="Grid Table 7 Colorful Accent 3" w:uiPriority="52"/>
+    <w:lsdException w:name="Grid Table 1 Light Accent 4" w:uiPriority="46"/>
+    <w:lsdException w:name="Grid Table 2 Accent 4" w:uiPriority="47"/>
+    <w:lsdException w:name="Grid Table 3 Accent 4" w:uiPriority="48"/>
+    <w:lsdException w:name="Grid Table 4 Accent 4" w:uiPriority="49"/>
+    <w:lsdException w:name="Grid Table 5 Dark Accent 4" w:uiPriority="50"/>
+    <w:lsdException w:name="Grid Table 6 Colorful Accent 4" w:uiPriority="51"/>
+    <w:lsdException w:name="Grid Table 7 Colorful Accent 4" w:uiPriority="52"/>
+    <w:lsdException w:name="Grid Table 1 Light Accent 5" w:uiPriority="46"/>
+    <w:lsdException w:name="Grid Table 2 Accent 5" w:uiPriority="47"/>
+    <w:lsdException w:name="Grid Table 3 Accent 5" w:uiPriority="48"/>
+    <w:lsdException w:name="Grid Table 4 Accent 5" w:uiPriority="49"/>
+    <w:lsdException w:name="Grid Table 5 Dark Accent 5" w:uiPriority="50"/>
+    <w:lsdException w:name="Grid Table 6 Colorful Accent 5" w:uiPriority="51"/>
+    <w:lsdException w:name="Grid Table 7 Colorful Accent 5" w:uiPriority="52"/>
+    <w:lsdException w:name="Grid Table 1 Light Accent 6" w:uiPriority="46"/>
+    <w:lsdException w:name="Grid Table 2 Accent 6" w:uiPriority="47"/>
+    <w:lsdException w:name="Grid Table 3 Accent 6" w:uiPriority="48"/>
+    <w:lsdException w:name="Grid Table 4 Accent 6" w:uiPriority="49"/>
+    <w:lsdException w:name="Grid Table 5 Dark Accent 6" w:uiPriority="50"/>
+    <w:lsdException w:name="Grid Table 6 Colorful Accent 6" w:uiPriority="51"/>
+    <w:lsdException w:name="Grid Table 7 Colorful Accent 6" w:uiPriority="52"/>
+    <w:lsdException w:name="List Table 1 Light" w:uiPriority="46"/>
+    <w:lsdException w:name="List Table 2" w:uiPriority="47"/>
+    <w:lsdException w:name="List Table 3" w:uiPriority="48"/>
+    <w:lsdException w:name="List Table 4" w:uiPriority="49"/>
+    <w:lsdException w:name="List Table 5 Dark" w:uiPriority="50"/>
+    <w:lsdException w:name="List Table 6 Colorful" w:uiPriority="51"/>
+    <w:lsdException w:name="List Table 7 Colorful" w:uiPriority="52"/>
+    <w:lsdException w:name="List Table 1 Light Accent 1" w:uiPriority="46"/>
+    <w:lsdException w:name="List Table 2 Accent 1" w:uiPriority="47"/>
+    <w:lsdException w:name="List Table 3 Accent 1" w:uiPriority="48"/>
+    <w:lsdException w:name="List Table 4 Accent 1" w:uiPriority="49"/>
+    <w:lsdException w:name="List Table 5 Dark Accent 1" w:uiPriority="50"/>
+    <w:lsdException w:name="List Table 6 Colorful Accent 1" w:uiPriority="51"/>
+    <w:lsdException w:name="List Table 7 Colorful Accent 1" w:uiPriority="52"/>
+    <w:lsdException w:name="List Table 1 Light Accent 2" w:uiPriority="46"/>
+    <w:lsdException w:name="List Table 2 Accent 2" w:uiPriority="47"/>
+    <w:lsdException w:name="List Table 3 Accent 2" w:uiPriority="48"/>
+    <w:lsdException w:name="List Table 4 Accent 2" w:uiPriority="49"/>
+    <w:lsdException w:name="List Table 5 Dark Accent 2" w:uiPriority="50"/>
+    <w:lsdException w:name="List Table 6 Colorful Accent 2" w:uiPriority="51"/>
+    <w:lsdException w:name="List Table 7 Colorful Accent 2" w:uiPriority="52"/>
+    <w:lsdException w:name="List Table 1 Light Accent 3" w:uiPriority="46"/>
+    <w:lsdException w:name="List Table 2 Accent 3" w:uiPriority="47"/>
+    <w:lsdException w:name="List Table 3 Accent 3" w:uiPriority="48"/>
+    <w:lsdException w:name="List Table 4 Accent 3" w:uiPriority="49"/>
+    <w:lsdException w:name="List Table 5 Dark Accent 3" w:uiPriority="50"/>
+    <w:lsdException w:name="List Table 6 Colorful Accent 3" w:uiPriority="51"/>
+    <w:lsdException w:name="List Table 7 Colorful Accent 3" w:uiPriority="52"/>
+    <w:lsdException w:name="List Table 1 Light Accent 4" w:uiPriority="46"/>
+    <w:lsdException w:name="List Table 2 Accent 4" w:uiPriority="47"/>
+    <w:lsdException w:name="List Table 3 Accent 4" w:uiPriority="48"/>
+    <w:lsdException w:name="List Table 4 Accent 4" w:uiPriority="49"/>
+    <w:lsdException w:name="List Table 5 Dark Accent 4" w:uiPriority="50"/>
+    <w:lsdException w:name="List Table 6 Colorful Accent 4" w:uiPriority="51"/>
+    <w:lsdException w:name="List Table 7 Colorful Accent 4" w:uiPriority="52"/>
+    <w:lsdException w:name="List Table 1 Light Accent 5" w:uiPriority="46"/>
+    <w:lsdException w:name="List Table 2 Accent 5" w:uiPriority="47"/>
+    <w:lsdException w:name="List Table 3 Accent 5" w:uiPriority="48"/>
+    <w:lsdException w:name="List Table 4 Accent 5" w:uiPriority="49"/>
+    <w:lsdException w:name="List Table 5 Dark Accent 5" w:uiPriority="50"/>
+    <w:lsdException w:name="List Table 6 Colorful Accent 5" w:uiPriority="51"/>
+    <w:lsdException w:name="List Table 7 Colorful Accent 5" w:uiPriority="52"/>
+    <w:lsdException w:name="List Table 1 Light Accent 6" w:uiPriority="46"/>
+    <w:lsdException w:name="List Table 2 Accent 6" w:uiPriority="47"/>
+    <w:lsdException w:name="List Table 3 Accent 6" w:uiPriority="48"/>
+    <w:lsdException w:name="List Table 4 Accent 6" w:uiPriority="49"/>
+    <w:lsdException w:name="List Table 5 Dark Accent 6" w:uiPriority="50"/>
+    <w:lsdException w:name="List Table 6 Colorful Accent 6" w:uiPriority="51"/>
+    <w:lsdException w:name="List Table 7 Colorful Accent 6" w:uiPriority="52"/>
   </w:latentStyles>
   <w:style w:type="paragraph" w:default="1" w:styleId="Normal">
     <w:name w:val="Normal"/>
@@ -4818,7 +4979,6 @@
     <w:basedOn w:val="Tablanormal"/>
     <w:rsid w:val="005E56D6"/>
     <w:tblPr>
-      <w:tblInd w:w="0" w:type="dxa"/>
       <w:tblBorders>
         <w:top w:val="single" w:sz="4" w:space="0" w:color="auto"/>
         <w:left w:val="single" w:sz="4" w:space="0" w:color="auto"/>
@@ -4827,831 +4987,6 @@
         <w:insideH w:val="single" w:sz="4" w:space="0" w:color="auto"/>
         <w:insideV w:val="single" w:sz="4" w:space="0" w:color="auto"/>
       </w:tblBorders>
-      <w:tblCellMar>
-        <w:top w:w="0" w:type="dxa"/>
-        <w:left w:w="108" w:type="dxa"/>
-        <w:bottom w:w="0" w:type="dxa"/>
-        <w:right w:w="108" w:type="dxa"/>
-      </w:tblCellMar>
-    </w:tblPr>
-  </w:style>
-  <w:style w:type="paragraph" w:customStyle="1" w:styleId="Columnastablaversionado">
-    <w:name w:val="Columnas tabla versionado"/>
-    <w:basedOn w:val="NormalTexto"/>
-    <w:rsid w:val="004807D5"/>
-    <w:pPr>
-      <w:jc w:val="center"/>
-    </w:pPr>
-    <w:rPr>
-      <w:b/>
-      <w:bCs/>
-      <w:color w:val="000000"/>
-    </w:rPr>
-  </w:style>
-  <w:style w:type="paragraph" w:customStyle="1" w:styleId="Contenidodelatabla">
-    <w:name w:val="Contenido de la tabla"/>
-    <w:basedOn w:val="Normal"/>
-    <w:rsid w:val="007F668E"/>
-    <w:pPr>
-      <w:suppressLineNumbers/>
-      <w:suppressAutoHyphens/>
-    </w:pPr>
-    <w:rPr>
-      <w:rFonts w:ascii="Verdana" w:hAnsi="Verdana"/>
-      <w:sz w:val="20"/>
-      <w:szCs w:val="20"/>
-      <w:lang w:eastAsia="ar-SA"/>
-    </w:rPr>
-  </w:style>
-  <w:style w:type="paragraph" w:customStyle="1" w:styleId="Ttulo0">
-    <w:name w:val="Título 0"/>
-    <w:basedOn w:val="NormalTexto"/>
-    <w:rsid w:val="00F47CBD"/>
-    <w:rPr>
-      <w:b/>
-      <w:bCs/>
-      <w:sz w:val="52"/>
-    </w:rPr>
-  </w:style>
-  <w:style w:type="paragraph" w:styleId="Prrafodelista">
-    <w:name w:val="List Paragraph"/>
-    <w:basedOn w:val="Normal"/>
-    <w:uiPriority w:val="34"/>
-    <w:qFormat/>
-    <w:rsid w:val="004B6275"/>
-    <w:pPr>
-      <w:ind w:left="708"/>
-    </w:pPr>
-  </w:style>
-  <w:style w:type="paragraph" w:styleId="HTMLconformatoprevio">
-    <w:name w:val="HTML Preformatted"/>
-    <w:basedOn w:val="Normal"/>
-    <w:link w:val="HTMLconformatoprevioCar"/>
-    <w:uiPriority w:val="99"/>
-    <w:unhideWhenUsed/>
-    <w:rsid w:val="006F02EA"/>
-    <w:pPr>
-      <w:tabs>
-        <w:tab w:val="left" w:pos="916"/>
-        <w:tab w:val="left" w:pos="1832"/>
-        <w:tab w:val="left" w:pos="2748"/>
-        <w:tab w:val="left" w:pos="3664"/>
-        <w:tab w:val="left" w:pos="4580"/>
-        <w:tab w:val="left" w:pos="5496"/>
-        <w:tab w:val="left" w:pos="6412"/>
-        <w:tab w:val="left" w:pos="7328"/>
-        <w:tab w:val="left" w:pos="8244"/>
-        <w:tab w:val="left" w:pos="9160"/>
-        <w:tab w:val="left" w:pos="10076"/>
-        <w:tab w:val="left" w:pos="10992"/>
-        <w:tab w:val="left" w:pos="11908"/>
-        <w:tab w:val="left" w:pos="12824"/>
-        <w:tab w:val="left" w:pos="13740"/>
-        <w:tab w:val="left" w:pos="14656"/>
-      </w:tabs>
-    </w:pPr>
-    <w:rPr>
-      <w:rFonts w:ascii="Courier New" w:hAnsi="Courier New" w:cs="Courier New"/>
-      <w:sz w:val="20"/>
-      <w:szCs w:val="20"/>
-    </w:rPr>
-  </w:style>
-  <w:style w:type="character" w:customStyle="1" w:styleId="HTMLconformatoprevioCar">
-    <w:name w:val="HTML con formato previo Car"/>
-    <w:link w:val="HTMLconformatoprevio"/>
-    <w:uiPriority w:val="99"/>
-    <w:rsid w:val="006F02EA"/>
-    <w:rPr>
-      <w:rFonts w:ascii="Courier New" w:hAnsi="Courier New" w:cs="Courier New"/>
-    </w:rPr>
-  </w:style>
-</w:styles>
-</file>
-
-<file path=word/stylesWithEffects.xml><?xml version="1.0" encoding="utf-8"?>
-<w:styles xmlns:wpc="http://schemas.microsoft.com/office/word/2010/wordprocessingCanvas" xmlns:mc="http://schemas.openxmlformats.org/markup-compatibility/2006" xmlns:o="urn:schemas-microsoft-com:office:office" xmlns:r="http://schemas.openxmlformats.org/officeDocument/2006/relationships" xmlns:m="http://schemas.openxmlformats.org/officeDocument/2006/math" xmlns:v="urn:schemas-microsoft-com:vml" xmlns:wp14="http://schemas.microsoft.com/office/word/2010/wordprocessingDrawing" xmlns:wp="http://schemas.openxmlformats.org/drawingml/2006/wordprocessingDrawing" xmlns:w10="urn:schemas-microsoft-com:office:word" xmlns:w="http://schemas.openxmlformats.org/wordprocessingml/2006/main" xmlns:w14="http://schemas.microsoft.com/office/word/2010/wordml" xmlns:wpg="http://schemas.microsoft.com/office/word/2010/wordprocessingGroup" xmlns:wpi="http://schemas.microsoft.com/office/word/2010/wordprocessingInk" xmlns:wne="http://schemas.microsoft.com/office/word/2006/wordml" xmlns:wps="http://schemas.microsoft.com/office/word/2010/wordprocessingShape" mc:Ignorable="w14 wp14">
-  <w:docDefaults>
-    <w:rPrDefault>
-      <w:rPr>
-        <w:rFonts w:ascii="Times New Roman" w:eastAsia="Times New Roman" w:hAnsi="Times New Roman" w:cs="Times New Roman"/>
-        <w:lang w:val="en-US" w:eastAsia="en-US" w:bidi="ar-SA"/>
-      </w:rPr>
-    </w:rPrDefault>
-    <w:pPrDefault/>
-  </w:docDefaults>
-  <w:latentStyles w:defLockedState="0" w:defUIPriority="0" w:defSemiHidden="0" w:defUnhideWhenUsed="0" w:defQFormat="0" w:count="267">
-    <w:lsdException w:name="Normal" w:qFormat="1"/>
-    <w:lsdException w:name="heading 1" w:qFormat="1"/>
-    <w:lsdException w:name="heading 2" w:qFormat="1"/>
-    <w:lsdException w:name="heading 3" w:qFormat="1"/>
-    <w:lsdException w:name="heading 4" w:qFormat="1"/>
-    <w:lsdException w:name="heading 5" w:qFormat="1"/>
-    <w:lsdException w:name="heading 6" w:qFormat="1"/>
-    <w:lsdException w:name="heading 7" w:qFormat="1"/>
-    <w:lsdException w:name="heading 8" w:qFormat="1"/>
-    <w:lsdException w:name="heading 9" w:qFormat="1"/>
-    <w:lsdException w:name="toc 1" w:uiPriority="39"/>
-    <w:lsdException w:name="toc 2" w:uiPriority="39"/>
-    <w:lsdException w:name="toc 3" w:uiPriority="39"/>
-    <w:lsdException w:name="caption" w:semiHidden="1" w:unhideWhenUsed="1" w:qFormat="1"/>
-    <w:lsdException w:name="Title" w:qFormat="1"/>
-    <w:lsdException w:name="Subtitle" w:qFormat="1"/>
-    <w:lsdException w:name="Strong" w:qFormat="1"/>
-    <w:lsdException w:name="Emphasis" w:qFormat="1"/>
-    <w:lsdException w:name="HTML Preformatted" w:uiPriority="99"/>
-    <w:lsdException w:name="Placeholder Text" w:semiHidden="1" w:uiPriority="99"/>
-    <w:lsdException w:name="No Spacing" w:uiPriority="1" w:qFormat="1"/>
-    <w:lsdException w:name="Light Shading" w:uiPriority="60"/>
-    <w:lsdException w:name="Light List" w:uiPriority="61"/>
-    <w:lsdException w:name="Light Grid" w:uiPriority="62"/>
-    <w:lsdException w:name="Medium Shading 1" w:uiPriority="63"/>
-    <w:lsdException w:name="Medium Shading 2" w:uiPriority="64"/>
-    <w:lsdException w:name="Medium List 1" w:uiPriority="65"/>
-    <w:lsdException w:name="Medium List 2" w:uiPriority="66"/>
-    <w:lsdException w:name="Medium Grid 1" w:uiPriority="67"/>
-    <w:lsdException w:name="Medium Grid 2" w:uiPriority="68"/>
-    <w:lsdException w:name="Medium Grid 3" w:uiPriority="69"/>
-    <w:lsdException w:name="Dark List" w:uiPriority="70"/>
-    <w:lsdException w:name="Colorful Shading" w:uiPriority="71"/>
-    <w:lsdException w:name="Colorful List" w:uiPriority="72"/>
-    <w:lsdException w:name="Colorful Grid" w:uiPriority="73"/>
-    <w:lsdException w:name="Light Shading Accent 1" w:uiPriority="60"/>
-    <w:lsdException w:name="Light List Accent 1" w:uiPriority="61"/>
-    <w:lsdException w:name="Light Grid Accent 1" w:uiPriority="62"/>
-    <w:lsdException w:name="Medium Shading 1 Accent 1" w:uiPriority="63"/>
-    <w:lsdException w:name="Medium Shading 2 Accent 1" w:uiPriority="64"/>
-    <w:lsdException w:name="Medium List 1 Accent 1" w:uiPriority="65"/>
-    <w:lsdException w:name="Revision" w:semiHidden="1" w:uiPriority="99"/>
-    <w:lsdException w:name="List Paragraph" w:uiPriority="34" w:qFormat="1"/>
-    <w:lsdException w:name="Quote" w:uiPriority="29" w:qFormat="1"/>
-    <w:lsdException w:name="Intense Quote" w:uiPriority="30" w:qFormat="1"/>
-    <w:lsdException w:name="Medium List 2 Accent 1" w:uiPriority="66"/>
-    <w:lsdException w:name="Medium Grid 1 Accent 1" w:uiPriority="67"/>
-    <w:lsdException w:name="Medium Grid 2 Accent 1" w:uiPriority="68"/>
-    <w:lsdException w:name="Medium Grid 3 Accent 1" w:uiPriority="69"/>
-    <w:lsdException w:name="Dark List Accent 1" w:uiPriority="70"/>
-    <w:lsdException w:name="Colorful Shading Accent 1" w:uiPriority="71"/>
-    <w:lsdException w:name="Colorful List Accent 1" w:uiPriority="72"/>
-    <w:lsdException w:name="Colorful Grid Accent 1" w:uiPriority="73"/>
-    <w:lsdException w:name="Light Shading Accent 2" w:uiPriority="60"/>
-    <w:lsdException w:name="Light List Accent 2" w:uiPriority="61"/>
-    <w:lsdException w:name="Light Grid Accent 2" w:uiPriority="62"/>
-    <w:lsdException w:name="Medium Shading 1 Accent 2" w:uiPriority="63"/>
-    <w:lsdException w:name="Medium Shading 2 Accent 2" w:uiPriority="64"/>
-    <w:lsdException w:name="Medium List 1 Accent 2" w:uiPriority="65"/>
-    <w:lsdException w:name="Medium List 2 Accent 2" w:uiPriority="66"/>
-    <w:lsdException w:name="Medium Grid 1 Accent 2" w:uiPriority="67"/>
-    <w:lsdException w:name="Medium Grid 2 Accent 2" w:uiPriority="68"/>
-    <w:lsdException w:name="Medium Grid 3 Accent 2" w:uiPriority="69"/>
-    <w:lsdException w:name="Dark List Accent 2" w:uiPriority="70"/>
-    <w:lsdException w:name="Colorful Shading Accent 2" w:uiPriority="71"/>
-    <w:lsdException w:name="Colorful List Accent 2" w:uiPriority="72"/>
-    <w:lsdException w:name="Colorful Grid Accent 2" w:uiPriority="73"/>
-    <w:lsdException w:name="Light Shading Accent 3" w:uiPriority="60"/>
-    <w:lsdException w:name="Light List Accent 3" w:uiPriority="61"/>
-    <w:lsdException w:name="Light Grid Accent 3" w:uiPriority="62"/>
-    <w:lsdException w:name="Medium Shading 1 Accent 3" w:uiPriority="63"/>
-    <w:lsdException w:name="Medium Shading 2 Accent 3" w:uiPriority="64"/>
-    <w:lsdException w:name="Medium List 1 Accent 3" w:uiPriority="65"/>
-    <w:lsdException w:name="Medium List 2 Accent 3" w:uiPriority="66"/>
-    <w:lsdException w:name="Medium Grid 1 Accent 3" w:uiPriority="67"/>
-    <w:lsdException w:name="Medium Grid 2 Accent 3" w:uiPriority="68"/>
-    <w:lsdException w:name="Medium Grid 3 Accent 3" w:uiPriority="69"/>
-    <w:lsdException w:name="Dark List Accent 3" w:uiPriority="70"/>
-    <w:lsdException w:name="Colorful Shading Accent 3" w:uiPriority="71"/>
-    <w:lsdException w:name="Colorful List Accent 3" w:uiPriority="72"/>
-    <w:lsdException w:name="Colorful Grid Accent 3" w:uiPriority="73"/>
-    <w:lsdException w:name="Light Shading Accent 4" w:uiPriority="60"/>
-    <w:lsdException w:name="Light List Accent 4" w:uiPriority="61"/>
-    <w:lsdException w:name="Light Grid Accent 4" w:uiPriority="62"/>
-    <w:lsdException w:name="Medium Shading 1 Accent 4" w:uiPriority="63"/>
-    <w:lsdException w:name="Medium Shading 2 Accent 4" w:uiPriority="64"/>
-    <w:lsdException w:name="Medium List 1 Accent 4" w:uiPriority="65"/>
-    <w:lsdException w:name="Medium List 2 Accent 4" w:uiPriority="66"/>
-    <w:lsdException w:name="Medium Grid 1 Accent 4" w:uiPriority="67"/>
-    <w:lsdException w:name="Medium Grid 2 Accent 4" w:uiPriority="68"/>
-    <w:lsdException w:name="Medium Grid 3 Accent 4" w:uiPriority="69"/>
-    <w:lsdException w:name="Dark List Accent 4" w:uiPriority="70"/>
-    <w:lsdException w:name="Colorful Shading Accent 4" w:uiPriority="71"/>
-    <w:lsdException w:name="Colorful List Accent 4" w:uiPriority="72"/>
-    <w:lsdException w:name="Colorful Grid Accent 4" w:uiPriority="73"/>
-    <w:lsdException w:name="Light Shading Accent 5" w:uiPriority="60"/>
-    <w:lsdException w:name="Light List Accent 5" w:uiPriority="61"/>
-    <w:lsdException w:name="Light Grid Accent 5" w:uiPriority="62"/>
-    <w:lsdException w:name="Medium Shading 1 Accent 5" w:uiPriority="63"/>
-    <w:lsdException w:name="Medium Shading 2 Accent 5" w:uiPriority="64"/>
-    <w:lsdException w:name="Medium List 1 Accent 5" w:uiPriority="65"/>
-    <w:lsdException w:name="Medium List 2 Accent 5" w:uiPriority="66"/>
-    <w:lsdException w:name="Medium Grid 1 Accent 5" w:uiPriority="67"/>
-    <w:lsdException w:name="Medium Grid 2 Accent 5" w:uiPriority="68"/>
-    <w:lsdException w:name="Medium Grid 3 Accent 5" w:uiPriority="69"/>
-    <w:lsdException w:name="Dark List Accent 5" w:uiPriority="70"/>
-    <w:lsdException w:name="Colorful Shading Accent 5" w:uiPriority="71"/>
-    <w:lsdException w:name="Colorful List Accent 5" w:uiPriority="72"/>
-    <w:lsdException w:name="Colorful Grid Accent 5" w:uiPriority="73"/>
-    <w:lsdException w:name="Light Shading Accent 6" w:uiPriority="60"/>
-    <w:lsdException w:name="Light List Accent 6" w:uiPriority="61"/>
-    <w:lsdException w:name="Light Grid Accent 6" w:uiPriority="62"/>
-    <w:lsdException w:name="Medium Shading 1 Accent 6" w:uiPriority="63"/>
-    <w:lsdException w:name="Medium Shading 2 Accent 6" w:uiPriority="64"/>
-    <w:lsdException w:name="Medium List 1 Accent 6" w:uiPriority="65"/>
-    <w:lsdException w:name="Medium List 2 Accent 6" w:uiPriority="66"/>
-    <w:lsdException w:name="Medium Grid 1 Accent 6" w:uiPriority="67"/>
-    <w:lsdException w:name="Medium Grid 2 Accent 6" w:uiPriority="68"/>
-    <w:lsdException w:name="Medium Grid 3 Accent 6" w:uiPriority="69"/>
-    <w:lsdException w:name="Dark List Accent 6" w:uiPriority="70"/>
-    <w:lsdException w:name="Colorful Shading Accent 6" w:uiPriority="71"/>
-    <w:lsdException w:name="Colorful List Accent 6" w:uiPriority="72"/>
-    <w:lsdException w:name="Colorful Grid Accent 6" w:uiPriority="73"/>
-    <w:lsdException w:name="Subtle Emphasis" w:uiPriority="19" w:qFormat="1"/>
-    <w:lsdException w:name="Intense Emphasis" w:uiPriority="21" w:qFormat="1"/>
-    <w:lsdException w:name="Subtle Reference" w:uiPriority="31" w:qFormat="1"/>
-    <w:lsdException w:name="Intense Reference" w:uiPriority="32" w:qFormat="1"/>
-    <w:lsdException w:name="Book Title" w:uiPriority="33" w:qFormat="1"/>
-    <w:lsdException w:name="Bibliography" w:semiHidden="1" w:uiPriority="37" w:unhideWhenUsed="1"/>
-    <w:lsdException w:name="TOC Heading" w:semiHidden="1" w:uiPriority="39" w:unhideWhenUsed="1" w:qFormat="1"/>
-  </w:latentStyles>
-  <w:style w:type="paragraph" w:default="1" w:styleId="Normal">
-    <w:name w:val="Normal"/>
-    <w:aliases w:val="Índice"/>
-    <w:qFormat/>
-    <w:rPr>
-      <w:sz w:val="24"/>
-      <w:szCs w:val="24"/>
-      <w:lang w:val="es-ES" w:eastAsia="es-ES"/>
-    </w:rPr>
-  </w:style>
-  <w:style w:type="paragraph" w:styleId="Ttulo1">
-    <w:name w:val="heading 1"/>
-    <w:basedOn w:val="Normal"/>
-    <w:next w:val="NormalTexto"/>
-    <w:qFormat/>
-    <w:pPr>
-      <w:numPr>
-        <w:numId w:val="1"/>
-      </w:numPr>
-      <w:spacing w:after="60"/>
-      <w:ind w:left="0" w:firstLine="0"/>
-      <w:outlineLvl w:val="0"/>
-    </w:pPr>
-    <w:rPr>
-      <w:rFonts w:ascii="Arial" w:hAnsi="Arial"/>
-      <w:b/>
-      <w:sz w:val="32"/>
-      <w:szCs w:val="20"/>
-      <w:lang w:val="es-ES_tradnl" w:eastAsia="en-US"/>
-    </w:rPr>
-  </w:style>
-  <w:style w:type="paragraph" w:styleId="Ttulo2">
-    <w:name w:val="heading 2"/>
-    <w:basedOn w:val="Normal"/>
-    <w:next w:val="NormalTexto"/>
-    <w:qFormat/>
-    <w:pPr>
-      <w:numPr>
-        <w:ilvl w:val="1"/>
-        <w:numId w:val="1"/>
-      </w:numPr>
-      <w:spacing w:after="60"/>
-      <w:outlineLvl w:val="1"/>
-    </w:pPr>
-    <w:rPr>
-      <w:rFonts w:ascii="Arial" w:hAnsi="Arial"/>
-      <w:b/>
-      <w:noProof/>
-      <w:sz w:val="28"/>
-      <w:szCs w:val="20"/>
-      <w:lang w:eastAsia="en-US"/>
-    </w:rPr>
-  </w:style>
-  <w:style w:type="paragraph" w:styleId="Ttulo3">
-    <w:name w:val="heading 3"/>
-    <w:basedOn w:val="Normal"/>
-    <w:next w:val="NormalTexto"/>
-    <w:qFormat/>
-    <w:pPr>
-      <w:numPr>
-        <w:ilvl w:val="2"/>
-        <w:numId w:val="1"/>
-      </w:numPr>
-      <w:spacing w:after="60"/>
-      <w:outlineLvl w:val="2"/>
-    </w:pPr>
-    <w:rPr>
-      <w:rFonts w:ascii="Arial" w:hAnsi="Arial"/>
-      <w:sz w:val="28"/>
-      <w:szCs w:val="20"/>
-      <w:lang w:val="es-ES_tradnl" w:eastAsia="en-US"/>
-    </w:rPr>
-  </w:style>
-  <w:style w:type="paragraph" w:styleId="Ttulo4">
-    <w:name w:val="heading 4"/>
-    <w:basedOn w:val="Normal"/>
-    <w:next w:val="NormalTexto"/>
-    <w:qFormat/>
-    <w:pPr>
-      <w:keepNext/>
-      <w:numPr>
-        <w:ilvl w:val="3"/>
-        <w:numId w:val="1"/>
-      </w:numPr>
-      <w:spacing w:after="60"/>
-      <w:outlineLvl w:val="3"/>
-    </w:pPr>
-    <w:rPr>
-      <w:rFonts w:ascii="Arial" w:hAnsi="Arial"/>
-      <w:b/>
-      <w:i/>
-      <w:szCs w:val="20"/>
-      <w:lang w:val="es-ES_tradnl" w:eastAsia="en-US"/>
-    </w:rPr>
-  </w:style>
-  <w:style w:type="paragraph" w:styleId="Ttulo5">
-    <w:name w:val="heading 5"/>
-    <w:basedOn w:val="Normal"/>
-    <w:next w:val="NormalTexto"/>
-    <w:qFormat/>
-    <w:pPr>
-      <w:numPr>
-        <w:ilvl w:val="4"/>
-        <w:numId w:val="1"/>
-      </w:numPr>
-      <w:spacing w:after="60"/>
-      <w:ind w:left="0" w:firstLine="0"/>
-      <w:outlineLvl w:val="4"/>
-    </w:pPr>
-    <w:rPr>
-      <w:rFonts w:ascii="Arial" w:hAnsi="Arial"/>
-      <w:b/>
-      <w:i/>
-      <w:sz w:val="22"/>
-      <w:szCs w:val="20"/>
-      <w:lang w:val="es-ES_tradnl" w:eastAsia="en-US"/>
-    </w:rPr>
-  </w:style>
-  <w:style w:type="paragraph" w:styleId="Ttulo6">
-    <w:name w:val="heading 6"/>
-    <w:basedOn w:val="Normal"/>
-    <w:next w:val="NormalTexto"/>
-    <w:qFormat/>
-    <w:pPr>
-      <w:numPr>
-        <w:ilvl w:val="5"/>
-        <w:numId w:val="1"/>
-      </w:numPr>
-      <w:spacing w:after="60"/>
-      <w:ind w:left="0" w:firstLine="0"/>
-      <w:outlineLvl w:val="5"/>
-    </w:pPr>
-    <w:rPr>
-      <w:rFonts w:ascii="Arial" w:hAnsi="Arial"/>
-      <w:i/>
-      <w:sz w:val="22"/>
-      <w:szCs w:val="20"/>
-      <w:lang w:val="es-ES_tradnl" w:eastAsia="en-US"/>
-    </w:rPr>
-  </w:style>
-  <w:style w:type="paragraph" w:styleId="Ttulo7">
-    <w:name w:val="heading 7"/>
-    <w:basedOn w:val="Normal"/>
-    <w:next w:val="NormalTexto"/>
-    <w:qFormat/>
-    <w:pPr>
-      <w:numPr>
-        <w:ilvl w:val="6"/>
-        <w:numId w:val="1"/>
-      </w:numPr>
-      <w:spacing w:after="60"/>
-      <w:ind w:left="0" w:firstLine="0"/>
-      <w:outlineLvl w:val="6"/>
-    </w:pPr>
-    <w:rPr>
-      <w:rFonts w:ascii="Arial" w:hAnsi="Arial"/>
-      <w:sz w:val="20"/>
-      <w:szCs w:val="20"/>
-      <w:lang w:val="es-ES_tradnl" w:eastAsia="en-US"/>
-    </w:rPr>
-  </w:style>
-  <w:style w:type="paragraph" w:styleId="Ttulo8">
-    <w:name w:val="heading 8"/>
-    <w:basedOn w:val="Normal"/>
-    <w:next w:val="NormalTexto"/>
-    <w:qFormat/>
-    <w:pPr>
-      <w:numPr>
-        <w:ilvl w:val="7"/>
-        <w:numId w:val="1"/>
-      </w:numPr>
-      <w:spacing w:after="60"/>
-      <w:ind w:left="0" w:firstLine="0"/>
-      <w:outlineLvl w:val="7"/>
-    </w:pPr>
-    <w:rPr>
-      <w:rFonts w:ascii="Arial" w:hAnsi="Arial"/>
-      <w:i/>
-      <w:sz w:val="20"/>
-      <w:szCs w:val="20"/>
-      <w:lang w:val="es-ES_tradnl" w:eastAsia="en-US"/>
-    </w:rPr>
-  </w:style>
-  <w:style w:type="paragraph" w:styleId="Ttulo9">
-    <w:name w:val="heading 9"/>
-    <w:basedOn w:val="Normal"/>
-    <w:next w:val="NormalTexto"/>
-    <w:qFormat/>
-    <w:pPr>
-      <w:numPr>
-        <w:ilvl w:val="8"/>
-        <w:numId w:val="1"/>
-      </w:numPr>
-      <w:spacing w:after="60"/>
-      <w:ind w:left="0" w:firstLine="0"/>
-      <w:outlineLvl w:val="8"/>
-    </w:pPr>
-    <w:rPr>
-      <w:rFonts w:ascii="Arial" w:hAnsi="Arial"/>
-      <w:i/>
-      <w:sz w:val="20"/>
-      <w:szCs w:val="20"/>
-      <w:lang w:val="es-ES_tradnl" w:eastAsia="en-US"/>
-    </w:rPr>
-  </w:style>
-  <w:style w:type="character" w:default="1" w:styleId="Fuentedeprrafopredeter">
-    <w:name w:val="Default Paragraph Font"/>
-    <w:uiPriority w:val="1"/>
-    <w:semiHidden/>
-    <w:unhideWhenUsed/>
-  </w:style>
-  <w:style w:type="table" w:default="1" w:styleId="Tablanormal">
-    <w:name w:val="Normal Table"/>
-    <w:uiPriority w:val="99"/>
-    <w:semiHidden/>
-    <w:unhideWhenUsed/>
-    <w:tblPr>
-      <w:tblInd w:w="0" w:type="dxa"/>
-      <w:tblCellMar>
-        <w:top w:w="0" w:type="dxa"/>
-        <w:left w:w="108" w:type="dxa"/>
-        <w:bottom w:w="0" w:type="dxa"/>
-        <w:right w:w="108" w:type="dxa"/>
-      </w:tblCellMar>
-    </w:tblPr>
-  </w:style>
-  <w:style w:type="numbering" w:default="1" w:styleId="Sinlista">
-    <w:name w:val="No List"/>
-    <w:uiPriority w:val="99"/>
-    <w:semiHidden/>
-    <w:unhideWhenUsed/>
-  </w:style>
-  <w:style w:type="paragraph" w:customStyle="1" w:styleId="NormalTexto">
-    <w:name w:val="NormalTexto"/>
-    <w:basedOn w:val="Normal"/>
-    <w:pPr>
-      <w:spacing w:after="120"/>
-    </w:pPr>
-    <w:rPr>
-      <w:rFonts w:ascii="Arial" w:hAnsi="Arial"/>
-      <w:sz w:val="20"/>
-      <w:szCs w:val="20"/>
-      <w:lang w:val="es-ES_tradnl" w:eastAsia="en-US"/>
-    </w:rPr>
-  </w:style>
-  <w:style w:type="paragraph" w:styleId="TDC1">
-    <w:name w:val="toc 1"/>
-    <w:aliases w:val="listaRelaciones"/>
-    <w:basedOn w:val="Normal"/>
-    <w:next w:val="Normal"/>
-    <w:autoRedefine/>
-    <w:uiPriority w:val="39"/>
-    <w:pPr>
-      <w:spacing w:before="120" w:after="120"/>
-    </w:pPr>
-    <w:rPr>
-      <w:b/>
-      <w:caps/>
-      <w:sz w:val="20"/>
-      <w:szCs w:val="20"/>
-      <w:lang w:eastAsia="en-US"/>
-    </w:rPr>
-  </w:style>
-  <w:style w:type="paragraph" w:styleId="TDC2">
-    <w:name w:val="toc 2"/>
-    <w:basedOn w:val="Normal"/>
-    <w:next w:val="Normal"/>
-    <w:autoRedefine/>
-    <w:uiPriority w:val="39"/>
-    <w:pPr>
-      <w:ind w:left="200"/>
-    </w:pPr>
-    <w:rPr>
-      <w:smallCaps/>
-      <w:sz w:val="20"/>
-      <w:szCs w:val="20"/>
-      <w:lang w:eastAsia="en-US"/>
-    </w:rPr>
-  </w:style>
-  <w:style w:type="paragraph" w:styleId="TDC3">
-    <w:name w:val="toc 3"/>
-    <w:basedOn w:val="Normal"/>
-    <w:next w:val="Normal"/>
-    <w:autoRedefine/>
-    <w:uiPriority w:val="39"/>
-    <w:pPr>
-      <w:ind w:left="400"/>
-    </w:pPr>
-    <w:rPr>
-      <w:i/>
-      <w:sz w:val="20"/>
-      <w:szCs w:val="20"/>
-      <w:lang w:eastAsia="en-US"/>
-    </w:rPr>
-  </w:style>
-  <w:style w:type="paragraph" w:customStyle="1" w:styleId="Codigo">
-    <w:name w:val="Codigo"/>
-    <w:basedOn w:val="Normal"/>
-    <w:rsid w:val="00FC5E0C"/>
-    <w:pPr>
-      <w:ind w:left="567"/>
-    </w:pPr>
-    <w:rPr>
-      <w:rFonts w:ascii="Courier New" w:hAnsi="Courier New"/>
-      <w:color w:val="000000"/>
-      <w:sz w:val="18"/>
-      <w:szCs w:val="20"/>
-      <w:lang w:val="en-US" w:eastAsia="en-US"/>
-    </w:rPr>
-  </w:style>
-  <w:style w:type="character" w:styleId="Nmerodepgina">
-    <w:name w:val="page number"/>
-    <w:basedOn w:val="Fuentedeprrafopredeter"/>
-  </w:style>
-  <w:style w:type="paragraph" w:styleId="Encabezado">
-    <w:name w:val="header"/>
-    <w:basedOn w:val="Normal"/>
-    <w:pPr>
-      <w:pBdr>
-        <w:bottom w:val="single" w:sz="6" w:space="1" w:color="auto"/>
-      </w:pBdr>
-      <w:tabs>
-        <w:tab w:val="center" w:pos="4252"/>
-        <w:tab w:val="right" w:pos="9072"/>
-      </w:tabs>
-      <w:spacing w:after="120"/>
-      <w:ind w:right="-1"/>
-    </w:pPr>
-    <w:rPr>
-      <w:rFonts w:ascii="Arial" w:hAnsi="Arial"/>
-      <w:i/>
-      <w:sz w:val="16"/>
-      <w:szCs w:val="20"/>
-      <w:lang w:val="es-ES_tradnl" w:eastAsia="en-US"/>
-    </w:rPr>
-  </w:style>
-  <w:style w:type="paragraph" w:styleId="Piedepgina">
-    <w:name w:val="footer"/>
-    <w:basedOn w:val="Normal"/>
-    <w:pPr>
-      <w:pBdr>
-        <w:top w:val="single" w:sz="6" w:space="1" w:color="auto"/>
-      </w:pBdr>
-      <w:tabs>
-        <w:tab w:val="right" w:pos="9072"/>
-      </w:tabs>
-      <w:spacing w:after="120"/>
-    </w:pPr>
-    <w:rPr>
-      <w:rFonts w:ascii="Arial" w:hAnsi="Arial"/>
-      <w:i/>
-      <w:sz w:val="16"/>
-      <w:szCs w:val="20"/>
-      <w:lang w:val="es-ES_tradnl" w:eastAsia="en-US"/>
-    </w:rPr>
-  </w:style>
-  <w:style w:type="character" w:styleId="Textoennegrita">
-    <w:name w:val="Strong"/>
-    <w:qFormat/>
-    <w:rPr>
-      <w:b/>
-      <w:bCs/>
-    </w:rPr>
-  </w:style>
-  <w:style w:type="character" w:styleId="Hipervnculo">
-    <w:name w:val="Hyperlink"/>
-    <w:rPr>
-      <w:color w:val="0000FF"/>
-      <w:u w:val="single"/>
-    </w:rPr>
-  </w:style>
-  <w:style w:type="paragraph" w:customStyle="1" w:styleId="xl24">
-    <w:name w:val="xl24"/>
-    <w:basedOn w:val="Normal"/>
-    <w:pPr>
-      <w:spacing w:before="100" w:beforeAutospacing="1" w:after="100" w:afterAutospacing="1"/>
-    </w:pPr>
-    <w:rPr>
-      <w:b/>
-      <w:bCs/>
-    </w:rPr>
-  </w:style>
-  <w:style w:type="paragraph" w:customStyle="1" w:styleId="xl26">
-    <w:name w:val="xl26"/>
-    <w:basedOn w:val="Normal"/>
-    <w:pPr>
-      <w:spacing w:before="100" w:beforeAutospacing="1" w:after="100" w:afterAutospacing="1"/>
-    </w:pPr>
-    <w:rPr>
-      <w:rFonts w:ascii="Arial" w:hAnsi="Arial" w:cs="Arial"/>
-    </w:rPr>
-  </w:style>
-  <w:style w:type="paragraph" w:customStyle="1" w:styleId="xl28">
-    <w:name w:val="xl28"/>
-    <w:basedOn w:val="Normal"/>
-    <w:pPr>
-      <w:spacing w:before="100" w:beforeAutospacing="1" w:after="100" w:afterAutospacing="1"/>
-    </w:pPr>
-    <w:rPr>
-      <w:rFonts w:ascii="Arial" w:hAnsi="Arial" w:cs="Arial"/>
-      <w:b/>
-      <w:bCs/>
-    </w:rPr>
-  </w:style>
-  <w:style w:type="paragraph" w:customStyle="1" w:styleId="xl29">
-    <w:name w:val="xl29"/>
-    <w:basedOn w:val="Normal"/>
-    <w:pPr>
-      <w:spacing w:before="100" w:beforeAutospacing="1" w:after="100" w:afterAutospacing="1"/>
-    </w:pPr>
-    <w:rPr>
-      <w:sz w:val="28"/>
-      <w:szCs w:val="28"/>
-    </w:rPr>
-  </w:style>
-  <w:style w:type="paragraph" w:customStyle="1" w:styleId="xl30">
-    <w:name w:val="xl30"/>
-    <w:basedOn w:val="Normal"/>
-    <w:pPr>
-      <w:spacing w:before="100" w:beforeAutospacing="1" w:after="100" w:afterAutospacing="1"/>
-    </w:pPr>
-    <w:rPr>
-      <w:sz w:val="28"/>
-      <w:szCs w:val="28"/>
-    </w:rPr>
-  </w:style>
-  <w:style w:type="paragraph" w:customStyle="1" w:styleId="xl31">
-    <w:name w:val="xl31"/>
-    <w:basedOn w:val="Normal"/>
-    <w:pPr>
-      <w:spacing w:before="100" w:beforeAutospacing="1" w:after="100" w:afterAutospacing="1"/>
-      <w:jc w:val="center"/>
-    </w:pPr>
-    <w:rPr>
-      <w:b/>
-      <w:bCs/>
-      <w:sz w:val="28"/>
-      <w:szCs w:val="28"/>
-    </w:rPr>
-  </w:style>
-  <w:style w:type="paragraph" w:customStyle="1" w:styleId="xl32">
-    <w:name w:val="xl32"/>
-    <w:basedOn w:val="Normal"/>
-    <w:pPr>
-      <w:spacing w:before="100" w:beforeAutospacing="1" w:after="100" w:afterAutospacing="1"/>
-    </w:pPr>
-    <w:rPr>
-      <w:sz w:val="28"/>
-      <w:szCs w:val="28"/>
-    </w:rPr>
-  </w:style>
-  <w:style w:type="paragraph" w:customStyle="1" w:styleId="xl33">
-    <w:name w:val="xl33"/>
-    <w:basedOn w:val="Normal"/>
-    <w:pPr>
-      <w:spacing w:before="100" w:beforeAutospacing="1" w:after="100" w:afterAutospacing="1"/>
-      <w:jc w:val="right"/>
-    </w:pPr>
-  </w:style>
-  <w:style w:type="paragraph" w:customStyle="1" w:styleId="xl34">
-    <w:name w:val="xl34"/>
-    <w:basedOn w:val="Normal"/>
-    <w:pPr>
-      <w:spacing w:before="100" w:beforeAutospacing="1" w:after="100" w:afterAutospacing="1"/>
-    </w:pPr>
-    <w:rPr>
-      <w:rFonts w:ascii="Arial" w:hAnsi="Arial" w:cs="Arial"/>
-      <w:b/>
-      <w:bCs/>
-    </w:rPr>
-  </w:style>
-  <w:style w:type="character" w:styleId="Hipervnculovisitado">
-    <w:name w:val="FollowedHyperlink"/>
-    <w:rPr>
-      <w:color w:val="800080"/>
-      <w:u w:val="single"/>
-    </w:rPr>
-  </w:style>
-  <w:style w:type="paragraph" w:styleId="TDC4">
-    <w:name w:val="toc 4"/>
-    <w:basedOn w:val="Normal"/>
-    <w:next w:val="Normal"/>
-    <w:autoRedefine/>
-    <w:semiHidden/>
-    <w:pPr>
-      <w:ind w:left="720"/>
-    </w:pPr>
-  </w:style>
-  <w:style w:type="paragraph" w:styleId="TDC5">
-    <w:name w:val="toc 5"/>
-    <w:basedOn w:val="Normal"/>
-    <w:next w:val="Normal"/>
-    <w:autoRedefine/>
-    <w:semiHidden/>
-    <w:pPr>
-      <w:ind w:left="960"/>
-    </w:pPr>
-  </w:style>
-  <w:style w:type="paragraph" w:styleId="TDC6">
-    <w:name w:val="toc 6"/>
-    <w:basedOn w:val="Normal"/>
-    <w:next w:val="Normal"/>
-    <w:autoRedefine/>
-    <w:semiHidden/>
-    <w:pPr>
-      <w:ind w:left="1200"/>
-    </w:pPr>
-  </w:style>
-  <w:style w:type="paragraph" w:styleId="TDC7">
-    <w:name w:val="toc 7"/>
-    <w:basedOn w:val="Normal"/>
-    <w:next w:val="Normal"/>
-    <w:autoRedefine/>
-    <w:semiHidden/>
-    <w:pPr>
-      <w:ind w:left="1440"/>
-    </w:pPr>
-  </w:style>
-  <w:style w:type="paragraph" w:styleId="TDC8">
-    <w:name w:val="toc 8"/>
-    <w:basedOn w:val="Normal"/>
-    <w:next w:val="Normal"/>
-    <w:autoRedefine/>
-    <w:semiHidden/>
-    <w:pPr>
-      <w:ind w:left="1680"/>
-    </w:pPr>
-  </w:style>
-  <w:style w:type="paragraph" w:styleId="TDC9">
-    <w:name w:val="toc 9"/>
-    <w:basedOn w:val="Normal"/>
-    <w:next w:val="Normal"/>
-    <w:autoRedefine/>
-    <w:semiHidden/>
-    <w:pPr>
-      <w:ind w:left="1920"/>
-    </w:pPr>
-  </w:style>
-  <w:style w:type="paragraph" w:customStyle="1" w:styleId="Textoindependiente21">
-    <w:name w:val="Texto independiente 21"/>
-    <w:basedOn w:val="Normal"/>
-    <w:pPr>
-      <w:spacing w:line="360" w:lineRule="atLeast"/>
-      <w:jc w:val="both"/>
-    </w:pPr>
-    <w:rPr>
-      <w:rFonts w:ascii="Times" w:hAnsi="Times"/>
-      <w:szCs w:val="20"/>
-    </w:rPr>
-  </w:style>
-  <w:style w:type="character" w:styleId="nfasissutil">
-    <w:name w:val="Subtle Emphasis"/>
-    <w:uiPriority w:val="19"/>
-    <w:qFormat/>
-    <w:rsid w:val="00953A6B"/>
-    <w:rPr>
-      <w:i/>
-      <w:iCs/>
-      <w:color w:val="808080"/>
-    </w:rPr>
-  </w:style>
-  <w:style w:type="table" w:styleId="Tablaconcuadrcula">
-    <w:name w:val="Table Grid"/>
-    <w:basedOn w:val="Tablanormal"/>
-    <w:rsid w:val="005E56D6"/>
-    <w:tblPr>
-      <w:tblInd w:w="0" w:type="dxa"/>
-      <w:tblBorders>
-        <w:top w:val="single" w:sz="4" w:space="0" w:color="auto"/>
-        <w:left w:val="single" w:sz="4" w:space="0" w:color="auto"/>
-        <w:bottom w:val="single" w:sz="4" w:space="0" w:color="auto"/>
-        <w:right w:val="single" w:sz="4" w:space="0" w:color="auto"/>
-        <w:insideH w:val="single" w:sz="4" w:space="0" w:color="auto"/>
-        <w:insideV w:val="single" w:sz="4" w:space="0" w:color="auto"/>
-      </w:tblBorders>
-      <w:tblCellMar>
-        <w:top w:w="0" w:type="dxa"/>
-        <w:left w:w="108" w:type="dxa"/>
-        <w:bottom w:w="0" w:type="dxa"/>
-        <w:right w:w="108" w:type="dxa"/>
-      </w:tblCellMar>
     </w:tblPr>
   </w:style>
   <w:style w:type="paragraph" w:customStyle="1" w:styleId="Columnastablaversionado">
@@ -6037,7 +5372,7 @@
 </file>
 
 <file path=customXml/itemProps1.xml><?xml version="1.0" encoding="utf-8"?>
-<ds:datastoreItem xmlns:ds="http://schemas.openxmlformats.org/officeDocument/2006/customXml" ds:itemID="{5B7BA694-E54F-4E0C-986D-027DBFD53CB6}">
+<ds:datastoreItem xmlns:ds="http://schemas.openxmlformats.org/officeDocument/2006/customXml" ds:itemID="{AF9C0C16-6F18-4F54-A73D-51C3213C8275}">
   <ds:schemaRefs>
     <ds:schemaRef ds:uri="http://schemas.openxmlformats.org/officeDocument/2006/bibliography"/>
   </ds:schemaRefs>

</xml_diff>

<commit_message>
UPNA-010 - Corrección BUG en el acceso a ficheros en la consulta de registros telemáticos.
</commit_message>
<xml_diff>
--- a/documentacion/UPNA/Catálogo de commits - UPNA.docx
+++ b/documentacion/UPNA/Catálogo de commits - UPNA.docx
@@ -102,7 +102,7 @@
         <w:rPr>
           <w:noProof/>
         </w:rPr>
-        <w:instrText xml:space="preserve"> PAGEREF _Toc21510908 \h </w:instrText>
+        <w:instrText xml:space="preserve"> PAGEREF _Toc22029879 \h </w:instrText>
       </w:r>
       <w:r>
         <w:rPr>
@@ -185,7 +185,7 @@
         <w:rPr>
           <w:noProof/>
         </w:rPr>
-        <w:instrText xml:space="preserve"> PAGEREF _Toc21510909 \h </w:instrText>
+        <w:instrText xml:space="preserve"> PAGEREF _Toc22029880 \h </w:instrText>
       </w:r>
       <w:r>
         <w:rPr>
@@ -266,7 +266,7 @@
         <w:rPr>
           <w:noProof/>
         </w:rPr>
-        <w:instrText xml:space="preserve"> PAGEREF _Toc21510910 \h </w:instrText>
+        <w:instrText xml:space="preserve"> PAGEREF _Toc22029881 \h </w:instrText>
       </w:r>
       <w:r>
         <w:rPr>
@@ -347,7 +347,7 @@
         <w:rPr>
           <w:noProof/>
         </w:rPr>
-        <w:instrText xml:space="preserve"> PAGEREF _Toc21510911 \h </w:instrText>
+        <w:instrText xml:space="preserve"> PAGEREF _Toc22029882 \h </w:instrText>
       </w:r>
       <w:r>
         <w:rPr>
@@ -428,7 +428,7 @@
         <w:rPr>
           <w:noProof/>
         </w:rPr>
-        <w:instrText xml:space="preserve"> PAGEREF _Toc21510912 \h </w:instrText>
+        <w:instrText xml:space="preserve"> PAGEREF _Toc22029883 \h </w:instrText>
       </w:r>
       <w:r>
         <w:rPr>
@@ -509,7 +509,7 @@
         <w:rPr>
           <w:noProof/>
         </w:rPr>
-        <w:instrText xml:space="preserve"> PAGEREF _Toc21510913 \h </w:instrText>
+        <w:instrText xml:space="preserve"> PAGEREF _Toc22029884 \h </w:instrText>
       </w:r>
       <w:r>
         <w:rPr>
@@ -590,7 +590,7 @@
         <w:rPr>
           <w:noProof/>
         </w:rPr>
-        <w:instrText xml:space="preserve"> PAGEREF _Toc21510914 \h </w:instrText>
+        <w:instrText xml:space="preserve"> PAGEREF _Toc22029885 \h </w:instrText>
       </w:r>
       <w:r>
         <w:rPr>
@@ -671,7 +671,7 @@
         <w:rPr>
           <w:noProof/>
         </w:rPr>
-        <w:instrText xml:space="preserve"> PAGEREF _Toc21510915 \h </w:instrText>
+        <w:instrText xml:space="preserve"> PAGEREF _Toc22029886 \h </w:instrText>
       </w:r>
       <w:r>
         <w:rPr>
@@ -752,7 +752,7 @@
         <w:rPr>
           <w:noProof/>
         </w:rPr>
-        <w:instrText xml:space="preserve"> PAGEREF _Toc21510916 \h </w:instrText>
+        <w:instrText xml:space="preserve"> PAGEREF _Toc22029887 \h </w:instrText>
       </w:r>
       <w:r>
         <w:rPr>
@@ -833,7 +833,7 @@
         <w:rPr>
           <w:noProof/>
         </w:rPr>
-        <w:instrText xml:space="preserve"> PAGEREF _Toc21510917 \h </w:instrText>
+        <w:instrText xml:space="preserve"> PAGEREF _Toc22029888 \h </w:instrText>
       </w:r>
       <w:r>
         <w:rPr>
@@ -914,7 +914,88 @@
         <w:rPr>
           <w:noProof/>
         </w:rPr>
-        <w:instrText xml:space="preserve"> PAGEREF _Toc21510918 \h </w:instrText>
+        <w:instrText xml:space="preserve"> PAGEREF _Toc22029889 \h </w:instrText>
+      </w:r>
+      <w:r>
+        <w:rPr>
+          <w:noProof/>
+        </w:rPr>
+      </w:r>
+      <w:r>
+        <w:rPr>
+          <w:noProof/>
+        </w:rPr>
+        <w:fldChar w:fldCharType="separate"/>
+      </w:r>
+      <w:r>
+        <w:rPr>
+          <w:noProof/>
+        </w:rPr>
+        <w:t>3</w:t>
+      </w:r>
+      <w:r>
+        <w:rPr>
+          <w:noProof/>
+        </w:rPr>
+        <w:fldChar w:fldCharType="end"/>
+      </w:r>
+    </w:p>
+    <w:p>
+      <w:pPr>
+        <w:pStyle w:val="TDC2"/>
+        <w:tabs>
+          <w:tab w:val="left" w:pos="960"/>
+          <w:tab w:val="right" w:leader="dot" w:pos="8494"/>
+        </w:tabs>
+        <w:rPr>
+          <w:rFonts w:asciiTheme="minorHAnsi" w:eastAsiaTheme="minorEastAsia" w:hAnsiTheme="minorHAnsi" w:cstheme="minorBidi"/>
+          <w:smallCaps w:val="0"/>
+          <w:noProof/>
+          <w:sz w:val="22"/>
+          <w:szCs w:val="22"/>
+          <w:lang w:eastAsia="es-ES"/>
+        </w:rPr>
+      </w:pPr>
+      <w:r>
+        <w:rPr>
+          <w:noProof/>
+        </w:rPr>
+        <w:t>2.10</w:t>
+      </w:r>
+      <w:r>
+        <w:rPr>
+          <w:rFonts w:asciiTheme="minorHAnsi" w:eastAsiaTheme="minorEastAsia" w:hAnsiTheme="minorHAnsi" w:cstheme="minorBidi"/>
+          <w:smallCaps w:val="0"/>
+          <w:noProof/>
+          <w:sz w:val="22"/>
+          <w:szCs w:val="22"/>
+          <w:lang w:eastAsia="es-ES"/>
+        </w:rPr>
+        <w:tab/>
+      </w:r>
+      <w:r>
+        <w:rPr>
+          <w:noProof/>
+        </w:rPr>
+        <w:t>UPNA-010 – Corrección bug acceso a ficheros en consulta de registros telemáticos.</w:t>
+      </w:r>
+      <w:r>
+        <w:rPr>
+          <w:noProof/>
+        </w:rPr>
+        <w:tab/>
+      </w:r>
+      <w:r>
+        <w:rPr>
+          <w:noProof/>
+        </w:rPr>
+        <w:fldChar w:fldCharType="begin"/>
+      </w:r>
+      <w:r>
+        <w:rPr>
+          <w:noProof/>
+        </w:rPr>
+        <w:instrText xml:space="preserve"> PAGEREF _Toc22029890 \h </w:instrText>
       </w:r>
       <w:r>
         <w:rPr>
@@ -1269,7 +1350,7 @@
       <w:r>
         <w:br w:type="page"/>
       </w:r>
-      <w:bookmarkStart w:id="1" w:name="_Toc21510908"/>
+      <w:bookmarkStart w:id="1" w:name="_Toc22029879"/>
       <w:r>
         <w:lastRenderedPageBreak/>
         <w:t>Introducción</w:t>
@@ -1308,7 +1389,7 @@
         <w:pStyle w:val="Ttulo1"/>
         <w:ind w:left="432" w:hanging="432"/>
       </w:pPr>
-      <w:bookmarkStart w:id="2" w:name="_Toc21510909"/>
+      <w:bookmarkStart w:id="2" w:name="_Toc22029880"/>
       <w:r>
         <w:t>Relación de commits</w:t>
       </w:r>
@@ -1323,7 +1404,7 @@
       <w:pPr>
         <w:pStyle w:val="Ttulo2"/>
       </w:pPr>
-      <w:bookmarkStart w:id="3" w:name="_Toc21510910"/>
+      <w:bookmarkStart w:id="3" w:name="_Toc22029881"/>
       <w:r>
         <w:t>UPNA-</w:t>
       </w:r>
@@ -1551,7 +1632,7 @@
       <w:pPr>
         <w:pStyle w:val="Ttulo2"/>
       </w:pPr>
-      <w:bookmarkStart w:id="4" w:name="_Toc21510911"/>
+      <w:bookmarkStart w:id="4" w:name="_Toc22029882"/>
       <w:r>
         <w:t>UPNA-</w:t>
       </w:r>
@@ -1714,7 +1795,7 @@
       <w:pPr>
         <w:pStyle w:val="Ttulo2"/>
       </w:pPr>
-      <w:bookmarkStart w:id="5" w:name="_Toc21510912"/>
+      <w:bookmarkStart w:id="5" w:name="_Toc22029883"/>
       <w:r>
         <w:t>UPNA-003 – Nuevo conector Alfresco vía CMIS</w:t>
       </w:r>
@@ -1843,7 +1924,7 @@
       <w:pPr>
         <w:pStyle w:val="Ttulo2"/>
       </w:pPr>
-      <w:bookmarkStart w:id="6" w:name="_Toc21510913"/>
+      <w:bookmarkStart w:id="6" w:name="_Toc22029884"/>
       <w:r>
         <w:t>UPNA-004 – Adaptación de sintaxis de Oracle</w:t>
       </w:r>
@@ -1867,7 +1948,7 @@
       <w:pPr>
         <w:pStyle w:val="Ttulo2"/>
       </w:pPr>
-      <w:bookmarkStart w:id="7" w:name="_Toc21510914"/>
+      <w:bookmarkStart w:id="7" w:name="_Toc22029885"/>
       <w:r>
         <w:lastRenderedPageBreak/>
         <w:t>UPNA-005 – Definir versión de m</w:t>
@@ -1908,7 +1989,7 @@
       <w:pPr>
         <w:pStyle w:val="Ttulo2"/>
       </w:pPr>
-      <w:bookmarkStart w:id="8" w:name="_Toc21510915"/>
+      <w:bookmarkStart w:id="8" w:name="_Toc22029886"/>
       <w:r>
         <w:t>UPNA-006 – Configurar el nombre de</w:t>
       </w:r>
@@ -2004,7 +2085,7 @@
       <w:pPr>
         <w:pStyle w:val="Ttulo2"/>
       </w:pPr>
-      <w:bookmarkStart w:id="9" w:name="_Toc21510916"/>
+      <w:bookmarkStart w:id="9" w:name="_Toc22029887"/>
       <w:r>
         <w:t xml:space="preserve">UPNA-007 – </w:t>
       </w:r>
@@ -2030,7 +2111,7 @@
       <w:pPr>
         <w:pStyle w:val="Ttulo2"/>
       </w:pPr>
-      <w:bookmarkStart w:id="10" w:name="_Toc21510917"/>
+      <w:bookmarkStart w:id="10" w:name="_Toc22029888"/>
       <w:r>
         <w:t xml:space="preserve">UPNA-008 – </w:t>
       </w:r>
@@ -2086,18 +2167,9 @@
       <w:pPr>
         <w:pStyle w:val="Ttulo2"/>
       </w:pPr>
-      <w:bookmarkStart w:id="11" w:name="_Toc21510918"/>
-      <w:r>
-        <w:t>UPNA-00</w:t>
-      </w:r>
-      <w:r>
-        <w:t>9</w:t>
-      </w:r>
-      <w:r>
-        <w:t xml:space="preserve"> – </w:t>
-      </w:r>
-      <w:r>
-        <w:t>Actualizaciones de scripts SQL para Oracle</w:t>
+      <w:bookmarkStart w:id="11" w:name="_Toc22029889"/>
+      <w:r>
+        <w:t>UPNA-009 – Actualizaciones de scripts SQL para Oracle</w:t>
       </w:r>
       <w:bookmarkEnd w:id="11"/>
     </w:p>
@@ -2116,6 +2188,56 @@
       <w:r>
         <w:t>Además, se añaden unos scripts para el paso de SIGEM V3.0 a V3.0.1 (los scripts de PostgreSQL están con sintaxis de Oracle).</w:t>
       </w:r>
+    </w:p>
+    <w:p>
+      <w:pPr>
+        <w:pStyle w:val="NormalTexto"/>
+      </w:pPr>
+    </w:p>
+    <w:p>
+      <w:pPr>
+        <w:pStyle w:val="Ttulo2"/>
+      </w:pPr>
+      <w:bookmarkStart w:id="12" w:name="_Toc22029890"/>
+      <w:r>
+        <w:t>UPNA-010 – Corrección bug acceso a ficheros en consulta de registros telemáticos.</w:t>
+      </w:r>
+      <w:bookmarkEnd w:id="12"/>
+    </w:p>
+    <w:p>
+      <w:pPr>
+        <w:pStyle w:val="NormalTexto"/>
+      </w:pPr>
+      <w:r>
+        <w:t>Se produce un erorr si un usuario intenta visualizar un documento de un registro en la consulta de registros telemáticos (</w:t>
+      </w:r>
+      <w:r>
+        <w:t>SIGEM_ConsultaRegistroTelematicoWeb</w:t>
+      </w:r>
+      <w:r>
+        <w:t>) cuando dicho registro todavía no ha sido consolidado.</w:t>
+      </w:r>
+    </w:p>
+    <w:p>
+      <w:pPr>
+        <w:pStyle w:val="NormalTexto"/>
+      </w:pPr>
+      <w:r>
+        <w:t>El código original solo intenta buscar el documento a partir de la información del registro presencial, y si no está consolidado, no lo encuentra.</w:t>
+      </w:r>
+    </w:p>
+    <w:p>
+      <w:pPr>
+        <w:pStyle w:val="NormalTexto"/>
+      </w:pPr>
+      <w:r>
+        <w:t>Se sustituye por la llamada a un servicio que busca tanto en el registro telemático como en el presencial.</w:t>
+      </w:r>
+    </w:p>
+    <w:p>
+      <w:pPr>
+        <w:pStyle w:val="NormalTexto"/>
+      </w:pPr>
     </w:p>
     <w:p>
       <w:pPr>
@@ -5372,7 +5494,7 @@
 </file>
 
 <file path=customXml/itemProps1.xml><?xml version="1.0" encoding="utf-8"?>
-<ds:datastoreItem xmlns:ds="http://schemas.openxmlformats.org/officeDocument/2006/customXml" ds:itemID="{AF9C0C16-6F18-4F54-A73D-51C3213C8275}">
+<ds:datastoreItem xmlns:ds="http://schemas.openxmlformats.org/officeDocument/2006/customXml" ds:itemID="{8D7D92CE-D937-463A-9E92-D779575EF79B}">
   <ds:schemaRefs>
     <ds:schemaRef ds:uri="http://schemas.openxmlformats.org/officeDocument/2006/bibliography"/>
   </ds:schemaRefs>

</xml_diff>

<commit_message>
UPNA-012 - Corrección bug al realizar búsquedas en libros secundarios
</commit_message>
<xml_diff>
--- a/documentacion/UPNA/Catálogo de commits - UPNA.docx
+++ b/documentacion/UPNA/Catálogo de commits - UPNA.docx
@@ -102,7 +102,7 @@
         <w:rPr>
           <w:noProof/>
         </w:rPr>
-        <w:instrText xml:space="preserve"> PAGEREF _Toc22029879 \h </w:instrText>
+        <w:instrText xml:space="preserve"> PAGEREF _Toc23335083 \h </w:instrText>
       </w:r>
       <w:r>
         <w:rPr>
@@ -185,7 +185,7 @@
         <w:rPr>
           <w:noProof/>
         </w:rPr>
-        <w:instrText xml:space="preserve"> PAGEREF _Toc22029880 \h </w:instrText>
+        <w:instrText xml:space="preserve"> PAGEREF _Toc23335084 \h </w:instrText>
       </w:r>
       <w:r>
         <w:rPr>
@@ -266,7 +266,7 @@
         <w:rPr>
           <w:noProof/>
         </w:rPr>
-        <w:instrText xml:space="preserve"> PAGEREF _Toc22029881 \h </w:instrText>
+        <w:instrText xml:space="preserve"> PAGEREF _Toc23335085 \h </w:instrText>
       </w:r>
       <w:r>
         <w:rPr>
@@ -347,7 +347,7 @@
         <w:rPr>
           <w:noProof/>
         </w:rPr>
-        <w:instrText xml:space="preserve"> PAGEREF _Toc22029882 \h </w:instrText>
+        <w:instrText xml:space="preserve"> PAGEREF _Toc23335086 \h </w:instrText>
       </w:r>
       <w:r>
         <w:rPr>
@@ -428,7 +428,7 @@
         <w:rPr>
           <w:noProof/>
         </w:rPr>
-        <w:instrText xml:space="preserve"> PAGEREF _Toc22029883 \h </w:instrText>
+        <w:instrText xml:space="preserve"> PAGEREF _Toc23335087 \h </w:instrText>
       </w:r>
       <w:r>
         <w:rPr>
@@ -509,7 +509,7 @@
         <w:rPr>
           <w:noProof/>
         </w:rPr>
-        <w:instrText xml:space="preserve"> PAGEREF _Toc22029884 \h </w:instrText>
+        <w:instrText xml:space="preserve"> PAGEREF _Toc23335088 \h </w:instrText>
       </w:r>
       <w:r>
         <w:rPr>
@@ -590,7 +590,7 @@
         <w:rPr>
           <w:noProof/>
         </w:rPr>
-        <w:instrText xml:space="preserve"> PAGEREF _Toc22029885 \h </w:instrText>
+        <w:instrText xml:space="preserve"> PAGEREF _Toc23335089 \h </w:instrText>
       </w:r>
       <w:r>
         <w:rPr>
@@ -671,7 +671,7 @@
         <w:rPr>
           <w:noProof/>
         </w:rPr>
-        <w:instrText xml:space="preserve"> PAGEREF _Toc22029886 \h </w:instrText>
+        <w:instrText xml:space="preserve"> PAGEREF _Toc23335090 \h </w:instrText>
       </w:r>
       <w:r>
         <w:rPr>
@@ -752,7 +752,7 @@
         <w:rPr>
           <w:noProof/>
         </w:rPr>
-        <w:instrText xml:space="preserve"> PAGEREF _Toc22029887 \h </w:instrText>
+        <w:instrText xml:space="preserve"> PAGEREF _Toc23335091 \h </w:instrText>
       </w:r>
       <w:r>
         <w:rPr>
@@ -833,7 +833,7 @@
         <w:rPr>
           <w:noProof/>
         </w:rPr>
-        <w:instrText xml:space="preserve"> PAGEREF _Toc22029888 \h </w:instrText>
+        <w:instrText xml:space="preserve"> PAGEREF _Toc23335092 \h </w:instrText>
       </w:r>
       <w:r>
         <w:rPr>
@@ -914,7 +914,7 @@
         <w:rPr>
           <w:noProof/>
         </w:rPr>
-        <w:instrText xml:space="preserve"> PAGEREF _Toc22029889 \h </w:instrText>
+        <w:instrText xml:space="preserve"> PAGEREF _Toc23335093 \h </w:instrText>
       </w:r>
       <w:r>
         <w:rPr>
@@ -995,7 +995,7 @@
         <w:rPr>
           <w:noProof/>
         </w:rPr>
-        <w:instrText xml:space="preserve"> PAGEREF _Toc22029890 \h </w:instrText>
+        <w:instrText xml:space="preserve"> PAGEREF _Toc23335094 \h </w:instrText>
       </w:r>
       <w:r>
         <w:rPr>
@@ -1013,6 +1013,168 @@
           <w:noProof/>
         </w:rPr>
         <w:t>3</w:t>
+      </w:r>
+      <w:r>
+        <w:rPr>
+          <w:noProof/>
+        </w:rPr>
+        <w:fldChar w:fldCharType="end"/>
+      </w:r>
+    </w:p>
+    <w:p>
+      <w:pPr>
+        <w:pStyle w:val="TDC2"/>
+        <w:tabs>
+          <w:tab w:val="left" w:pos="960"/>
+          <w:tab w:val="right" w:leader="dot" w:pos="8494"/>
+        </w:tabs>
+        <w:rPr>
+          <w:rFonts w:asciiTheme="minorHAnsi" w:eastAsiaTheme="minorEastAsia" w:hAnsiTheme="minorHAnsi" w:cstheme="minorBidi"/>
+          <w:smallCaps w:val="0"/>
+          <w:noProof/>
+          <w:sz w:val="22"/>
+          <w:szCs w:val="22"/>
+          <w:lang w:eastAsia="es-ES"/>
+        </w:rPr>
+      </w:pPr>
+      <w:r>
+        <w:rPr>
+          <w:noProof/>
+        </w:rPr>
+        <w:t>2.11</w:t>
+      </w:r>
+      <w:r>
+        <w:rPr>
+          <w:rFonts w:asciiTheme="minorHAnsi" w:eastAsiaTheme="minorEastAsia" w:hAnsiTheme="minorHAnsi" w:cstheme="minorBidi"/>
+          <w:smallCaps w:val="0"/>
+          <w:noProof/>
+          <w:sz w:val="22"/>
+          <w:szCs w:val="22"/>
+          <w:lang w:eastAsia="es-ES"/>
+        </w:rPr>
+        <w:tab/>
+      </w:r>
+      <w:r>
+        <w:rPr>
+          <w:noProof/>
+        </w:rPr>
+        <w:t>UPNA-011 – Corrección bug distribución automática de registros presenciales</w:t>
+      </w:r>
+      <w:r>
+        <w:rPr>
+          <w:noProof/>
+        </w:rPr>
+        <w:tab/>
+      </w:r>
+      <w:r>
+        <w:rPr>
+          <w:noProof/>
+        </w:rPr>
+        <w:fldChar w:fldCharType="begin"/>
+      </w:r>
+      <w:r>
+        <w:rPr>
+          <w:noProof/>
+        </w:rPr>
+        <w:instrText xml:space="preserve"> PAGEREF _Toc23335095 \h </w:instrText>
+      </w:r>
+      <w:r>
+        <w:rPr>
+          <w:noProof/>
+        </w:rPr>
+      </w:r>
+      <w:r>
+        <w:rPr>
+          <w:noProof/>
+        </w:rPr>
+        <w:fldChar w:fldCharType="separate"/>
+      </w:r>
+      <w:r>
+        <w:rPr>
+          <w:noProof/>
+        </w:rPr>
+        <w:t>4</w:t>
+      </w:r>
+      <w:r>
+        <w:rPr>
+          <w:noProof/>
+        </w:rPr>
+        <w:fldChar w:fldCharType="end"/>
+      </w:r>
+    </w:p>
+    <w:p>
+      <w:pPr>
+        <w:pStyle w:val="TDC2"/>
+        <w:tabs>
+          <w:tab w:val="left" w:pos="960"/>
+          <w:tab w:val="right" w:leader="dot" w:pos="8494"/>
+        </w:tabs>
+        <w:rPr>
+          <w:rFonts w:asciiTheme="minorHAnsi" w:eastAsiaTheme="minorEastAsia" w:hAnsiTheme="minorHAnsi" w:cstheme="minorBidi"/>
+          <w:smallCaps w:val="0"/>
+          <w:noProof/>
+          <w:sz w:val="22"/>
+          <w:szCs w:val="22"/>
+          <w:lang w:eastAsia="es-ES"/>
+        </w:rPr>
+      </w:pPr>
+      <w:r>
+        <w:rPr>
+          <w:noProof/>
+        </w:rPr>
+        <w:t>2.12</w:t>
+      </w:r>
+      <w:r>
+        <w:rPr>
+          <w:rFonts w:asciiTheme="minorHAnsi" w:eastAsiaTheme="minorEastAsia" w:hAnsiTheme="minorHAnsi" w:cstheme="minorBidi"/>
+          <w:smallCaps w:val="0"/>
+          <w:noProof/>
+          <w:sz w:val="22"/>
+          <w:szCs w:val="22"/>
+          <w:lang w:eastAsia="es-ES"/>
+        </w:rPr>
+        <w:tab/>
+      </w:r>
+      <w:r>
+        <w:rPr>
+          <w:noProof/>
+        </w:rPr>
+        <w:t>UPNA-012 – Corrección bug  al realizar búsquedas en libros secundarios</w:t>
+      </w:r>
+      <w:r>
+        <w:rPr>
+          <w:noProof/>
+        </w:rPr>
+        <w:tab/>
+      </w:r>
+      <w:r>
+        <w:rPr>
+          <w:noProof/>
+        </w:rPr>
+        <w:fldChar w:fldCharType="begin"/>
+      </w:r>
+      <w:r>
+        <w:rPr>
+          <w:noProof/>
+        </w:rPr>
+        <w:instrText xml:space="preserve"> PAGEREF _Toc23335096 \h </w:instrText>
+      </w:r>
+      <w:r>
+        <w:rPr>
+          <w:noProof/>
+        </w:rPr>
+      </w:r>
+      <w:r>
+        <w:rPr>
+          <w:noProof/>
+        </w:rPr>
+        <w:fldChar w:fldCharType="separate"/>
+      </w:r>
+      <w:r>
+        <w:rPr>
+          <w:noProof/>
+        </w:rPr>
+        <w:t>4</w:t>
       </w:r>
       <w:r>
         <w:rPr>
@@ -1350,7 +1512,7 @@
       <w:r>
         <w:br w:type="page"/>
       </w:r>
-      <w:bookmarkStart w:id="1" w:name="_Toc22029879"/>
+      <w:bookmarkStart w:id="1" w:name="_Toc23335083"/>
       <w:r>
         <w:lastRenderedPageBreak/>
         <w:t>Introducción</w:t>
@@ -1389,7 +1551,7 @@
         <w:pStyle w:val="Ttulo1"/>
         <w:ind w:left="432" w:hanging="432"/>
       </w:pPr>
-      <w:bookmarkStart w:id="2" w:name="_Toc22029880"/>
+      <w:bookmarkStart w:id="2" w:name="_Toc23335084"/>
       <w:r>
         <w:t>Relación de commits</w:t>
       </w:r>
@@ -1404,7 +1566,7 @@
       <w:pPr>
         <w:pStyle w:val="Ttulo2"/>
       </w:pPr>
-      <w:bookmarkStart w:id="3" w:name="_Toc22029881"/>
+      <w:bookmarkStart w:id="3" w:name="_Toc23335085"/>
       <w:r>
         <w:t>UPNA-</w:t>
       </w:r>
@@ -1632,7 +1794,7 @@
       <w:pPr>
         <w:pStyle w:val="Ttulo2"/>
       </w:pPr>
-      <w:bookmarkStart w:id="4" w:name="_Toc22029882"/>
+      <w:bookmarkStart w:id="4" w:name="_Toc23335086"/>
       <w:r>
         <w:t>UPNA-</w:t>
       </w:r>
@@ -1795,7 +1957,7 @@
       <w:pPr>
         <w:pStyle w:val="Ttulo2"/>
       </w:pPr>
-      <w:bookmarkStart w:id="5" w:name="_Toc22029883"/>
+      <w:bookmarkStart w:id="5" w:name="_Toc23335087"/>
       <w:r>
         <w:t>UPNA-003 – Nuevo conector Alfresco vía CMIS</w:t>
       </w:r>
@@ -1924,7 +2086,7 @@
       <w:pPr>
         <w:pStyle w:val="Ttulo2"/>
       </w:pPr>
-      <w:bookmarkStart w:id="6" w:name="_Toc22029884"/>
+      <w:bookmarkStart w:id="6" w:name="_Toc23335088"/>
       <w:r>
         <w:t>UPNA-004 – Adaptación de sintaxis de Oracle</w:t>
       </w:r>
@@ -1948,7 +2110,7 @@
       <w:pPr>
         <w:pStyle w:val="Ttulo2"/>
       </w:pPr>
-      <w:bookmarkStart w:id="7" w:name="_Toc22029885"/>
+      <w:bookmarkStart w:id="7" w:name="_Toc23335089"/>
       <w:r>
         <w:lastRenderedPageBreak/>
         <w:t>UPNA-005 – Definir versión de m</w:t>
@@ -1989,7 +2151,7 @@
       <w:pPr>
         <w:pStyle w:val="Ttulo2"/>
       </w:pPr>
-      <w:bookmarkStart w:id="8" w:name="_Toc22029886"/>
+      <w:bookmarkStart w:id="8" w:name="_Toc23335090"/>
       <w:r>
         <w:t>UPNA-006 – Configurar el nombre de</w:t>
       </w:r>
@@ -2085,7 +2247,7 @@
       <w:pPr>
         <w:pStyle w:val="Ttulo2"/>
       </w:pPr>
-      <w:bookmarkStart w:id="9" w:name="_Toc22029887"/>
+      <w:bookmarkStart w:id="9" w:name="_Toc23335091"/>
       <w:r>
         <w:t xml:space="preserve">UPNA-007 – </w:t>
       </w:r>
@@ -2111,7 +2273,7 @@
       <w:pPr>
         <w:pStyle w:val="Ttulo2"/>
       </w:pPr>
-      <w:bookmarkStart w:id="10" w:name="_Toc22029888"/>
+      <w:bookmarkStart w:id="10" w:name="_Toc23335092"/>
       <w:r>
         <w:t xml:space="preserve">UPNA-008 – </w:t>
       </w:r>
@@ -2167,7 +2329,7 @@
       <w:pPr>
         <w:pStyle w:val="Ttulo2"/>
       </w:pPr>
-      <w:bookmarkStart w:id="11" w:name="_Toc22029889"/>
+      <w:bookmarkStart w:id="11" w:name="_Toc23335093"/>
       <w:r>
         <w:t>UPNA-009 – Actualizaciones de scripts SQL para Oracle</w:t>
       </w:r>
@@ -2198,7 +2360,7 @@
       <w:pPr>
         <w:pStyle w:val="Ttulo2"/>
       </w:pPr>
-      <w:bookmarkStart w:id="12" w:name="_Toc22029890"/>
+      <w:bookmarkStart w:id="12" w:name="_Toc23335094"/>
       <w:r>
         <w:t>UPNA-010 – Corrección bug acceso a ficheros en consulta de registros telemáticos.</w:t>
       </w:r>
@@ -2238,6 +2400,87 @@
       <w:pPr>
         <w:pStyle w:val="NormalTexto"/>
       </w:pPr>
+    </w:p>
+    <w:p>
+      <w:pPr>
+        <w:pStyle w:val="NormalTexto"/>
+      </w:pPr>
+    </w:p>
+    <w:p>
+      <w:pPr>
+        <w:pStyle w:val="Ttulo2"/>
+      </w:pPr>
+      <w:bookmarkStart w:id="13" w:name="_Toc23335095"/>
+      <w:r>
+        <w:lastRenderedPageBreak/>
+        <w:t>UPNA-011 – Corrección bug distribución automática de registros</w:t>
+      </w:r>
+      <w:r>
+        <w:t xml:space="preserve"> presenciales</w:t>
+      </w:r>
+      <w:bookmarkEnd w:id="13"/>
+    </w:p>
+    <w:p>
+      <w:pPr>
+        <w:pStyle w:val="NormalTexto"/>
+      </w:pPr>
+      <w:r>
+        <w:t>No se realizaba la distribución automática de un registro presencial al pasar del estado incompleto a completo, aunque en los ficheros de configuración se había activado dicha distribución automática.</w:t>
+      </w:r>
+    </w:p>
+    <w:p>
+      <w:pPr>
+        <w:pStyle w:val="NormalTexto"/>
+      </w:pPr>
+      <w:r>
+        <w:t>El problema se debía a que el valor del estado del campo estado (fld6) se intentaba recuperar como un objeto de tipo Integer, y se estaba recuperando como un objeto de tipo BigDecimal.</w:t>
+      </w:r>
+      <w:r>
+        <w:t xml:space="preserve"> Depende de cómo se haya declarado el campo fld6 en base de datos.</w:t>
+      </w:r>
+      <w:r>
+        <w:t xml:space="preserve"> Ahora se contemplan los dos casos.</w:t>
+      </w:r>
+    </w:p>
+    <w:p>
+      <w:pPr>
+        <w:pStyle w:val="NormalTexto"/>
+      </w:pPr>
+    </w:p>
+    <w:p>
+      <w:pPr>
+        <w:pStyle w:val="Ttulo2"/>
+      </w:pPr>
+      <w:bookmarkStart w:id="14" w:name="_Toc23335096"/>
+      <w:r>
+        <w:t>UPNA-01</w:t>
+      </w:r>
+      <w:r>
+        <w:t>2</w:t>
+      </w:r>
+      <w:r>
+        <w:t xml:space="preserve"> – Corrección bug </w:t>
+      </w:r>
+      <w:r>
+        <w:t xml:space="preserve"> al realizar búsquedas en libros secundarios</w:t>
+      </w:r>
+      <w:bookmarkEnd w:id="14"/>
+    </w:p>
+    <w:p>
+      <w:pPr>
+        <w:pStyle w:val="NormalTexto"/>
+      </w:pPr>
+      <w:r>
+        <w:t>No se podían realizar búsquedas en libros secundarios, tanto de entradas o salidas. Había un bug por el que no se refrescaba el libro sobre el que se realizaba la búsqueda.</w:t>
+      </w:r>
+    </w:p>
+    <w:p>
+      <w:pPr>
+        <w:pStyle w:val="NormalTexto"/>
+      </w:pPr>
+      <w:r>
+        <w:t>También se dejan de mostrar algunos mensajes de error al usuario la primera vez que se entra a cambiar de libro o al cambiar de una oficina a otra, ya que en estos casos el libro o la consulta están sin inicializar. Se deja traza del error en el log, pero no se muestra al usuario.</w:t>
+      </w:r>
     </w:p>
     <w:p>
       <w:pPr>
@@ -2466,7 +2709,7 @@
         <w:snapToGrid w:val="0"/>
         <w:lang w:eastAsia="es-ES"/>
       </w:rPr>
-      <w:t>3</w:t>
+      <w:t>4</w:t>
     </w:r>
     <w:r>
       <w:rPr>
@@ -5494,7 +5737,7 @@
 </file>
 
 <file path=customXml/itemProps1.xml><?xml version="1.0" encoding="utf-8"?>
-<ds:datastoreItem xmlns:ds="http://schemas.openxmlformats.org/officeDocument/2006/customXml" ds:itemID="{8D7D92CE-D937-463A-9E92-D779575EF79B}">
+<ds:datastoreItem xmlns:ds="http://schemas.openxmlformats.org/officeDocument/2006/customXml" ds:itemID="{02E8EE88-DBDF-4740-BEAB-36FEF418D7A0}">
   <ds:schemaRefs>
     <ds:schemaRef ds:uri="http://schemas.openxmlformats.org/officeDocument/2006/bibliography"/>
   </ds:schemaRefs>

</xml_diff>